<commit_message>
aggiunta api nei casi d'uso
</commit_message>
<xml_diff>
--- a/Documentazione/CasiD'Uso/GestirePartite.docx
+++ b/Documentazione/CasiD'Uso/GestirePartite.docx
@@ -285,7 +285,23 @@
           <w:szCs w:val="28"/>
           <w:lang w:val="it-IT"/>
         </w:rPr>
-        <w:t xml:space="preserve"> vuole poter inserire nuove partite, aggiungendo per ognuna di queste i vari risultati disponibili con le relative quote. Vuole poter eliminare partite precedentemente inserite. Vuole poter modificare partite </w:t>
+        <w:t xml:space="preserve"> vuole </w:t>
+      </w:r>
+      <w:r>
+        <w:rPr>
+          <w:sz w:val="28"/>
+          <w:szCs w:val="28"/>
+          <w:lang w:val="it-IT"/>
+        </w:rPr>
+        <w:t>poter richiedere un aggiornamento, alla data corrente, delle partite disponibili</w:t>
+      </w:r>
+      <w:r>
+        <w:rPr>
+          <w:sz w:val="28"/>
+          <w:szCs w:val="28"/>
+          <w:lang w:val="it-IT"/>
+        </w:rPr>
+        <w:t xml:space="preserve">. Vuole poter modificare partite </w:t>
       </w:r>
       <w:r>
         <w:rPr>
@@ -301,23 +317,172 @@
           <w:szCs w:val="28"/>
           <w:lang w:val="it-IT"/>
         </w:rPr>
-        <w:t>, modificando o eliminando alcune quote relative ad un particolare esito, oppure inser</w:t>
-      </w:r>
-      <w:r>
-        <w:rPr>
-          <w:sz w:val="28"/>
-          <w:szCs w:val="28"/>
-          <w:lang w:val="it-IT"/>
-        </w:rPr>
-        <w:t>endo</w:t>
-      </w:r>
-      <w:r>
-        <w:rPr>
-          <w:sz w:val="28"/>
-          <w:szCs w:val="28"/>
-          <w:lang w:val="it-IT"/>
-        </w:rPr>
-        <w:t xml:space="preserve"> un nuovo esito. Vuole che il sistema memorizzi correttamente e consistentemente le modifiche (aggiunta, rimozione e modifica di una partita).</w:t>
+        <w:t>, disabilitando alcuni esiti</w:t>
+      </w:r>
+      <w:r>
+        <w:rPr>
+          <w:sz w:val="28"/>
+          <w:szCs w:val="28"/>
+          <w:lang w:val="it-IT"/>
+        </w:rPr>
+        <w:t xml:space="preserve"> e</w:t>
+      </w:r>
+      <w:r>
+        <w:rPr>
+          <w:sz w:val="28"/>
+          <w:szCs w:val="28"/>
+          <w:lang w:val="it-IT"/>
+        </w:rPr>
+        <w:t xml:space="preserve"> </w:t>
+      </w:r>
+      <w:r>
+        <w:rPr>
+          <w:sz w:val="28"/>
+          <w:szCs w:val="28"/>
+          <w:lang w:val="it-IT"/>
+        </w:rPr>
+        <w:t>abilitandone atri o modificando le quote</w:t>
+      </w:r>
+      <w:r>
+        <w:rPr>
+          <w:sz w:val="28"/>
+          <w:szCs w:val="28"/>
+          <w:lang w:val="it-IT"/>
+        </w:rPr>
+        <w:t xml:space="preserve"> </w:t>
+      </w:r>
+      <w:r>
+        <w:rPr>
+          <w:sz w:val="28"/>
+          <w:szCs w:val="28"/>
+          <w:lang w:val="it-IT"/>
+        </w:rPr>
+        <w:t>de</w:t>
+      </w:r>
+      <w:r>
+        <w:rPr>
+          <w:sz w:val="28"/>
+          <w:szCs w:val="28"/>
+          <w:lang w:val="it-IT"/>
+        </w:rPr>
+        <w:t>gli esiti</w:t>
+      </w:r>
+      <w:r>
+        <w:rPr>
+          <w:sz w:val="28"/>
+          <w:szCs w:val="28"/>
+          <w:lang w:val="it-IT"/>
+        </w:rPr>
+        <w:t xml:space="preserve"> abilitati per quella partita</w:t>
+      </w:r>
+      <w:r>
+        <w:rPr>
+          <w:sz w:val="28"/>
+          <w:szCs w:val="28"/>
+          <w:lang w:val="it-IT"/>
+        </w:rPr>
+        <w:t>. Vuole che il sistema memorizzi correttamente e consistentemente le modifiche (aggi</w:t>
+      </w:r>
+      <w:r>
+        <w:rPr>
+          <w:sz w:val="28"/>
+          <w:szCs w:val="28"/>
+          <w:lang w:val="it-IT"/>
+        </w:rPr>
+        <w:t>ornamento delle partite disponibili</w:t>
+      </w:r>
+      <w:r>
+        <w:rPr>
+          <w:sz w:val="28"/>
+          <w:szCs w:val="28"/>
+          <w:lang w:val="it-IT"/>
+        </w:rPr>
+        <w:t>, modifica partit</w:t>
+      </w:r>
+      <w:r>
+        <w:rPr>
+          <w:sz w:val="28"/>
+          <w:szCs w:val="28"/>
+          <w:lang w:val="it-IT"/>
+        </w:rPr>
+        <w:t>e esistenti</w:t>
+      </w:r>
+      <w:r>
+        <w:rPr>
+          <w:sz w:val="28"/>
+          <w:szCs w:val="28"/>
+          <w:lang w:val="it-IT"/>
+        </w:rPr>
+        <w:t>).</w:t>
+      </w:r>
+    </w:p>
+    <w:p>
+      <w:pPr>
+        <w:pStyle w:val="Standard"/>
+        <w:numPr>
+          <w:ilvl w:val="0"/>
+          <w:numId w:val="22"/>
+        </w:numPr>
+        <w:textAlignment w:val="auto"/>
+        <w:rPr>
+          <w:b/>
+          <w:sz w:val="28"/>
+          <w:szCs w:val="28"/>
+          <w:lang w:val="it-IT"/>
+        </w:rPr>
+      </w:pPr>
+      <w:r>
+        <w:rPr>
+          <w:b/>
+          <w:sz w:val="28"/>
+          <w:szCs w:val="28"/>
+          <w:lang w:val="it-IT"/>
+        </w:rPr>
+        <w:t>Sistema football-data-</w:t>
+      </w:r>
+      <w:proofErr w:type="spellStart"/>
+      <w:r>
+        <w:rPr>
+          <w:b/>
+          <w:sz w:val="28"/>
+          <w:szCs w:val="28"/>
+          <w:lang w:val="it-IT"/>
+        </w:rPr>
+        <w:t>org</w:t>
+      </w:r>
+      <w:proofErr w:type="spellEnd"/>
+      <w:r>
+        <w:rPr>
+          <w:b/>
+          <w:sz w:val="28"/>
+          <w:szCs w:val="28"/>
+          <w:lang w:val="it-IT"/>
+        </w:rPr>
+        <w:t xml:space="preserve"> </w:t>
+      </w:r>
+      <w:r>
+        <w:rPr>
+          <w:sz w:val="28"/>
+          <w:szCs w:val="28"/>
+          <w:lang w:val="it-IT"/>
+        </w:rPr>
+        <w:t>fornisce</w:t>
+      </w:r>
+      <w:r>
+        <w:rPr>
+          <w:sz w:val="28"/>
+          <w:szCs w:val="28"/>
+          <w:lang w:val="it-IT"/>
+        </w:rPr>
+        <w:t xml:space="preserve">, su richiesta del sistema, </w:t>
+      </w:r>
+      <w:r>
+        <w:rPr>
+          <w:sz w:val="28"/>
+          <w:szCs w:val="28"/>
+          <w:lang w:val="it-IT"/>
+        </w:rPr>
+        <w:t>i dati relativi alle partite e ai campionati.</w:t>
       </w:r>
     </w:p>
     <w:p>
@@ -400,7 +565,15 @@
           <w:szCs w:val="28"/>
           <w:lang w:val="it-IT"/>
         </w:rPr>
-        <w:t>L’amministratore è riuscito ad apportare tutte le modifiche desiderate (aggiunta, rimozione e modifica di una partita).</w:t>
+        <w:t xml:space="preserve">L’amministratore è riuscito ad apportare tutte le modifiche desiderate </w:t>
+      </w:r>
+      <w:r>
+        <w:rPr>
+          <w:sz w:val="28"/>
+          <w:szCs w:val="28"/>
+          <w:lang w:val="it-IT"/>
+        </w:rPr>
+        <w:t>(aggiornamento delle partite disponibili, modifica partite esistenti).</w:t>
       </w:r>
     </w:p>
     <w:p>
@@ -429,6 +602,194 @@
     <w:p>
       <w:pPr>
         <w:pStyle w:val="Standard"/>
+        <w:numPr>
+          <w:ilvl w:val="0"/>
+          <w:numId w:val="23"/>
+        </w:numPr>
+        <w:textAlignment w:val="auto"/>
+        <w:rPr>
+          <w:sz w:val="28"/>
+          <w:szCs w:val="28"/>
+          <w:lang w:val="it-IT"/>
+        </w:rPr>
+      </w:pPr>
+      <w:r>
+        <w:rPr>
+          <w:sz w:val="28"/>
+          <w:szCs w:val="28"/>
+          <w:lang w:val="it-IT"/>
+        </w:rPr>
+        <w:t>Il sistema football-data-</w:t>
+      </w:r>
+      <w:proofErr w:type="spellStart"/>
+      <w:r>
+        <w:rPr>
+          <w:sz w:val="28"/>
+          <w:szCs w:val="28"/>
+          <w:lang w:val="it-IT"/>
+        </w:rPr>
+        <w:t>org</w:t>
+      </w:r>
+      <w:proofErr w:type="spellEnd"/>
+      <w:r>
+        <w:rPr>
+          <w:sz w:val="28"/>
+          <w:szCs w:val="28"/>
+          <w:lang w:val="it-IT"/>
+        </w:rPr>
+        <w:t xml:space="preserve"> è riuscito a fornire </w:t>
+      </w:r>
+      <w:r>
+        <w:rPr>
+          <w:sz w:val="28"/>
+          <w:szCs w:val="28"/>
+          <w:lang w:val="it-IT"/>
+        </w:rPr>
+        <w:t>i dati</w:t>
+      </w:r>
+      <w:r>
+        <w:rPr>
+          <w:sz w:val="28"/>
+          <w:szCs w:val="28"/>
+          <w:lang w:val="it-IT"/>
+        </w:rPr>
+        <w:t xml:space="preserve"> </w:t>
+      </w:r>
+      <w:r>
+        <w:rPr>
+          <w:sz w:val="28"/>
+          <w:szCs w:val="28"/>
+          <w:lang w:val="it-IT"/>
+        </w:rPr>
+        <w:t xml:space="preserve">che </w:t>
+      </w:r>
+      <w:r>
+        <w:rPr>
+          <w:sz w:val="28"/>
+          <w:szCs w:val="28"/>
+          <w:lang w:val="it-IT"/>
+        </w:rPr>
+        <w:t>il sistema ha eventu</w:t>
+      </w:r>
+      <w:r>
+        <w:rPr>
+          <w:sz w:val="28"/>
+          <w:szCs w:val="28"/>
+          <w:lang w:val="it-IT"/>
+        </w:rPr>
+        <w:t>almente richiesto.</w:t>
+      </w:r>
+      <w:r>
+        <w:rPr>
+          <w:sz w:val="28"/>
+          <w:szCs w:val="28"/>
+          <w:lang w:val="it-IT"/>
+        </w:rPr>
+        <w:t xml:space="preserve"> </w:t>
+      </w:r>
+    </w:p>
+    <w:p>
+      <w:pPr>
+        <w:pStyle w:val="Standard"/>
+        <w:ind w:left="720"/>
+        <w:rPr>
+          <w:sz w:val="28"/>
+          <w:szCs w:val="28"/>
+          <w:lang w:val="it-IT"/>
+        </w:rPr>
+      </w:pPr>
+    </w:p>
+    <w:p>
+      <w:pPr>
+        <w:pStyle w:val="Standard"/>
+        <w:ind w:left="720"/>
+        <w:rPr>
+          <w:sz w:val="28"/>
+          <w:szCs w:val="28"/>
+          <w:lang w:val="it-IT"/>
+        </w:rPr>
+      </w:pPr>
+    </w:p>
+    <w:p>
+      <w:pPr>
+        <w:pStyle w:val="Standard"/>
+        <w:ind w:left="720"/>
+        <w:rPr>
+          <w:sz w:val="28"/>
+          <w:szCs w:val="28"/>
+          <w:lang w:val="it-IT"/>
+        </w:rPr>
+      </w:pPr>
+    </w:p>
+    <w:p>
+      <w:pPr>
+        <w:pStyle w:val="Standard"/>
+        <w:ind w:left="720"/>
+        <w:rPr>
+          <w:sz w:val="28"/>
+          <w:szCs w:val="28"/>
+          <w:lang w:val="it-IT"/>
+        </w:rPr>
+      </w:pPr>
+    </w:p>
+    <w:p>
+      <w:pPr>
+        <w:pStyle w:val="Standard"/>
+        <w:ind w:left="720"/>
+        <w:rPr>
+          <w:sz w:val="28"/>
+          <w:szCs w:val="28"/>
+          <w:lang w:val="it-IT"/>
+        </w:rPr>
+      </w:pPr>
+    </w:p>
+    <w:p>
+      <w:pPr>
+        <w:pStyle w:val="Standard"/>
+        <w:ind w:left="720"/>
+        <w:rPr>
+          <w:sz w:val="28"/>
+          <w:szCs w:val="28"/>
+          <w:lang w:val="it-IT"/>
+        </w:rPr>
+      </w:pPr>
+    </w:p>
+    <w:p>
+      <w:pPr>
+        <w:pStyle w:val="Standard"/>
+        <w:ind w:left="720"/>
+        <w:rPr>
+          <w:sz w:val="28"/>
+          <w:szCs w:val="28"/>
+          <w:lang w:val="it-IT"/>
+        </w:rPr>
+      </w:pPr>
+    </w:p>
+    <w:p>
+      <w:pPr>
+        <w:pStyle w:val="Standard"/>
+        <w:ind w:left="720"/>
+        <w:rPr>
+          <w:sz w:val="28"/>
+          <w:szCs w:val="28"/>
+          <w:lang w:val="it-IT"/>
+        </w:rPr>
+      </w:pPr>
+    </w:p>
+    <w:p>
+      <w:pPr>
+        <w:pStyle w:val="Standard"/>
+        <w:ind w:left="720"/>
+        <w:rPr>
+          <w:sz w:val="28"/>
+          <w:szCs w:val="28"/>
+          <w:lang w:val="it-IT"/>
+        </w:rPr>
+      </w:pPr>
+    </w:p>
+    <w:p>
+      <w:pPr>
+        <w:pStyle w:val="Standard"/>
         <w:ind w:left="720"/>
         <w:rPr>
           <w:sz w:val="28"/>
@@ -465,6 +826,7 @@
           <w:szCs w:val="28"/>
           <w:lang w:val="it-IT"/>
         </w:rPr>
+        <w:lastRenderedPageBreak/>
         <w:t>Scenario principale di successo</w:t>
       </w:r>
       <w:r>
@@ -552,7 +914,23 @@
           <w:szCs w:val="28"/>
           <w:lang w:val="it-IT"/>
         </w:rPr>
-        <w:t>Il sistema mostra all’amministratore le operazioni disponibili da poter effettuare: aggiungi partita, elimina partita e modifica partita.</w:t>
+        <w:t xml:space="preserve">Il sistema mostra all’amministratore le operazioni disponibili da poter effettuare: </w:t>
+      </w:r>
+      <w:r>
+        <w:rPr>
+          <w:sz w:val="28"/>
+          <w:szCs w:val="28"/>
+          <w:lang w:val="it-IT"/>
+        </w:rPr>
+        <w:t>aggiorna partite disponibili, modifica partite esistenti</w:t>
+      </w:r>
+      <w:r>
+        <w:rPr>
+          <w:sz w:val="28"/>
+          <w:szCs w:val="28"/>
+          <w:lang w:val="it-IT"/>
+        </w:rPr>
+        <w:t>.</w:t>
       </w:r>
     </w:p>
     <w:p>
@@ -644,24 +1022,55 @@
           <w:szCs w:val="28"/>
           <w:lang w:val="it-IT"/>
         </w:rPr>
-        <w:lastRenderedPageBreak/>
-        <w:t xml:space="preserve">Il sistema mostra all’amministratore le operazioni che può svolgere sulla partita selezionata (modificare quota esistente, aggiungere nuovo esito con relativa quota, eliminare </w:t>
-      </w:r>
-      <w:r>
-        <w:rPr>
-          <w:sz w:val="28"/>
-          <w:szCs w:val="28"/>
-          <w:lang w:val="it-IT"/>
-        </w:rPr>
-        <w:t>esito</w:t>
-      </w:r>
-      <w:r>
-        <w:rPr>
-          <w:sz w:val="28"/>
-          <w:szCs w:val="28"/>
-          <w:lang w:val="it-IT"/>
-        </w:rPr>
-        <w:t xml:space="preserve"> esistente).</w:t>
+        <w:t>Il sistema mostra all’amministratore le operazioni che può svolgere sulla partita selezionata (</w:t>
+      </w:r>
+      <w:r>
+        <w:rPr>
+          <w:sz w:val="28"/>
+          <w:szCs w:val="28"/>
+          <w:lang w:val="it-IT"/>
+        </w:rPr>
+        <w:t>abilita esito</w:t>
+      </w:r>
+      <w:r>
+        <w:rPr>
+          <w:sz w:val="28"/>
+          <w:szCs w:val="28"/>
+          <w:lang w:val="it-IT"/>
+        </w:rPr>
+        <w:t xml:space="preserve">, </w:t>
+      </w:r>
+      <w:r>
+        <w:rPr>
+          <w:sz w:val="28"/>
+          <w:szCs w:val="28"/>
+          <w:lang w:val="it-IT"/>
+        </w:rPr>
+        <w:t>dis</w:t>
+      </w:r>
+      <w:r>
+        <w:rPr>
+          <w:sz w:val="28"/>
+          <w:szCs w:val="28"/>
+          <w:lang w:val="it-IT"/>
+        </w:rPr>
+        <w:t>abilita esito</w:t>
+      </w:r>
+      <w:r>
+        <w:rPr>
+          <w:sz w:val="28"/>
+          <w:szCs w:val="28"/>
+          <w:lang w:val="it-IT"/>
+        </w:rPr>
+        <w:t>, modifica esito</w:t>
+      </w:r>
+      <w:r>
+        <w:rPr>
+          <w:sz w:val="28"/>
+          <w:szCs w:val="28"/>
+          <w:lang w:val="it-IT"/>
+        </w:rPr>
+        <w:t>).</w:t>
       </w:r>
     </w:p>
     <w:p>
@@ -684,7 +1093,15 @@
           <w:szCs w:val="28"/>
           <w:lang w:val="it-IT"/>
         </w:rPr>
-        <w:t>L’amministratore sceglie di aggiungere un esito con la relativa quota per la partita selezionata.</w:t>
+        <w:t xml:space="preserve">L’amministratore sceglie di </w:t>
+      </w:r>
+      <w:r>
+        <w:rPr>
+          <w:sz w:val="28"/>
+          <w:szCs w:val="28"/>
+          <w:lang w:val="it-IT"/>
+        </w:rPr>
+        <w:t>modificare un esito.</w:t>
       </w:r>
     </w:p>
     <w:p>
@@ -731,7 +1148,23 @@
           <w:szCs w:val="28"/>
           <w:lang w:val="it-IT"/>
         </w:rPr>
-        <w:t>gli esiti previsti per una partita e chiede di inserire la quota.</w:t>
+        <w:t xml:space="preserve">gli esiti </w:t>
+      </w:r>
+      <w:r>
+        <w:rPr>
+          <w:sz w:val="28"/>
+          <w:szCs w:val="28"/>
+          <w:lang w:val="it-IT"/>
+        </w:rPr>
+        <w:t>abilitati per la partita selezionata</w:t>
+      </w:r>
+      <w:r>
+        <w:rPr>
+          <w:sz w:val="28"/>
+          <w:szCs w:val="28"/>
+          <w:lang w:val="it-IT"/>
+        </w:rPr>
+        <w:t>.</w:t>
       </w:r>
       <w:r>
         <w:rPr>
@@ -778,23 +1211,15 @@
           <w:szCs w:val="28"/>
           <w:lang w:val="it-IT"/>
         </w:rPr>
-        <w:t xml:space="preserve"> l’esito desiderato </w:t>
-      </w:r>
-      <w:r>
-        <w:rPr>
-          <w:sz w:val="28"/>
-          <w:szCs w:val="28"/>
-          <w:lang w:val="it-IT"/>
-        </w:rPr>
-        <w:t xml:space="preserve">e inserisce la </w:t>
-      </w:r>
-      <w:r>
-        <w:rPr>
-          <w:sz w:val="28"/>
-          <w:szCs w:val="28"/>
-          <w:lang w:val="it-IT"/>
-        </w:rPr>
-        <w:t>relativa quota.</w:t>
+        <w:t xml:space="preserve"> l’esito desiderato</w:t>
+      </w:r>
+      <w:r>
+        <w:rPr>
+          <w:sz w:val="28"/>
+          <w:szCs w:val="28"/>
+          <w:lang w:val="it-IT"/>
+        </w:rPr>
+        <w:t>.</w:t>
       </w:r>
     </w:p>
     <w:p>
@@ -817,7 +1242,47 @@
           <w:szCs w:val="28"/>
           <w:lang w:val="it-IT"/>
         </w:rPr>
-        <w:t>Il sistema controlla che la quota inserita sia valida.</w:t>
+        <w:t>Il sistema chiede all’amministratore di</w:t>
+      </w:r>
+      <w:r>
+        <w:rPr>
+          <w:sz w:val="28"/>
+          <w:szCs w:val="28"/>
+          <w:lang w:val="it-IT"/>
+        </w:rPr>
+        <w:t xml:space="preserve"> inseri</w:t>
+      </w:r>
+      <w:r>
+        <w:rPr>
+          <w:sz w:val="28"/>
+          <w:szCs w:val="28"/>
+          <w:lang w:val="it-IT"/>
+        </w:rPr>
+        <w:t>r</w:t>
+      </w:r>
+      <w:r>
+        <w:rPr>
+          <w:sz w:val="28"/>
+          <w:szCs w:val="28"/>
+          <w:lang w:val="it-IT"/>
+        </w:rPr>
+        <w:t xml:space="preserve">e la </w:t>
+      </w:r>
+      <w:r>
+        <w:rPr>
+          <w:sz w:val="28"/>
+          <w:szCs w:val="28"/>
+          <w:lang w:val="it-IT"/>
+        </w:rPr>
+        <w:t>nuova</w:t>
+      </w:r>
+      <w:r>
+        <w:rPr>
+          <w:sz w:val="28"/>
+          <w:szCs w:val="28"/>
+          <w:lang w:val="it-IT"/>
+        </w:rPr>
+        <w:t xml:space="preserve"> quota.</w:t>
       </w:r>
     </w:p>
     <w:p>
@@ -840,7 +1305,7 @@
           <w:szCs w:val="28"/>
           <w:lang w:val="it-IT"/>
         </w:rPr>
-        <w:t>Il sistema verifica che l’esito selezionato non abbia già una quota associata per quella partita.</w:t>
+        <w:t>L’amministratore inserisce la nuova quota per l’esito selezionato.</w:t>
       </w:r>
     </w:p>
     <w:p>
@@ -863,31 +1328,7 @@
           <w:szCs w:val="28"/>
           <w:lang w:val="it-IT"/>
         </w:rPr>
-        <w:t xml:space="preserve">Il </w:t>
-      </w:r>
-      <w:r>
-        <w:rPr>
-          <w:sz w:val="28"/>
-          <w:szCs w:val="28"/>
-          <w:lang w:val="it-IT"/>
-        </w:rPr>
-        <w:t>sistema</w:t>
-      </w:r>
-      <w:r>
-        <w:rPr>
-          <w:sz w:val="28"/>
-          <w:szCs w:val="28"/>
-          <w:lang w:val="it-IT"/>
-        </w:rPr>
-        <w:t xml:space="preserve"> </w:t>
-      </w:r>
-      <w:r>
-        <w:rPr>
-          <w:sz w:val="28"/>
-          <w:szCs w:val="28"/>
-          <w:lang w:val="it-IT"/>
-        </w:rPr>
-        <w:t>memorizza le modifiche apportate.</w:t>
+        <w:t>Il sistema controlla che la quota inserita sia valida.</w:t>
       </w:r>
     </w:p>
     <w:p>
@@ -910,7 +1351,79 @@
           <w:szCs w:val="28"/>
           <w:lang w:val="it-IT"/>
         </w:rPr>
-        <w:t>Il caso d’uso riprende dal punto 3 fin quando l’amministratore vuole apportare delle modifiche.</w:t>
+        <w:t xml:space="preserve">Il </w:t>
+      </w:r>
+      <w:r>
+        <w:rPr>
+          <w:sz w:val="28"/>
+          <w:szCs w:val="28"/>
+          <w:lang w:val="it-IT"/>
+        </w:rPr>
+        <w:t>sistema</w:t>
+      </w:r>
+      <w:r>
+        <w:rPr>
+          <w:sz w:val="28"/>
+          <w:szCs w:val="28"/>
+          <w:lang w:val="it-IT"/>
+        </w:rPr>
+        <w:t xml:space="preserve"> </w:t>
+      </w:r>
+      <w:r>
+        <w:rPr>
+          <w:sz w:val="28"/>
+          <w:szCs w:val="28"/>
+          <w:lang w:val="it-IT"/>
+        </w:rPr>
+        <w:t>memorizza l</w:t>
+      </w:r>
+      <w:r>
+        <w:rPr>
+          <w:sz w:val="28"/>
+          <w:szCs w:val="28"/>
+          <w:lang w:val="it-IT"/>
+        </w:rPr>
+        <w:t>a</w:t>
+      </w:r>
+      <w:r>
+        <w:rPr>
+          <w:sz w:val="28"/>
+          <w:szCs w:val="28"/>
+          <w:lang w:val="it-IT"/>
+        </w:rPr>
+        <w:t xml:space="preserve"> modific</w:t>
+      </w:r>
+      <w:r>
+        <w:rPr>
+          <w:sz w:val="28"/>
+          <w:szCs w:val="28"/>
+          <w:lang w:val="it-IT"/>
+        </w:rPr>
+        <w:t>a</w:t>
+      </w:r>
+      <w:r>
+        <w:rPr>
+          <w:sz w:val="28"/>
+          <w:szCs w:val="28"/>
+          <w:lang w:val="it-IT"/>
+        </w:rPr>
+        <w:t xml:space="preserve"> apportat</w:t>
+      </w:r>
+      <w:r>
+        <w:rPr>
+          <w:sz w:val="28"/>
+          <w:szCs w:val="28"/>
+          <w:lang w:val="it-IT"/>
+        </w:rPr>
+        <w:t>a</w:t>
+      </w:r>
+      <w:r>
+        <w:rPr>
+          <w:sz w:val="28"/>
+          <w:szCs w:val="28"/>
+          <w:lang w:val="it-IT"/>
+        </w:rPr>
+        <w:t>.</w:t>
       </w:r>
     </w:p>
     <w:p>
@@ -933,7 +1446,39 @@
           <w:szCs w:val="28"/>
           <w:lang w:val="it-IT"/>
         </w:rPr>
-        <w:t>L’amministratore lascia l’area di manutenzione delle partite.</w:t>
+        <w:t xml:space="preserve">Il caso d’uso riprende dal punto </w:t>
+      </w:r>
+      <w:r>
+        <w:rPr>
+          <w:sz w:val="28"/>
+          <w:szCs w:val="28"/>
+          <w:lang w:val="it-IT"/>
+        </w:rPr>
+        <w:t>7</w:t>
+      </w:r>
+      <w:r>
+        <w:rPr>
+          <w:sz w:val="28"/>
+          <w:szCs w:val="28"/>
+          <w:lang w:val="it-IT"/>
+        </w:rPr>
+        <w:t xml:space="preserve"> fin quando l’amministratore </w:t>
+      </w:r>
+      <w:r>
+        <w:rPr>
+          <w:sz w:val="28"/>
+          <w:szCs w:val="28"/>
+          <w:lang w:val="it-IT"/>
+        </w:rPr>
+        <w:t>modificare la partita selezionata</w:t>
+      </w:r>
+      <w:r>
+        <w:rPr>
+          <w:sz w:val="28"/>
+          <w:szCs w:val="28"/>
+          <w:lang w:val="it-IT"/>
+        </w:rPr>
+        <w:t>.</w:t>
       </w:r>
     </w:p>
     <w:p>
@@ -947,6 +1492,116 @@
         <w:rPr>
           <w:sz w:val="28"/>
           <w:szCs w:val="28"/>
+          <w:lang w:val="it-IT"/>
+        </w:rPr>
+      </w:pPr>
+      <w:r>
+        <w:rPr>
+          <w:sz w:val="28"/>
+          <w:szCs w:val="28"/>
+          <w:lang w:val="it-IT"/>
+        </w:rPr>
+        <w:t xml:space="preserve">Il caso d’uso riprende dal punto </w:t>
+      </w:r>
+      <w:r>
+        <w:rPr>
+          <w:sz w:val="28"/>
+          <w:szCs w:val="28"/>
+          <w:lang w:val="it-IT"/>
+        </w:rPr>
+        <w:t>5</w:t>
+      </w:r>
+      <w:r>
+        <w:rPr>
+          <w:sz w:val="28"/>
+          <w:szCs w:val="28"/>
+          <w:lang w:val="it-IT"/>
+        </w:rPr>
+        <w:t xml:space="preserve"> fin quando l’amministratore modificare </w:t>
+      </w:r>
+      <w:r>
+        <w:rPr>
+          <w:sz w:val="28"/>
+          <w:szCs w:val="28"/>
+          <w:lang w:val="it-IT"/>
+        </w:rPr>
+        <w:t>partite esistenti</w:t>
+      </w:r>
+      <w:r>
+        <w:rPr>
+          <w:sz w:val="28"/>
+          <w:szCs w:val="28"/>
+          <w:lang w:val="it-IT"/>
+        </w:rPr>
+        <w:t>.</w:t>
+      </w:r>
+    </w:p>
+    <w:p>
+      <w:pPr>
+        <w:pStyle w:val="Standard"/>
+        <w:numPr>
+          <w:ilvl w:val="0"/>
+          <w:numId w:val="24"/>
+        </w:numPr>
+        <w:textAlignment w:val="auto"/>
+        <w:rPr>
+          <w:sz w:val="28"/>
+          <w:szCs w:val="28"/>
+          <w:lang w:val="it-IT"/>
+        </w:rPr>
+      </w:pPr>
+      <w:r>
+        <w:rPr>
+          <w:sz w:val="28"/>
+          <w:szCs w:val="28"/>
+          <w:lang w:val="it-IT"/>
+        </w:rPr>
+        <w:t xml:space="preserve">Il caso d’uso riprende dal punto </w:t>
+      </w:r>
+      <w:r>
+        <w:rPr>
+          <w:sz w:val="28"/>
+          <w:szCs w:val="28"/>
+          <w:lang w:val="it-IT"/>
+        </w:rPr>
+        <w:t>3</w:t>
+      </w:r>
+      <w:r>
+        <w:rPr>
+          <w:sz w:val="28"/>
+          <w:szCs w:val="28"/>
+          <w:lang w:val="it-IT"/>
+        </w:rPr>
+        <w:t xml:space="preserve"> fin quando l’amministratore </w:t>
+      </w:r>
+      <w:r>
+        <w:rPr>
+          <w:sz w:val="28"/>
+          <w:szCs w:val="28"/>
+          <w:lang w:val="it-IT"/>
+        </w:rPr>
+        <w:t>vuole effettuare operazioni sulle partite</w:t>
+      </w:r>
+      <w:r>
+        <w:rPr>
+          <w:sz w:val="28"/>
+          <w:szCs w:val="28"/>
+          <w:lang w:val="it-IT"/>
+        </w:rPr>
+        <w:t>.</w:t>
+      </w:r>
+    </w:p>
+    <w:p>
+      <w:pPr>
+        <w:pStyle w:val="Standard"/>
+        <w:numPr>
+          <w:ilvl w:val="0"/>
+          <w:numId w:val="24"/>
+        </w:numPr>
+        <w:textAlignment w:val="auto"/>
+        <w:rPr>
+          <w:sz w:val="28"/>
+          <w:szCs w:val="28"/>
         </w:rPr>
       </w:pPr>
       <w:r>
@@ -957,6 +1612,146 @@
         </w:rPr>
         <w:t>Il caso d’uso termina.</w:t>
       </w:r>
+    </w:p>
+    <w:p>
+      <w:pPr>
+        <w:pStyle w:val="Standard"/>
+        <w:rPr>
+          <w:sz w:val="28"/>
+          <w:szCs w:val="28"/>
+          <w:lang w:val="it-IT"/>
+        </w:rPr>
+      </w:pPr>
+    </w:p>
+    <w:p>
+      <w:pPr>
+        <w:pStyle w:val="Standard"/>
+        <w:rPr>
+          <w:sz w:val="28"/>
+          <w:szCs w:val="28"/>
+          <w:lang w:val="it-IT"/>
+        </w:rPr>
+      </w:pPr>
+    </w:p>
+    <w:p>
+      <w:pPr>
+        <w:pStyle w:val="Standard"/>
+        <w:rPr>
+          <w:sz w:val="28"/>
+          <w:szCs w:val="28"/>
+          <w:lang w:val="it-IT"/>
+        </w:rPr>
+      </w:pPr>
+    </w:p>
+    <w:p>
+      <w:pPr>
+        <w:pStyle w:val="Standard"/>
+        <w:rPr>
+          <w:sz w:val="28"/>
+          <w:szCs w:val="28"/>
+          <w:lang w:val="it-IT"/>
+        </w:rPr>
+      </w:pPr>
+    </w:p>
+    <w:p>
+      <w:pPr>
+        <w:pStyle w:val="Standard"/>
+        <w:rPr>
+          <w:sz w:val="28"/>
+          <w:szCs w:val="28"/>
+          <w:lang w:val="it-IT"/>
+        </w:rPr>
+      </w:pPr>
+    </w:p>
+    <w:p>
+      <w:pPr>
+        <w:pStyle w:val="Standard"/>
+        <w:rPr>
+          <w:sz w:val="28"/>
+          <w:szCs w:val="28"/>
+          <w:lang w:val="it-IT"/>
+        </w:rPr>
+      </w:pPr>
+    </w:p>
+    <w:p>
+      <w:pPr>
+        <w:pStyle w:val="Standard"/>
+        <w:rPr>
+          <w:sz w:val="28"/>
+          <w:szCs w:val="28"/>
+          <w:lang w:val="it-IT"/>
+        </w:rPr>
+      </w:pPr>
+    </w:p>
+    <w:p>
+      <w:pPr>
+        <w:pStyle w:val="Standard"/>
+        <w:rPr>
+          <w:sz w:val="28"/>
+          <w:szCs w:val="28"/>
+          <w:lang w:val="it-IT"/>
+        </w:rPr>
+      </w:pPr>
+    </w:p>
+    <w:p>
+      <w:pPr>
+        <w:pStyle w:val="Standard"/>
+        <w:rPr>
+          <w:sz w:val="28"/>
+          <w:szCs w:val="28"/>
+          <w:lang w:val="it-IT"/>
+        </w:rPr>
+      </w:pPr>
+    </w:p>
+    <w:p>
+      <w:pPr>
+        <w:pStyle w:val="Standard"/>
+        <w:rPr>
+          <w:sz w:val="28"/>
+          <w:szCs w:val="28"/>
+          <w:lang w:val="it-IT"/>
+        </w:rPr>
+      </w:pPr>
+    </w:p>
+    <w:p>
+      <w:pPr>
+        <w:pStyle w:val="Standard"/>
+        <w:rPr>
+          <w:sz w:val="28"/>
+          <w:szCs w:val="28"/>
+          <w:lang w:val="it-IT"/>
+        </w:rPr>
+      </w:pPr>
+    </w:p>
+    <w:p>
+      <w:pPr>
+        <w:pStyle w:val="Standard"/>
+        <w:rPr>
+          <w:sz w:val="28"/>
+          <w:szCs w:val="28"/>
+          <w:lang w:val="it-IT"/>
+        </w:rPr>
+      </w:pPr>
+    </w:p>
+    <w:p>
+      <w:pPr>
+        <w:pStyle w:val="Standard"/>
+        <w:rPr>
+          <w:sz w:val="28"/>
+          <w:szCs w:val="28"/>
+          <w:lang w:val="it-IT"/>
+        </w:rPr>
+      </w:pPr>
+    </w:p>
+    <w:p>
+      <w:pPr>
+        <w:pStyle w:val="Standard"/>
+        <w:rPr>
+          <w:sz w:val="28"/>
+          <w:szCs w:val="28"/>
+          <w:lang w:val="it-IT"/>
+        </w:rPr>
+      </w:pPr>
     </w:p>
     <w:p>
       <w:pPr>
@@ -995,6 +1790,7 @@
           <w:szCs w:val="28"/>
           <w:lang w:val="it-IT"/>
         </w:rPr>
+        <w:lastRenderedPageBreak/>
         <w:t>Flussi alternativi</w:t>
       </w:r>
       <w:r>
@@ -1020,18 +1816,50 @@
       <w:pPr>
         <w:pStyle w:val="Standard"/>
         <w:rPr>
-          <w:b/>
-          <w:bCs/>
-          <w:lang w:val="it-IT"/>
-        </w:rPr>
-      </w:pPr>
-      <w:r>
-        <w:rPr>
-          <w:sz w:val="28"/>
-          <w:szCs w:val="28"/>
-          <w:lang w:val="it-IT"/>
-        </w:rPr>
-        <w:t>*a. L’amministratore decide di abbandonare l’area riservata alla manutenzione delle   partite oppure cade la connessione.</w:t>
+          <w:sz w:val="28"/>
+          <w:szCs w:val="28"/>
+          <w:lang w:val="it-IT"/>
+        </w:rPr>
+      </w:pPr>
+      <w:r>
+        <w:rPr>
+          <w:sz w:val="28"/>
+          <w:szCs w:val="28"/>
+          <w:lang w:val="it-IT"/>
+        </w:rPr>
+        <w:t>*a. L’amministratore decide di abbandonare l’area riservata alla manutenzione delle   partite</w:t>
+      </w:r>
+      <w:r>
+        <w:rPr>
+          <w:sz w:val="28"/>
+          <w:szCs w:val="28"/>
+          <w:lang w:val="it-IT"/>
+        </w:rPr>
+        <w:t>,</w:t>
+      </w:r>
+      <w:r>
+        <w:rPr>
+          <w:sz w:val="28"/>
+          <w:szCs w:val="28"/>
+          <w:lang w:val="it-IT"/>
+        </w:rPr>
+        <w:t xml:space="preserve"> cade la connessione</w:t>
+      </w:r>
+      <w:r>
+        <w:rPr>
+          <w:sz w:val="28"/>
+          <w:szCs w:val="28"/>
+          <w:lang w:val="it-IT"/>
+        </w:rPr>
+        <w:t xml:space="preserve"> oppure l’amministratore effettua il log-out</w:t>
+      </w:r>
+      <w:r>
+        <w:rPr>
+          <w:sz w:val="28"/>
+          <w:szCs w:val="28"/>
+          <w:lang w:val="it-IT"/>
+        </w:rPr>
+        <w:t>.</w:t>
       </w:r>
     </w:p>
     <w:p>
@@ -1105,7 +1933,23 @@
           <w:szCs w:val="28"/>
           <w:lang w:val="it-IT"/>
         </w:rPr>
-        <w:t>2a. Il sistema riscontra che l’amministratore non ha effettuato il login come tale.</w:t>
+        <w:t xml:space="preserve">2a. Il sistema riscontra che l’amministratore ha effettuato il login </w:t>
+      </w:r>
+      <w:r>
+        <w:rPr>
+          <w:sz w:val="28"/>
+          <w:szCs w:val="28"/>
+          <w:lang w:val="it-IT"/>
+        </w:rPr>
+        <w:t>cliente</w:t>
+      </w:r>
+      <w:r>
+        <w:rPr>
+          <w:sz w:val="28"/>
+          <w:szCs w:val="28"/>
+          <w:lang w:val="it-IT"/>
+        </w:rPr>
+        <w:t>.</w:t>
       </w:r>
     </w:p>
     <w:p>
@@ -1128,7 +1972,23 @@
           <w:szCs w:val="28"/>
           <w:lang w:val="it-IT"/>
         </w:rPr>
-        <w:t>Il sistema mostra all’amministratore un messaggio di invito ad effettuare il login come amministratore.</w:t>
+        <w:t>Il sistema mostra all’amministratore un messaggio di invito ad effettuare il</w:t>
+      </w:r>
+      <w:r>
+        <w:rPr>
+          <w:sz w:val="28"/>
+          <w:szCs w:val="28"/>
+          <w:lang w:val="it-IT"/>
+        </w:rPr>
+        <w:t xml:space="preserve"> log-out e successivamente il</w:t>
+      </w:r>
+      <w:r>
+        <w:rPr>
+          <w:sz w:val="28"/>
+          <w:szCs w:val="28"/>
+          <w:lang w:val="it-IT"/>
+        </w:rPr>
+        <w:t xml:space="preserve"> login come amministratore.</w:t>
       </w:r>
     </w:p>
     <w:p>
@@ -1140,17 +2000,18 @@
         </w:numPr>
         <w:textAlignment w:val="auto"/>
         <w:rPr>
-          <w:b/>
-          <w:bCs/>
-        </w:rPr>
-      </w:pPr>
-      <w:r>
-        <w:rPr>
-          <w:sz w:val="28"/>
-          <w:szCs w:val="28"/>
-          <w:lang w:val="it-IT"/>
-        </w:rPr>
-        <w:t>L’amministratore effettua il login.</w:t>
+          <w:sz w:val="28"/>
+          <w:szCs w:val="28"/>
+          <w:lang w:val="it-IT"/>
+        </w:rPr>
+      </w:pPr>
+      <w:r>
+        <w:rPr>
+          <w:sz w:val="28"/>
+          <w:szCs w:val="28"/>
+          <w:lang w:val="it-IT"/>
+        </w:rPr>
+        <w:t>L’amministratore effettua il log-out.</w:t>
       </w:r>
     </w:p>
     <w:p>
@@ -1162,6 +2023,28 @@
         </w:numPr>
         <w:textAlignment w:val="auto"/>
         <w:rPr>
+          <w:b/>
+          <w:bCs/>
+        </w:rPr>
+      </w:pPr>
+      <w:r>
+        <w:rPr>
+          <w:sz w:val="28"/>
+          <w:szCs w:val="28"/>
+          <w:lang w:val="it-IT"/>
+        </w:rPr>
+        <w:t>L’amministratore effettua il login.</w:t>
+      </w:r>
+    </w:p>
+    <w:p>
+      <w:pPr>
+        <w:pStyle w:val="Standard"/>
+        <w:numPr>
+          <w:ilvl w:val="0"/>
+          <w:numId w:val="26"/>
+        </w:numPr>
+        <w:textAlignment w:val="auto"/>
+        <w:rPr>
           <w:sz w:val="28"/>
           <w:szCs w:val="28"/>
           <w:lang w:val="it-IT"/>
@@ -1187,7 +2070,6 @@
     <w:p>
       <w:pPr>
         <w:pStyle w:val="Standard"/>
-        <w:ind w:left="720"/>
         <w:textAlignment w:val="auto"/>
         <w:rPr>
           <w:sz w:val="28"/>
@@ -1199,19 +2081,184 @@
     <w:p>
       <w:pPr>
         <w:pStyle w:val="Standard"/>
-        <w:rPr>
-          <w:sz w:val="28"/>
-          <w:szCs w:val="28"/>
-          <w:lang w:val="it-IT"/>
-        </w:rPr>
-      </w:pPr>
-      <w:r>
-        <w:rPr>
-          <w:sz w:val="28"/>
-          <w:szCs w:val="28"/>
-          <w:lang w:val="it-IT"/>
-        </w:rPr>
-        <w:t>4a. L’amministratore sceglie di inserire una nuova partita.</w:t>
+        <w:textAlignment w:val="auto"/>
+        <w:rPr>
+          <w:sz w:val="28"/>
+          <w:szCs w:val="28"/>
+          <w:lang w:val="it-IT"/>
+        </w:rPr>
+      </w:pPr>
+    </w:p>
+    <w:p>
+      <w:pPr>
+        <w:pStyle w:val="Standard"/>
+        <w:textAlignment w:val="auto"/>
+        <w:rPr>
+          <w:sz w:val="28"/>
+          <w:szCs w:val="28"/>
+          <w:lang w:val="it-IT"/>
+        </w:rPr>
+      </w:pPr>
+      <w:r>
+        <w:rPr>
+          <w:sz w:val="28"/>
+          <w:szCs w:val="28"/>
+          <w:lang w:val="it-IT"/>
+        </w:rPr>
+        <w:t xml:space="preserve">2b. </w:t>
+      </w:r>
+      <w:r>
+        <w:rPr>
+          <w:sz w:val="28"/>
+          <w:szCs w:val="28"/>
+          <w:lang w:val="it-IT"/>
+        </w:rPr>
+        <w:t xml:space="preserve">Il sistema riscontra che l’amministratore </w:t>
+      </w:r>
+      <w:r>
+        <w:rPr>
+          <w:sz w:val="28"/>
+          <w:szCs w:val="28"/>
+          <w:lang w:val="it-IT"/>
+        </w:rPr>
+        <w:t xml:space="preserve">non </w:t>
+      </w:r>
+      <w:r>
+        <w:rPr>
+          <w:sz w:val="28"/>
+          <w:szCs w:val="28"/>
+          <w:lang w:val="it-IT"/>
+        </w:rPr>
+        <w:t>ha effettuato il login.</w:t>
+      </w:r>
+    </w:p>
+    <w:p>
+      <w:pPr>
+        <w:pStyle w:val="Standard"/>
+        <w:numPr>
+          <w:ilvl w:val="0"/>
+          <w:numId w:val="34"/>
+        </w:numPr>
+        <w:textAlignment w:val="auto"/>
+        <w:rPr>
+          <w:sz w:val="28"/>
+          <w:szCs w:val="28"/>
+          <w:lang w:val="it-IT"/>
+        </w:rPr>
+      </w:pPr>
+      <w:r>
+        <w:rPr>
+          <w:sz w:val="28"/>
+          <w:szCs w:val="28"/>
+          <w:lang w:val="it-IT"/>
+        </w:rPr>
+        <w:t>Il sistema mostra all’amministratore un messaggio di invito ad effettuare</w:t>
+      </w:r>
+      <w:r>
+        <w:rPr>
+          <w:sz w:val="28"/>
+          <w:szCs w:val="28"/>
+          <w:lang w:val="it-IT"/>
+        </w:rPr>
+        <w:t xml:space="preserve"> il</w:t>
+      </w:r>
+      <w:r>
+        <w:rPr>
+          <w:sz w:val="28"/>
+          <w:szCs w:val="28"/>
+          <w:lang w:val="it-IT"/>
+        </w:rPr>
+        <w:t xml:space="preserve"> login come amministratore.</w:t>
+      </w:r>
+    </w:p>
+    <w:p>
+      <w:pPr>
+        <w:pStyle w:val="Standard"/>
+        <w:numPr>
+          <w:ilvl w:val="0"/>
+          <w:numId w:val="34"/>
+        </w:numPr>
+        <w:textAlignment w:val="auto"/>
+        <w:rPr>
+          <w:b/>
+          <w:bCs/>
+        </w:rPr>
+      </w:pPr>
+      <w:r>
+        <w:rPr>
+          <w:sz w:val="28"/>
+          <w:szCs w:val="28"/>
+          <w:lang w:val="it-IT"/>
+        </w:rPr>
+        <w:t>L’amministratore effettua il login.</w:t>
+      </w:r>
+    </w:p>
+    <w:p>
+      <w:pPr>
+        <w:pStyle w:val="Standard"/>
+        <w:numPr>
+          <w:ilvl w:val="0"/>
+          <w:numId w:val="34"/>
+        </w:numPr>
+        <w:textAlignment w:val="auto"/>
+        <w:rPr>
+          <w:sz w:val="28"/>
+          <w:szCs w:val="28"/>
+          <w:lang w:val="it-IT"/>
+        </w:rPr>
+      </w:pPr>
+      <w:r>
+        <w:rPr>
+          <w:sz w:val="28"/>
+          <w:szCs w:val="28"/>
+          <w:lang w:val="it-IT"/>
+        </w:rPr>
+        <w:t>Il caso d’uso riparte dal punto 2 dello scenario principale di successo.</w:t>
+      </w:r>
+    </w:p>
+    <w:p>
+      <w:pPr>
+        <w:pStyle w:val="Standard"/>
+        <w:textAlignment w:val="auto"/>
+        <w:rPr>
+          <w:sz w:val="28"/>
+          <w:szCs w:val="28"/>
+          <w:lang w:val="it-IT"/>
+        </w:rPr>
+      </w:pPr>
+    </w:p>
+    <w:p>
+      <w:pPr>
+        <w:pStyle w:val="Standard"/>
+        <w:rPr>
+          <w:sz w:val="28"/>
+          <w:szCs w:val="28"/>
+          <w:lang w:val="it-IT"/>
+        </w:rPr>
+      </w:pPr>
+      <w:r>
+        <w:rPr>
+          <w:sz w:val="28"/>
+          <w:szCs w:val="28"/>
+          <w:lang w:val="it-IT"/>
+        </w:rPr>
+        <w:t xml:space="preserve">4a. L’amministratore sceglie di </w:t>
+      </w:r>
+      <w:r>
+        <w:rPr>
+          <w:sz w:val="28"/>
+          <w:szCs w:val="28"/>
+          <w:lang w:val="it-IT"/>
+        </w:rPr>
+        <w:t>aggiornare i dati relativi alle partite</w:t>
+      </w:r>
+      <w:r>
+        <w:rPr>
+          <w:sz w:val="28"/>
+          <w:szCs w:val="28"/>
+          <w:lang w:val="it-IT"/>
+        </w:rPr>
+        <w:t>.</w:t>
       </w:r>
     </w:p>
     <w:p>
@@ -1234,7 +2281,33 @@
           <w:szCs w:val="28"/>
           <w:lang w:val="it-IT"/>
         </w:rPr>
-        <w:t>Il sistema chiede all’amministratore di inserire i dati relativi alla partita (squadra di casa, squadra ospite, data e ora).</w:t>
+        <w:t>Il sistema chiede al</w:t>
+      </w:r>
+      <w:r>
+        <w:rPr>
+          <w:sz w:val="28"/>
+          <w:szCs w:val="28"/>
+          <w:lang w:val="it-IT"/>
+        </w:rPr>
+        <w:t xml:space="preserve"> sistema football-data-</w:t>
+      </w:r>
+      <w:proofErr w:type="spellStart"/>
+      <w:r>
+        <w:rPr>
+          <w:sz w:val="28"/>
+          <w:szCs w:val="28"/>
+          <w:lang w:val="it-IT"/>
+        </w:rPr>
+        <w:t>org</w:t>
+      </w:r>
+      <w:proofErr w:type="spellEnd"/>
+      <w:r>
+        <w:rPr>
+          <w:sz w:val="28"/>
+          <w:szCs w:val="28"/>
+          <w:lang w:val="it-IT"/>
+        </w:rPr>
+        <w:t xml:space="preserve"> i dati aggiornati alla data corrente.</w:t>
       </w:r>
     </w:p>
     <w:p>
@@ -1257,7 +2330,65 @@
           <w:szCs w:val="28"/>
           <w:lang w:val="it-IT"/>
         </w:rPr>
-        <w:t>L’amministratore inserisce i dati richiesti dal sistema.</w:t>
+        <w:t xml:space="preserve">Il </w:t>
+      </w:r>
+      <w:r>
+        <w:rPr>
+          <w:sz w:val="28"/>
+          <w:szCs w:val="28"/>
+          <w:lang w:val="it-IT"/>
+        </w:rPr>
+        <w:t>sistema football-data-</w:t>
+      </w:r>
+      <w:proofErr w:type="spellStart"/>
+      <w:r>
+        <w:rPr>
+          <w:sz w:val="28"/>
+          <w:szCs w:val="28"/>
+          <w:lang w:val="it-IT"/>
+        </w:rPr>
+        <w:t>org</w:t>
+      </w:r>
+      <w:proofErr w:type="spellEnd"/>
+      <w:r>
+        <w:rPr>
+          <w:sz w:val="28"/>
+          <w:szCs w:val="28"/>
+          <w:lang w:val="it-IT"/>
+        </w:rPr>
+        <w:t xml:space="preserve"> </w:t>
+      </w:r>
+      <w:r>
+        <w:rPr>
+          <w:sz w:val="28"/>
+          <w:szCs w:val="28"/>
+          <w:lang w:val="it-IT"/>
+        </w:rPr>
+        <w:t>forn</w:t>
+      </w:r>
+      <w:r>
+        <w:rPr>
+          <w:sz w:val="28"/>
+          <w:szCs w:val="28"/>
+          <w:lang w:val="it-IT"/>
+        </w:rPr>
+        <w:t>i</w:t>
+      </w:r>
+      <w:r>
+        <w:rPr>
+          <w:sz w:val="28"/>
+          <w:szCs w:val="28"/>
+          <w:lang w:val="it-IT"/>
+        </w:rPr>
+        <w:t>sce i</w:t>
+      </w:r>
+      <w:r>
+        <w:rPr>
+          <w:sz w:val="28"/>
+          <w:szCs w:val="28"/>
+          <w:lang w:val="it-IT"/>
+        </w:rPr>
+        <w:t xml:space="preserve"> dati richiesti dal sistema.</w:t>
       </w:r>
     </w:p>
     <w:p>
@@ -1280,34 +2411,43 @@
           <w:szCs w:val="28"/>
           <w:lang w:val="it-IT"/>
         </w:rPr>
-        <w:t>Il sistema verifica che l’amministratore abbia inserito tutti i dati e nel formato giusto.</w:t>
+        <w:t>Il sistema verifica che c’è qualche nuovo dato.</w:t>
       </w:r>
     </w:p>
     <w:p>
       <w:pPr>
         <w:pStyle w:val="Standard"/>
         <w:ind w:left="720"/>
-        <w:rPr>
-          <w:sz w:val="28"/>
-          <w:szCs w:val="28"/>
-          <w:lang w:val="it-IT"/>
-        </w:rPr>
-      </w:pPr>
-      <w:r>
-        <w:rPr>
-          <w:sz w:val="28"/>
-          <w:szCs w:val="28"/>
-          <w:lang w:val="it-IT"/>
-        </w:rPr>
-        <w:t xml:space="preserve">3a. Il sistema verifica che l’amministratore non ha inserito correttamente tutti i dati </w:t>
+        <w:textAlignment w:val="auto"/>
+        <w:rPr>
+          <w:sz w:val="28"/>
+          <w:szCs w:val="28"/>
+          <w:lang w:val="it-IT"/>
+        </w:rPr>
+      </w:pPr>
+      <w:r>
+        <w:rPr>
+          <w:sz w:val="28"/>
+          <w:szCs w:val="28"/>
+          <w:lang w:val="it-IT"/>
+        </w:rPr>
+        <w:t>3a.</w:t>
+      </w:r>
+      <w:r>
+        <w:rPr>
+          <w:sz w:val="28"/>
+          <w:szCs w:val="28"/>
+          <w:lang w:val="it-IT"/>
+        </w:rPr>
+        <w:t xml:space="preserve"> il sistema verifica che non c’è nessun nuovo dato non presente nel sistema.</w:t>
       </w:r>
     </w:p>
     <w:p>
       <w:pPr>
         <w:pStyle w:val="Standard"/>
         <w:numPr>
-          <w:ilvl w:val="0"/>
-          <w:numId w:val="28"/>
+          <w:ilvl w:val="2"/>
+          <w:numId w:val="27"/>
         </w:numPr>
         <w:textAlignment w:val="auto"/>
         <w:rPr>
@@ -1322,29 +2462,16 @@
           <w:szCs w:val="28"/>
           <w:lang w:val="it-IT"/>
         </w:rPr>
-        <w:t>Il sistema mostra un messaggio di errore ed invita l’amministratore ad inserire correttamente tutti i dati e torna al punto 2</w:t>
-      </w:r>
-      <w:r>
-        <w:rPr>
-          <w:sz w:val="28"/>
-          <w:szCs w:val="28"/>
-          <w:lang w:val="it-IT"/>
-        </w:rPr>
-        <w:t xml:space="preserve"> dell’estensione 4a</w:t>
-      </w:r>
-      <w:r>
-        <w:rPr>
-          <w:sz w:val="28"/>
-          <w:szCs w:val="28"/>
-          <w:lang w:val="it-IT"/>
-        </w:rPr>
-        <w:t>.</w:t>
-      </w:r>
-    </w:p>
-    <w:p>
-      <w:pPr>
-        <w:pStyle w:val="Standard"/>
-        <w:ind w:left="1440"/>
+        <w:t>Il sistema mostra all’amministratore un messaggio in cui notifica che non ci sono nuovi aggiornamenti.</w:t>
+      </w:r>
+    </w:p>
+    <w:p>
+      <w:pPr>
+        <w:pStyle w:val="Standard"/>
+        <w:numPr>
+          <w:ilvl w:val="2"/>
+          <w:numId w:val="27"/>
+        </w:numPr>
         <w:textAlignment w:val="auto"/>
         <w:rPr>
           <w:sz w:val="28"/>
@@ -1352,6 +2479,14 @@
           <w:lang w:val="it-IT"/>
         </w:rPr>
       </w:pPr>
+      <w:r>
+        <w:rPr>
+          <w:sz w:val="28"/>
+          <w:szCs w:val="28"/>
+          <w:lang w:val="it-IT"/>
+        </w:rPr>
+        <w:t>Il caso d’uso riprende eseguendo il punto 17 dello scenario principale di successo.</w:t>
+      </w:r>
     </w:p>
     <w:p>
       <w:pPr>
@@ -1373,48 +2508,57 @@
           <w:szCs w:val="28"/>
           <w:lang w:val="it-IT"/>
         </w:rPr>
-        <w:lastRenderedPageBreak/>
-        <w:t xml:space="preserve">Il sistema </w:t>
-      </w:r>
-      <w:r>
-        <w:rPr>
-          <w:sz w:val="28"/>
-          <w:szCs w:val="28"/>
-          <w:lang w:val="it-IT"/>
-        </w:rPr>
-        <w:t>mostra</w:t>
-      </w:r>
-      <w:r>
-        <w:rPr>
-          <w:sz w:val="28"/>
-          <w:szCs w:val="28"/>
-          <w:lang w:val="it-IT"/>
-        </w:rPr>
-        <w:t xml:space="preserve"> all’amministratore </w:t>
-      </w:r>
-      <w:r>
-        <w:rPr>
-          <w:sz w:val="28"/>
-          <w:szCs w:val="28"/>
-          <w:lang w:val="it-IT"/>
-        </w:rPr>
-        <w:t>gli</w:t>
-      </w:r>
-      <w:r>
-        <w:rPr>
-          <w:sz w:val="28"/>
-          <w:szCs w:val="28"/>
-          <w:lang w:val="it-IT"/>
-        </w:rPr>
-        <w:t xml:space="preserve"> esit</w:t>
-      </w:r>
-      <w:r>
-        <w:rPr>
-          <w:sz w:val="28"/>
-          <w:szCs w:val="28"/>
-          <w:lang w:val="it-IT"/>
-        </w:rPr>
-        <w:t>i previsti</w:t>
+        <w:t xml:space="preserve">Il </w:t>
+      </w:r>
+      <w:r>
+        <w:rPr>
+          <w:sz w:val="28"/>
+          <w:szCs w:val="28"/>
+          <w:lang w:val="it-IT"/>
+        </w:rPr>
+        <w:t xml:space="preserve">sistema memorizza i </w:t>
+      </w:r>
+      <w:r>
+        <w:rPr>
+          <w:sz w:val="28"/>
+          <w:szCs w:val="28"/>
+          <w:lang w:val="it-IT"/>
+        </w:rPr>
+        <w:t xml:space="preserve">nuovi </w:t>
+      </w:r>
+      <w:r>
+        <w:rPr>
+          <w:sz w:val="28"/>
+          <w:szCs w:val="28"/>
+          <w:lang w:val="it-IT"/>
+        </w:rPr>
+        <w:t xml:space="preserve">dati forniti dal </w:t>
+      </w:r>
+      <w:r>
+        <w:rPr>
+          <w:sz w:val="28"/>
+          <w:szCs w:val="28"/>
+          <w:lang w:val="it-IT"/>
+        </w:rPr>
+        <w:t>sistema football-data-</w:t>
+      </w:r>
+      <w:proofErr w:type="spellStart"/>
+      <w:r>
+        <w:rPr>
+          <w:sz w:val="28"/>
+          <w:szCs w:val="28"/>
+          <w:lang w:val="it-IT"/>
+        </w:rPr>
+        <w:t>org</w:t>
+      </w:r>
+      <w:proofErr w:type="spellEnd"/>
+      <w:r>
+        <w:rPr>
+          <w:sz w:val="28"/>
+          <w:szCs w:val="28"/>
+          <w:lang w:val="it-IT"/>
+        </w:rPr>
+        <w:t>.</w:t>
       </w:r>
     </w:p>
     <w:p>
@@ -1437,23 +2581,25 @@
           <w:szCs w:val="28"/>
           <w:lang w:val="it-IT"/>
         </w:rPr>
-        <w:t xml:space="preserve">L’amministratore seleziona l’esito ed inserisce </w:t>
-      </w:r>
-      <w:r>
-        <w:rPr>
-          <w:sz w:val="28"/>
-          <w:szCs w:val="28"/>
-          <w:lang w:val="it-IT"/>
-        </w:rPr>
-        <w:t>la relativa quo</w:t>
-      </w:r>
-      <w:r>
-        <w:rPr>
-          <w:sz w:val="28"/>
-          <w:szCs w:val="28"/>
-          <w:lang w:val="it-IT"/>
-        </w:rPr>
-        <w:t>ta.</w:t>
+        <w:t xml:space="preserve">Il sistema procede con la memorizzazione degli esiti, inizialmente </w:t>
+      </w:r>
+      <w:proofErr w:type="spellStart"/>
+      <w:r>
+        <w:rPr>
+          <w:sz w:val="28"/>
+          <w:szCs w:val="28"/>
+          <w:lang w:val="it-IT"/>
+        </w:rPr>
+        <w:t>disabiltati</w:t>
+      </w:r>
+      <w:proofErr w:type="spellEnd"/>
+      <w:r>
+        <w:rPr>
+          <w:sz w:val="28"/>
+          <w:szCs w:val="28"/>
+          <w:lang w:val="it-IT"/>
+        </w:rPr>
+        <w:t>, per le eventuali nuove partite inserite.</w:t>
       </w:r>
     </w:p>
     <w:p>
@@ -1476,65 +2622,7 @@
           <w:szCs w:val="28"/>
           <w:lang w:val="it-IT"/>
         </w:rPr>
-        <w:t>Il sistema verifica che la quota inserita sia valida.</w:t>
-      </w:r>
-    </w:p>
-    <w:p>
-      <w:pPr>
-        <w:pStyle w:val="Standard"/>
-        <w:ind w:left="720"/>
-        <w:rPr>
-          <w:sz w:val="28"/>
-          <w:szCs w:val="28"/>
-          <w:lang w:val="it-IT"/>
-        </w:rPr>
-      </w:pPr>
-      <w:r>
-        <w:rPr>
-          <w:sz w:val="28"/>
-          <w:szCs w:val="28"/>
-          <w:lang w:val="it-IT"/>
-        </w:rPr>
-        <w:t xml:space="preserve">6a. il sistema verifica che la quota inserita non è valida </w:t>
-      </w:r>
-    </w:p>
-    <w:p>
-      <w:pPr>
-        <w:pStyle w:val="Standard"/>
-        <w:numPr>
-          <w:ilvl w:val="0"/>
-          <w:numId w:val="29"/>
-        </w:numPr>
-        <w:textAlignment w:val="auto"/>
-        <w:rPr>
-          <w:sz w:val="28"/>
-          <w:szCs w:val="28"/>
-          <w:lang w:val="it-IT"/>
-        </w:rPr>
-      </w:pPr>
-      <w:r>
-        <w:rPr>
-          <w:sz w:val="28"/>
-          <w:szCs w:val="28"/>
-          <w:lang w:val="it-IT"/>
-        </w:rPr>
-        <w:t>Il sistema mostra un messaggio di errore ed invita l’amministratore ad inserire una quota valida e torna al punto 5</w:t>
-      </w:r>
-      <w:r>
-        <w:rPr>
-          <w:sz w:val="28"/>
-          <w:szCs w:val="28"/>
-          <w:lang w:val="it-IT"/>
-        </w:rPr>
-        <w:t xml:space="preserve"> dell’estensione 4a</w:t>
-      </w:r>
-      <w:r>
-        <w:rPr>
-          <w:sz w:val="28"/>
-          <w:szCs w:val="28"/>
-          <w:lang w:val="it-IT"/>
-        </w:rPr>
-        <w:t>.</w:t>
+        <w:t>// aggiornare scommesse</w:t>
       </w:r>
     </w:p>
     <w:p>
@@ -1557,8 +2645,18 @@
           <w:szCs w:val="28"/>
           <w:lang w:val="it-IT"/>
         </w:rPr>
-        <w:t>Il sistema aggiorna la partita aggiungendo l’esito e la quota inserita.</w:t>
-      </w:r>
+        <w:t>// aggiornare partite iniziate</w:t>
+      </w:r>
+      <w:r>
+        <w:rPr>
+          <w:sz w:val="28"/>
+          <w:szCs w:val="28"/>
+          <w:lang w:val="it-IT"/>
+        </w:rPr>
+        <w:t>.</w:t>
+      </w:r>
+      <w:bookmarkStart w:id="0" w:name="_GoBack"/>
+      <w:bookmarkEnd w:id="0"/>
     </w:p>
     <w:p>
       <w:pPr>
@@ -1580,32 +2678,53 @@
           <w:szCs w:val="28"/>
           <w:lang w:val="it-IT"/>
         </w:rPr>
-        <w:t>Il sistema torna al punto 4 dell’estensione 4a fin quando l’amministratore non decide di concludere l’inserimento</w:t>
-      </w:r>
-      <w:r>
-        <w:rPr>
-          <w:sz w:val="28"/>
-          <w:szCs w:val="28"/>
-          <w:lang w:val="it-IT"/>
-        </w:rPr>
-        <w:t xml:space="preserve"> di nuovi esiti</w:t>
-      </w:r>
-      <w:r>
-        <w:rPr>
-          <w:sz w:val="28"/>
-          <w:szCs w:val="28"/>
-          <w:lang w:val="it-IT"/>
-        </w:rPr>
-        <w:t>.</w:t>
-      </w:r>
-    </w:p>
-    <w:p>
-      <w:pPr>
-        <w:pStyle w:val="Standard"/>
-        <w:numPr>
-          <w:ilvl w:val="0"/>
-          <w:numId w:val="27"/>
-        </w:numPr>
+        <w:t xml:space="preserve">Il </w:t>
+      </w:r>
+      <w:r>
+        <w:rPr>
+          <w:sz w:val="28"/>
+          <w:szCs w:val="28"/>
+          <w:lang w:val="it-IT"/>
+        </w:rPr>
+        <w:t>caso d’uso</w:t>
+      </w:r>
+      <w:r>
+        <w:rPr>
+          <w:sz w:val="28"/>
+          <w:szCs w:val="28"/>
+          <w:lang w:val="it-IT"/>
+        </w:rPr>
+        <w:t xml:space="preserve"> torna al punto </w:t>
+      </w:r>
+      <w:r>
+        <w:rPr>
+          <w:sz w:val="28"/>
+          <w:szCs w:val="28"/>
+          <w:lang w:val="it-IT"/>
+        </w:rPr>
+        <w:t>17</w:t>
+      </w:r>
+      <w:r>
+        <w:rPr>
+          <w:sz w:val="28"/>
+          <w:szCs w:val="28"/>
+          <w:lang w:val="it-IT"/>
+        </w:rPr>
+        <w:t xml:space="preserve"> </w:t>
+      </w:r>
+      <w:r>
+        <w:rPr>
+          <w:sz w:val="28"/>
+          <w:szCs w:val="28"/>
+          <w:lang w:val="it-IT"/>
+        </w:rPr>
+        <w:t>dello scenario principale di successo.</w:t>
+      </w:r>
+    </w:p>
+    <w:p>
+      <w:pPr>
+        <w:pStyle w:val="Standard"/>
+        <w:ind w:left="720"/>
         <w:textAlignment w:val="auto"/>
         <w:rPr>
           <w:sz w:val="28"/>
@@ -1619,234 +2738,41 @@
           <w:szCs w:val="28"/>
           <w:lang w:val="it-IT"/>
         </w:rPr>
-        <w:t xml:space="preserve">Il caso </w:t>
-      </w:r>
-      <w:r>
-        <w:rPr>
-          <w:sz w:val="28"/>
-          <w:szCs w:val="28"/>
-          <w:lang w:val="it-IT"/>
-        </w:rPr>
-        <w:t xml:space="preserve">d’uso </w:t>
-      </w:r>
-      <w:r>
-        <w:rPr>
-          <w:sz w:val="28"/>
-          <w:szCs w:val="28"/>
-          <w:lang w:val="it-IT"/>
-        </w:rPr>
-        <w:t>prosegue eseguendo il punto 1</w:t>
-      </w:r>
-      <w:r>
-        <w:rPr>
-          <w:sz w:val="28"/>
-          <w:szCs w:val="28"/>
-          <w:lang w:val="it-IT"/>
-        </w:rPr>
-        <w:t>4</w:t>
-      </w:r>
-      <w:r>
-        <w:rPr>
-          <w:sz w:val="28"/>
-          <w:szCs w:val="28"/>
-          <w:lang w:val="it-IT"/>
-        </w:rPr>
-        <w:t xml:space="preserve"> dello scenario principale di successo.</w:t>
-      </w:r>
-    </w:p>
-    <w:p>
-      <w:pPr>
-        <w:pStyle w:val="Standard"/>
-        <w:rPr>
-          <w:sz w:val="28"/>
-          <w:szCs w:val="28"/>
-          <w:lang w:val="it-IT"/>
-        </w:rPr>
-      </w:pPr>
-    </w:p>
-    <w:p>
-      <w:pPr>
-        <w:pStyle w:val="Standard"/>
-        <w:rPr>
-          <w:sz w:val="28"/>
-          <w:szCs w:val="28"/>
-          <w:lang w:val="it-IT"/>
-        </w:rPr>
-      </w:pPr>
-      <w:r>
-        <w:rPr>
-          <w:sz w:val="28"/>
-          <w:szCs w:val="28"/>
-          <w:lang w:val="it-IT"/>
-        </w:rPr>
-        <w:t>4b. L’amministratore sceglie di rimuovere una partita esistente.</w:t>
-      </w:r>
-    </w:p>
-    <w:p>
-      <w:pPr>
-        <w:pStyle w:val="Standard"/>
-        <w:numPr>
-          <w:ilvl w:val="0"/>
-          <w:numId w:val="30"/>
-        </w:numPr>
-        <w:textAlignment w:val="auto"/>
-        <w:rPr>
-          <w:sz w:val="28"/>
-          <w:szCs w:val="28"/>
-          <w:lang w:val="it-IT"/>
-        </w:rPr>
-      </w:pPr>
-      <w:r>
-        <w:rPr>
-          <w:sz w:val="28"/>
-          <w:szCs w:val="28"/>
-          <w:lang w:val="it-IT"/>
-        </w:rPr>
-        <w:t>Il sistema mostra tutte le partite disponibili.</w:t>
-      </w:r>
-    </w:p>
-    <w:p>
-      <w:pPr>
-        <w:pStyle w:val="Standard"/>
-        <w:numPr>
-          <w:ilvl w:val="0"/>
-          <w:numId w:val="30"/>
-        </w:numPr>
-        <w:textAlignment w:val="auto"/>
-        <w:rPr>
-          <w:sz w:val="28"/>
-          <w:szCs w:val="28"/>
-          <w:lang w:val="it-IT"/>
-        </w:rPr>
-      </w:pPr>
-      <w:r>
-        <w:rPr>
-          <w:sz w:val="28"/>
-          <w:szCs w:val="28"/>
-          <w:lang w:val="it-IT"/>
-        </w:rPr>
-        <w:t>L’amministratore sceglie la partita da rimuovere.</w:t>
-      </w:r>
-    </w:p>
-    <w:p>
-      <w:pPr>
-        <w:pStyle w:val="Standard"/>
-        <w:numPr>
-          <w:ilvl w:val="0"/>
-          <w:numId w:val="30"/>
-        </w:numPr>
-        <w:textAlignment w:val="auto"/>
-        <w:rPr>
-          <w:sz w:val="28"/>
-          <w:szCs w:val="28"/>
-          <w:lang w:val="it-IT"/>
-        </w:rPr>
-      </w:pPr>
-      <w:r>
-        <w:rPr>
-          <w:sz w:val="28"/>
-          <w:szCs w:val="28"/>
-          <w:lang w:val="it-IT"/>
-        </w:rPr>
-        <w:t xml:space="preserve">Il sistema rimuove </w:t>
-      </w:r>
-      <w:r>
-        <w:rPr>
-          <w:sz w:val="28"/>
-          <w:szCs w:val="28"/>
-          <w:lang w:val="it-IT"/>
-        </w:rPr>
-        <w:t>la partita.</w:t>
-      </w:r>
-    </w:p>
-    <w:p>
-      <w:pPr>
-        <w:pStyle w:val="Standard"/>
-        <w:numPr>
-          <w:ilvl w:val="0"/>
-          <w:numId w:val="30"/>
-        </w:numPr>
-        <w:textAlignment w:val="auto"/>
-        <w:rPr>
-          <w:sz w:val="28"/>
-          <w:szCs w:val="28"/>
-          <w:lang w:val="it-IT"/>
-        </w:rPr>
-      </w:pPr>
-      <w:r>
-        <w:rPr>
-          <w:sz w:val="28"/>
-          <w:szCs w:val="28"/>
-          <w:lang w:val="it-IT"/>
-        </w:rPr>
-        <w:t>Il sistema rimuove tutti glie esiti relativi alla partita rimossa.</w:t>
-      </w:r>
-    </w:p>
-    <w:p>
-      <w:pPr>
-        <w:pStyle w:val="Standard"/>
-        <w:numPr>
-          <w:ilvl w:val="0"/>
-          <w:numId w:val="30"/>
-        </w:numPr>
-        <w:textAlignment w:val="auto"/>
-        <w:rPr>
-          <w:sz w:val="28"/>
-          <w:szCs w:val="28"/>
-          <w:lang w:val="it-IT"/>
-        </w:rPr>
-      </w:pPr>
-      <w:r>
-        <w:rPr>
-          <w:sz w:val="28"/>
-          <w:szCs w:val="28"/>
-          <w:lang w:val="it-IT"/>
-        </w:rPr>
-        <w:t>Il caso d’uso riparte dal punto 1</w:t>
-      </w:r>
-      <w:r>
-        <w:rPr>
-          <w:sz w:val="28"/>
-          <w:szCs w:val="28"/>
-          <w:lang w:val="it-IT"/>
-        </w:rPr>
-        <w:t>4</w:t>
-      </w:r>
-      <w:r>
-        <w:rPr>
-          <w:sz w:val="28"/>
-          <w:szCs w:val="28"/>
-          <w:lang w:val="it-IT"/>
-        </w:rPr>
-        <w:t xml:space="preserve"> dello scenario principale di successo.</w:t>
-      </w:r>
-    </w:p>
-    <w:p>
-      <w:pPr>
-        <w:pStyle w:val="Standard"/>
-        <w:rPr>
-          <w:sz w:val="28"/>
-          <w:szCs w:val="28"/>
-          <w:lang w:val="it-IT"/>
-        </w:rPr>
-      </w:pPr>
-    </w:p>
-    <w:p>
-      <w:pPr>
-        <w:pStyle w:val="Standard"/>
-        <w:rPr>
-          <w:sz w:val="28"/>
-          <w:szCs w:val="28"/>
-          <w:lang w:val="it-IT"/>
-        </w:rPr>
-      </w:pPr>
-      <w:r>
-        <w:rPr>
-          <w:sz w:val="28"/>
-          <w:szCs w:val="28"/>
-          <w:lang w:val="it-IT"/>
-        </w:rPr>
-        <w:t>8a. L’amministratore sceglie di modificare una quota esistente per la partita selezionata.</w:t>
+        <w:t xml:space="preserve"> </w:t>
+      </w:r>
+    </w:p>
+    <w:p>
+      <w:pPr>
+        <w:pStyle w:val="Standard"/>
+        <w:rPr>
+          <w:sz w:val="28"/>
+          <w:szCs w:val="28"/>
+          <w:lang w:val="it-IT"/>
+        </w:rPr>
+      </w:pPr>
+      <w:r>
+        <w:rPr>
+          <w:sz w:val="28"/>
+          <w:szCs w:val="28"/>
+          <w:lang w:val="it-IT"/>
+        </w:rPr>
+        <w:t xml:space="preserve">8a. L’amministratore sceglie di </w:t>
+      </w:r>
+      <w:r>
+        <w:rPr>
+          <w:sz w:val="28"/>
+          <w:szCs w:val="28"/>
+          <w:lang w:val="it-IT"/>
+        </w:rPr>
+        <w:t xml:space="preserve">abilitare un esito </w:t>
+      </w:r>
+      <w:r>
+        <w:rPr>
+          <w:sz w:val="28"/>
+          <w:szCs w:val="28"/>
+          <w:lang w:val="it-IT"/>
+        </w:rPr>
+        <w:t>esistente per la partita selezionata.</w:t>
       </w:r>
     </w:p>
     <w:p>
@@ -1869,7 +2795,15 @@
           <w:szCs w:val="28"/>
           <w:lang w:val="it-IT"/>
         </w:rPr>
-        <w:t>Il sistema mostra all’amministratore gli esiti, per la partita selezionata, attualmente presenti.</w:t>
+        <w:t>Il sistema mostra all’amministratore gli esiti</w:t>
+      </w:r>
+      <w:r>
+        <w:rPr>
+          <w:sz w:val="28"/>
+          <w:szCs w:val="28"/>
+          <w:lang w:val="it-IT"/>
+        </w:rPr>
+        <w:t xml:space="preserve"> disabilitati.</w:t>
       </w:r>
     </w:p>
     <w:p>
@@ -1947,7 +2881,23 @@
           <w:szCs w:val="28"/>
           <w:lang w:val="it-IT"/>
         </w:rPr>
-        <w:t>Il sistema chiede all’amministratore di inserire la nuova quota, per l’esito selezionato, da sostituire a quella esistente.</w:t>
+        <w:t xml:space="preserve">Il sistema </w:t>
+      </w:r>
+      <w:r>
+        <w:rPr>
+          <w:sz w:val="28"/>
+          <w:szCs w:val="28"/>
+          <w:lang w:val="it-IT"/>
+        </w:rPr>
+        <w:t>abilita l’esito selezionato</w:t>
+      </w:r>
+      <w:r>
+        <w:rPr>
+          <w:sz w:val="28"/>
+          <w:szCs w:val="28"/>
+          <w:lang w:val="it-IT"/>
+        </w:rPr>
+        <w:t>.</w:t>
       </w:r>
     </w:p>
     <w:p>
@@ -1970,7 +2920,61 @@
           <w:szCs w:val="28"/>
           <w:lang w:val="it-IT"/>
         </w:rPr>
-        <w:t>L’amministratore inserisce la nuova quota.</w:t>
+        <w:t>Il caso d’uso riprende dal punto 15 dello scenario principale di successo.</w:t>
+      </w:r>
+    </w:p>
+    <w:p>
+      <w:pPr>
+        <w:pStyle w:val="Standard"/>
+        <w:rPr>
+          <w:sz w:val="28"/>
+          <w:szCs w:val="28"/>
+          <w:lang w:val="it-IT"/>
+        </w:rPr>
+      </w:pPr>
+    </w:p>
+    <w:p>
+      <w:pPr>
+        <w:pStyle w:val="Standard"/>
+        <w:rPr>
+          <w:sz w:val="28"/>
+          <w:szCs w:val="28"/>
+          <w:lang w:val="it-IT"/>
+        </w:rPr>
+      </w:pPr>
+    </w:p>
+    <w:p>
+      <w:pPr>
+        <w:pStyle w:val="Standard"/>
+        <w:rPr>
+          <w:sz w:val="28"/>
+          <w:szCs w:val="28"/>
+          <w:lang w:val="it-IT"/>
+        </w:rPr>
+      </w:pPr>
+      <w:r>
+        <w:rPr>
+          <w:sz w:val="28"/>
+          <w:szCs w:val="28"/>
+          <w:lang w:val="it-IT"/>
+        </w:rPr>
+        <w:t xml:space="preserve">8b. L’amministratore sceglie di </w:t>
+      </w:r>
+      <w:r>
+        <w:rPr>
+          <w:sz w:val="28"/>
+          <w:szCs w:val="28"/>
+          <w:lang w:val="it-IT"/>
+        </w:rPr>
+        <w:t>dis</w:t>
+      </w:r>
+      <w:r>
+        <w:rPr>
+          <w:sz w:val="28"/>
+          <w:szCs w:val="28"/>
+          <w:lang w:val="it-IT"/>
+        </w:rPr>
+        <w:t>abilitare un esito esistente per la partita selezionata.</w:t>
       </w:r>
     </w:p>
     <w:p>
@@ -1978,7 +2982,7 @@
         <w:pStyle w:val="Standard"/>
         <w:numPr>
           <w:ilvl w:val="1"/>
-          <w:numId w:val="30"/>
+          <w:numId w:val="35"/>
         </w:numPr>
         <w:textAlignment w:val="auto"/>
         <w:rPr>
@@ -1993,34 +2997,15 @@
           <w:szCs w:val="28"/>
           <w:lang w:val="it-IT"/>
         </w:rPr>
-        <w:t>Il sistema verifica che la quota inserita sia valida.</w:t>
-      </w:r>
-    </w:p>
-    <w:p>
-      <w:pPr>
-        <w:pStyle w:val="Standard"/>
-        <w:ind w:left="1080"/>
-        <w:rPr>
-          <w:sz w:val="28"/>
-          <w:szCs w:val="28"/>
-          <w:lang w:val="it-IT"/>
-        </w:rPr>
-      </w:pPr>
-      <w:r>
-        <w:rPr>
-          <w:sz w:val="28"/>
-          <w:szCs w:val="28"/>
-          <w:lang w:val="it-IT"/>
-        </w:rPr>
-        <w:t>5a. il sistema verifica che la quota inserita non è valida.</w:t>
+        <w:t>Il sistema mostra all’amministratore gli esiti abilitati.</w:t>
       </w:r>
     </w:p>
     <w:p>
       <w:pPr>
         <w:pStyle w:val="Standard"/>
         <w:numPr>
-          <w:ilvl w:val="3"/>
-          <w:numId w:val="30"/>
+          <w:ilvl w:val="1"/>
+          <w:numId w:val="35"/>
         </w:numPr>
         <w:textAlignment w:val="auto"/>
         <w:rPr>
@@ -2035,31 +3020,15 @@
           <w:szCs w:val="28"/>
           <w:lang w:val="it-IT"/>
         </w:rPr>
-        <w:t>Il sistema mostra un messaggio di errore in cui notifica all’amministratore che la quota inserita non è valida</w:t>
-      </w:r>
-      <w:r>
-        <w:rPr>
-          <w:sz w:val="28"/>
-          <w:szCs w:val="28"/>
-          <w:lang w:val="it-IT"/>
-        </w:rPr>
-        <w:t>.</w:t>
-      </w:r>
-      <w:r>
-        <w:rPr>
-          <w:sz w:val="28"/>
-          <w:szCs w:val="28"/>
-          <w:lang w:val="it-IT"/>
-        </w:rPr>
-        <w:t xml:space="preserve"> </w:t>
+        <w:t>L’amministratore seleziona uno degli esiti mostrati.</w:t>
       </w:r>
     </w:p>
     <w:p>
       <w:pPr>
         <w:pStyle w:val="Standard"/>
         <w:numPr>
-          <w:ilvl w:val="3"/>
-          <w:numId w:val="30"/>
+          <w:ilvl w:val="1"/>
+          <w:numId w:val="35"/>
         </w:numPr>
         <w:textAlignment w:val="auto"/>
         <w:rPr>
@@ -2074,7 +3043,23 @@
           <w:szCs w:val="28"/>
           <w:lang w:val="it-IT"/>
         </w:rPr>
-        <w:t>Il caso d’uso riprende dal punto 3 dell’estensione 8a.</w:t>
+        <w:t xml:space="preserve">Il sistema </w:t>
+      </w:r>
+      <w:r>
+        <w:rPr>
+          <w:sz w:val="28"/>
+          <w:szCs w:val="28"/>
+          <w:lang w:val="it-IT"/>
+        </w:rPr>
+        <w:t>dis</w:t>
+      </w:r>
+      <w:r>
+        <w:rPr>
+          <w:sz w:val="28"/>
+          <w:szCs w:val="28"/>
+          <w:lang w:val="it-IT"/>
+        </w:rPr>
+        <w:t>abilita l’esito selezionato.</w:t>
       </w:r>
     </w:p>
     <w:p>
@@ -2082,7 +3067,7 @@
         <w:pStyle w:val="Standard"/>
         <w:numPr>
           <w:ilvl w:val="1"/>
-          <w:numId w:val="30"/>
+          <w:numId w:val="35"/>
         </w:numPr>
         <w:textAlignment w:val="auto"/>
         <w:rPr>
@@ -2097,377 +3082,41 @@
           <w:szCs w:val="28"/>
           <w:lang w:val="it-IT"/>
         </w:rPr>
-        <w:t>Il sistema memorizza le modifiche apportate dall’amministratore.</w:t>
-      </w:r>
-    </w:p>
-    <w:p>
-      <w:pPr>
-        <w:pStyle w:val="Standard"/>
-        <w:numPr>
-          <w:ilvl w:val="1"/>
-          <w:numId w:val="30"/>
-        </w:numPr>
+        <w:t>Il caso d’uso riprende dal punto 15 dello scenario principale di successo.</w:t>
+      </w:r>
+    </w:p>
+    <w:p>
+      <w:pPr>
+        <w:pStyle w:val="Standard"/>
         <w:textAlignment w:val="auto"/>
         <w:rPr>
-          <w:sz w:val="28"/>
-          <w:szCs w:val="28"/>
-          <w:lang w:val="it-IT"/>
-        </w:rPr>
-      </w:pPr>
-      <w:r>
-        <w:rPr>
-          <w:sz w:val="28"/>
-          <w:szCs w:val="28"/>
-          <w:lang w:val="it-IT"/>
-        </w:rPr>
-        <w:t xml:space="preserve">Il caso d’uso riprende dal punto 1 </w:t>
-      </w:r>
-      <w:r>
-        <w:rPr>
-          <w:sz w:val="28"/>
-          <w:szCs w:val="28"/>
-          <w:lang w:val="it-IT"/>
-        </w:rPr>
-        <w:t>dell’estensione 8</w:t>
-      </w:r>
-      <w:r>
-        <w:rPr>
-          <w:sz w:val="28"/>
-          <w:szCs w:val="28"/>
-          <w:lang w:val="it-IT"/>
-        </w:rPr>
-        <w:t xml:space="preserve">a </w:t>
-      </w:r>
-      <w:r>
-        <w:rPr>
-          <w:sz w:val="28"/>
-          <w:szCs w:val="28"/>
-          <w:lang w:val="it-IT"/>
-        </w:rPr>
-        <w:t>fin quando l’amministratore vuole modificare altre quote per la stessa partita.</w:t>
-      </w:r>
-    </w:p>
-    <w:p>
-      <w:pPr>
-        <w:pStyle w:val="Standard"/>
-        <w:numPr>
-          <w:ilvl w:val="1"/>
-          <w:numId w:val="30"/>
-        </w:numPr>
+          <w:bCs/>
+          <w:sz w:val="28"/>
+          <w:szCs w:val="28"/>
+          <w:lang w:val="it-IT"/>
+        </w:rPr>
+      </w:pPr>
+    </w:p>
+    <w:p>
+      <w:pPr>
+        <w:pStyle w:val="Standard"/>
         <w:textAlignment w:val="auto"/>
         <w:rPr>
-          <w:sz w:val="28"/>
-          <w:szCs w:val="28"/>
-          <w:lang w:val="it-IT"/>
-        </w:rPr>
-      </w:pPr>
-      <w:r>
-        <w:rPr>
-          <w:sz w:val="28"/>
-          <w:szCs w:val="28"/>
-          <w:lang w:val="it-IT"/>
-        </w:rPr>
-        <w:t>Il caso d’uso riprende dal punto 1</w:t>
-      </w:r>
-      <w:r>
-        <w:rPr>
-          <w:sz w:val="28"/>
-          <w:szCs w:val="28"/>
-          <w:lang w:val="it-IT"/>
-        </w:rPr>
-        <w:t>4</w:t>
-      </w:r>
-      <w:r>
-        <w:rPr>
-          <w:sz w:val="28"/>
-          <w:szCs w:val="28"/>
-          <w:lang w:val="it-IT"/>
-        </w:rPr>
-        <w:t xml:space="preserve"> dello scenario principale di successo.</w:t>
-      </w:r>
-    </w:p>
-    <w:p>
-      <w:pPr>
-        <w:pStyle w:val="Standard"/>
-        <w:ind w:left="720"/>
-        <w:rPr>
-          <w:sz w:val="28"/>
-          <w:szCs w:val="28"/>
-          <w:lang w:val="it-IT"/>
-        </w:rPr>
-      </w:pPr>
-    </w:p>
-    <w:p>
-      <w:pPr>
-        <w:pStyle w:val="Standard"/>
-        <w:ind w:left="720"/>
-        <w:rPr>
-          <w:sz w:val="28"/>
-          <w:szCs w:val="28"/>
-          <w:lang w:val="it-IT"/>
-        </w:rPr>
-      </w:pPr>
-    </w:p>
-    <w:p>
-      <w:pPr>
-        <w:pStyle w:val="Standard"/>
-        <w:ind w:left="720"/>
-        <w:rPr>
-          <w:sz w:val="28"/>
-          <w:szCs w:val="28"/>
-          <w:lang w:val="it-IT"/>
-        </w:rPr>
-      </w:pPr>
-    </w:p>
-    <w:p>
-      <w:pPr>
-        <w:pStyle w:val="Standard"/>
-        <w:ind w:left="720"/>
-        <w:rPr>
-          <w:sz w:val="28"/>
-          <w:szCs w:val="28"/>
-          <w:lang w:val="it-IT"/>
-        </w:rPr>
-      </w:pPr>
-    </w:p>
-    <w:p>
-      <w:pPr>
-        <w:pStyle w:val="Standard"/>
-        <w:ind w:left="720"/>
-        <w:rPr>
-          <w:sz w:val="28"/>
-          <w:szCs w:val="28"/>
-          <w:lang w:val="it-IT"/>
-        </w:rPr>
-      </w:pPr>
-    </w:p>
-    <w:p>
-      <w:pPr>
-        <w:pStyle w:val="Standard"/>
-        <w:ind w:left="720"/>
-        <w:rPr>
-          <w:sz w:val="28"/>
-          <w:szCs w:val="28"/>
-          <w:lang w:val="it-IT"/>
-        </w:rPr>
-      </w:pPr>
-    </w:p>
-    <w:p>
-      <w:pPr>
-        <w:pStyle w:val="Standard"/>
-        <w:ind w:left="720"/>
-        <w:rPr>
-          <w:sz w:val="28"/>
-          <w:szCs w:val="28"/>
-          <w:lang w:val="it-IT"/>
-        </w:rPr>
-      </w:pPr>
-    </w:p>
-    <w:p>
-      <w:pPr>
-        <w:pStyle w:val="Standard"/>
-        <w:rPr>
-          <w:sz w:val="28"/>
-          <w:szCs w:val="28"/>
-          <w:lang w:val="it-IT"/>
-        </w:rPr>
-      </w:pPr>
-      <w:r>
-        <w:rPr>
-          <w:sz w:val="28"/>
-          <w:szCs w:val="28"/>
-          <w:lang w:val="it-IT"/>
-        </w:rPr>
-        <w:lastRenderedPageBreak/>
-        <w:t>8b. L’amministratore sceglie di rimuovere un esito esistente per la partita selezionata.</w:t>
-      </w:r>
-    </w:p>
-    <w:p>
-      <w:pPr>
-        <w:pStyle w:val="Standard"/>
-        <w:numPr>
-          <w:ilvl w:val="1"/>
-          <w:numId w:val="31"/>
-        </w:numPr>
-        <w:textAlignment w:val="auto"/>
-        <w:rPr>
-          <w:sz w:val="28"/>
-          <w:szCs w:val="28"/>
-          <w:lang w:val="it-IT"/>
-        </w:rPr>
-      </w:pPr>
-      <w:r>
-        <w:rPr>
-          <w:sz w:val="28"/>
-          <w:szCs w:val="28"/>
-          <w:lang w:val="it-IT"/>
-        </w:rPr>
-        <w:t>Il sistema mostra all’amministratore gli esiti, per la partita selezionata, attualmente presenti.</w:t>
-      </w:r>
-    </w:p>
-    <w:p>
-      <w:pPr>
-        <w:pStyle w:val="Standard"/>
-        <w:numPr>
-          <w:ilvl w:val="1"/>
-          <w:numId w:val="31"/>
-        </w:numPr>
-        <w:textAlignment w:val="auto"/>
-        <w:rPr>
-          <w:sz w:val="28"/>
-          <w:szCs w:val="28"/>
-          <w:lang w:val="it-IT"/>
-        </w:rPr>
-      </w:pPr>
-      <w:r>
-        <w:rPr>
-          <w:sz w:val="28"/>
-          <w:szCs w:val="28"/>
-          <w:lang w:val="it-IT"/>
-        </w:rPr>
-        <w:t>L’amministratore seleziona un</w:t>
-      </w:r>
-      <w:r>
-        <w:rPr>
-          <w:sz w:val="28"/>
-          <w:szCs w:val="28"/>
-          <w:lang w:val="it-IT"/>
-        </w:rPr>
-        <w:t>o</w:t>
-      </w:r>
-      <w:r>
-        <w:rPr>
-          <w:sz w:val="28"/>
-          <w:szCs w:val="28"/>
-          <w:lang w:val="it-IT"/>
-        </w:rPr>
-        <w:t xml:space="preserve"> de</w:t>
-      </w:r>
-      <w:r>
-        <w:rPr>
-          <w:sz w:val="28"/>
-          <w:szCs w:val="28"/>
-          <w:lang w:val="it-IT"/>
-        </w:rPr>
-        <w:t xml:space="preserve">gli </w:t>
-      </w:r>
-      <w:r>
-        <w:rPr>
-          <w:sz w:val="28"/>
-          <w:szCs w:val="28"/>
-          <w:lang w:val="it-IT"/>
-        </w:rPr>
-        <w:t>esiti mostrati.</w:t>
-      </w:r>
-    </w:p>
-    <w:p>
-      <w:pPr>
-        <w:pStyle w:val="Standard"/>
-        <w:numPr>
-          <w:ilvl w:val="1"/>
-          <w:numId w:val="31"/>
-        </w:numPr>
-        <w:textAlignment w:val="auto"/>
-        <w:rPr>
-          <w:sz w:val="28"/>
-          <w:szCs w:val="28"/>
-          <w:lang w:val="it-IT"/>
-        </w:rPr>
-      </w:pPr>
-      <w:r>
-        <w:rPr>
-          <w:sz w:val="28"/>
-          <w:szCs w:val="28"/>
-          <w:lang w:val="it-IT"/>
-        </w:rPr>
-        <w:t>Il sistema elimina l’esito selezionato.</w:t>
-      </w:r>
-    </w:p>
-    <w:p>
-      <w:pPr>
-        <w:pStyle w:val="Standard"/>
-        <w:numPr>
-          <w:ilvl w:val="1"/>
-          <w:numId w:val="31"/>
-        </w:numPr>
-        <w:textAlignment w:val="auto"/>
-        <w:rPr>
-          <w:sz w:val="28"/>
-          <w:szCs w:val="28"/>
-          <w:lang w:val="it-IT"/>
-        </w:rPr>
-      </w:pPr>
-      <w:r>
-        <w:rPr>
-          <w:sz w:val="28"/>
-          <w:szCs w:val="28"/>
-          <w:lang w:val="it-IT"/>
-        </w:rPr>
-        <w:t>Il caso d’uso riprende dal punto 1 dell’estensione 8b fin quando l’amministratore vuole rimuovere altri esiti per la stessa partita.</w:t>
-      </w:r>
-    </w:p>
-    <w:p>
-      <w:pPr>
-        <w:pStyle w:val="Standard"/>
-        <w:numPr>
-          <w:ilvl w:val="1"/>
-          <w:numId w:val="31"/>
-        </w:numPr>
-        <w:textAlignment w:val="auto"/>
-        <w:rPr>
-          <w:sz w:val="28"/>
-          <w:szCs w:val="28"/>
-          <w:lang w:val="it-IT"/>
-        </w:rPr>
-      </w:pPr>
-      <w:r>
-        <w:rPr>
-          <w:sz w:val="28"/>
-          <w:szCs w:val="28"/>
-          <w:lang w:val="it-IT"/>
-        </w:rPr>
-        <w:t>Il caso d’uso riprende dal punto 1</w:t>
-      </w:r>
-      <w:r>
-        <w:rPr>
-          <w:sz w:val="28"/>
-          <w:szCs w:val="28"/>
-          <w:lang w:val="it-IT"/>
-        </w:rPr>
-        <w:t>4</w:t>
-      </w:r>
-      <w:r>
-        <w:rPr>
-          <w:sz w:val="28"/>
-          <w:szCs w:val="28"/>
-          <w:lang w:val="it-IT"/>
-        </w:rPr>
-        <w:t xml:space="preserve"> dello scenario principale di successo.</w:t>
-      </w:r>
-    </w:p>
-    <w:p>
-      <w:pPr>
-        <w:pStyle w:val="Standard"/>
-        <w:textAlignment w:val="auto"/>
-        <w:rPr>
           <w:bCs/>
           <w:sz w:val="28"/>
           <w:szCs w:val="28"/>
           <w:lang w:val="it-IT"/>
         </w:rPr>
       </w:pPr>
-    </w:p>
-    <w:p>
-      <w:pPr>
-        <w:pStyle w:val="Standard"/>
-        <w:textAlignment w:val="auto"/>
+      <w:r>
         <w:rPr>
           <w:bCs/>
           <w:sz w:val="28"/>
           <w:szCs w:val="28"/>
           <w:lang w:val="it-IT"/>
         </w:rPr>
-      </w:pPr>
+        <w:t>1</w:t>
+      </w:r>
       <w:r>
         <w:rPr>
           <w:bCs/>
@@ -2475,7 +3124,16 @@
           <w:szCs w:val="28"/>
           <w:lang w:val="it-IT"/>
         </w:rPr>
-        <w:t>11a. Il sistema verifica che la quota inserita non è valida.</w:t>
+        <w:t>3</w:t>
+      </w:r>
+      <w:r>
+        <w:rPr>
+          <w:bCs/>
+          <w:sz w:val="28"/>
+          <w:szCs w:val="28"/>
+          <w:lang w:val="it-IT"/>
+        </w:rPr>
+        <w:t>a. Il sistema verifica che la quota inserita non è valida.</w:t>
       </w:r>
     </w:p>
     <w:p>
@@ -2556,8 +3214,6 @@
     <w:p>
       <w:pPr>
         <w:pStyle w:val="Standard"/>
-        <w:ind w:left="1068"/>
-        <w:textAlignment w:val="auto"/>
         <w:rPr>
           <w:bCs/>
           <w:sz w:val="28"/>
@@ -2569,93 +3225,13 @@
     <w:p>
       <w:pPr>
         <w:pStyle w:val="Standard"/>
-        <w:textAlignment w:val="auto"/>
-        <w:rPr>
-          <w:sz w:val="28"/>
-          <w:szCs w:val="28"/>
-          <w:lang w:val="it-IT"/>
-        </w:rPr>
-      </w:pPr>
-      <w:r>
         <w:rPr>
           <w:bCs/>
           <w:sz w:val="28"/>
           <w:szCs w:val="28"/>
           <w:lang w:val="it-IT"/>
         </w:rPr>
-        <w:t>12a. Il sistema verifica che l’esito selezionato è già presente per la partita in questione.</w:t>
-      </w:r>
-    </w:p>
-    <w:p>
-      <w:pPr>
-        <w:pStyle w:val="Standard"/>
-        <w:numPr>
-          <w:ilvl w:val="0"/>
-          <w:numId w:val="32"/>
-        </w:numPr>
-        <w:textAlignment w:val="auto"/>
-        <w:rPr>
-          <w:sz w:val="28"/>
-          <w:szCs w:val="28"/>
-          <w:lang w:val="it-IT"/>
-        </w:rPr>
-      </w:pPr>
-      <w:r>
-        <w:rPr>
-          <w:bCs/>
-          <w:sz w:val="28"/>
-          <w:szCs w:val="28"/>
-          <w:lang w:val="it-IT"/>
-        </w:rPr>
-        <w:t xml:space="preserve">Il sistema sovrascrive la quota relativa all’esito selezionato. </w:t>
-      </w:r>
-    </w:p>
-    <w:p>
-      <w:pPr>
-        <w:pStyle w:val="Standard"/>
-        <w:numPr>
-          <w:ilvl w:val="0"/>
-          <w:numId w:val="32"/>
-        </w:numPr>
-        <w:textAlignment w:val="auto"/>
-        <w:rPr>
-          <w:sz w:val="28"/>
-          <w:szCs w:val="28"/>
-          <w:lang w:val="it-IT"/>
-        </w:rPr>
-      </w:pPr>
-      <w:r>
-        <w:rPr>
-          <w:sz w:val="28"/>
-          <w:szCs w:val="28"/>
-          <w:lang w:val="it-IT"/>
-        </w:rPr>
-        <w:t>Il caso d’uso riprende dal punto 14 dello scenario principale di successo.</w:t>
-      </w:r>
-    </w:p>
-    <w:p>
-      <w:pPr>
-        <w:pStyle w:val="Standard"/>
-        <w:rPr>
-          <w:bCs/>
-          <w:sz w:val="28"/>
-          <w:szCs w:val="28"/>
-          <w:lang w:val="it-IT"/>
-        </w:rPr>
-      </w:pPr>
-    </w:p>
-    <w:p>
-      <w:pPr>
-        <w:pStyle w:val="Standard"/>
-        <w:rPr>
-          <w:bCs/>
-          <w:sz w:val="28"/>
-          <w:szCs w:val="28"/>
-          <w:lang w:val="it-IT"/>
-        </w:rPr>
-      </w:pPr>
-      <w:bookmarkStart w:id="0" w:name="_GoBack"/>
-      <w:bookmarkEnd w:id="0"/>
+      </w:pPr>
     </w:p>
     <w:p>
       <w:pPr>
@@ -3042,7 +3618,7 @@
   <w:abstractNum w:abstractNumId="4" w15:restartNumberingAfterBreak="0">
     <w:nsid w:val="0E4118C7"/>
     <w:multiLevelType w:val="multilevel"/>
-    <w:tmpl w:val="A1D8509A"/>
+    <w:tmpl w:val="823CC090"/>
     <w:lvl w:ilvl="0">
       <w:start w:val="1"/>
       <w:numFmt w:val="decimal"/>
@@ -3051,6 +3627,11 @@
       <w:pPr>
         <w:ind w:left="720" w:hanging="360"/>
       </w:pPr>
+      <w:rPr>
+        <w:b w:val="0"/>
+        <w:sz w:val="28"/>
+        <w:szCs w:val="28"/>
+      </w:rPr>
     </w:lvl>
     <w:lvl w:ilvl="1">
       <w:start w:val="1"/>
@@ -3574,6 +4155,178 @@
     </w:lvl>
   </w:abstractNum>
   <w:abstractNum w:abstractNumId="10" w15:restartNumberingAfterBreak="0">
+    <w:nsid w:val="36FE7C1A"/>
+    <w:multiLevelType w:val="multilevel"/>
+    <w:tmpl w:val="75A4ABDA"/>
+    <w:lvl w:ilvl="0">
+      <w:start w:val="1"/>
+      <w:numFmt w:val="decimal"/>
+      <w:lvlText w:val="%1."/>
+      <w:lvlJc w:val="left"/>
+      <w:pPr>
+        <w:ind w:left="720" w:hanging="360"/>
+      </w:pPr>
+    </w:lvl>
+    <w:lvl w:ilvl="1">
+      <w:start w:val="1"/>
+      <w:numFmt w:val="decimal"/>
+      <w:lvlText w:val="%2."/>
+      <w:lvlJc w:val="left"/>
+      <w:pPr>
+        <w:ind w:left="1080" w:hanging="360"/>
+      </w:pPr>
+    </w:lvl>
+    <w:lvl w:ilvl="2">
+      <w:start w:val="1"/>
+      <w:numFmt w:val="decimal"/>
+      <w:lvlText w:val="%3."/>
+      <w:lvlJc w:val="left"/>
+      <w:pPr>
+        <w:ind w:left="1440" w:hanging="360"/>
+      </w:pPr>
+    </w:lvl>
+    <w:lvl w:ilvl="3">
+      <w:start w:val="1"/>
+      <w:numFmt w:val="decimal"/>
+      <w:lvlText w:val="%4."/>
+      <w:lvlJc w:val="left"/>
+      <w:pPr>
+        <w:ind w:left="1800" w:hanging="360"/>
+      </w:pPr>
+    </w:lvl>
+    <w:lvl w:ilvl="4">
+      <w:start w:val="1"/>
+      <w:numFmt w:val="decimal"/>
+      <w:lvlText w:val="%5."/>
+      <w:lvlJc w:val="left"/>
+      <w:pPr>
+        <w:ind w:left="2160" w:hanging="360"/>
+      </w:pPr>
+    </w:lvl>
+    <w:lvl w:ilvl="5">
+      <w:start w:val="1"/>
+      <w:numFmt w:val="decimal"/>
+      <w:lvlText w:val="%6."/>
+      <w:lvlJc w:val="left"/>
+      <w:pPr>
+        <w:ind w:left="2520" w:hanging="360"/>
+      </w:pPr>
+    </w:lvl>
+    <w:lvl w:ilvl="6">
+      <w:start w:val="1"/>
+      <w:numFmt w:val="decimal"/>
+      <w:lvlText w:val="%7."/>
+      <w:lvlJc w:val="left"/>
+      <w:pPr>
+        <w:ind w:left="2880" w:hanging="360"/>
+      </w:pPr>
+    </w:lvl>
+    <w:lvl w:ilvl="7">
+      <w:start w:val="1"/>
+      <w:numFmt w:val="decimal"/>
+      <w:lvlText w:val="%8."/>
+      <w:lvlJc w:val="left"/>
+      <w:pPr>
+        <w:ind w:left="3240" w:hanging="360"/>
+      </w:pPr>
+    </w:lvl>
+    <w:lvl w:ilvl="8">
+      <w:start w:val="1"/>
+      <w:numFmt w:val="decimal"/>
+      <w:lvlText w:val="%9."/>
+      <w:lvlJc w:val="left"/>
+      <w:pPr>
+        <w:ind w:left="3600" w:hanging="360"/>
+      </w:pPr>
+    </w:lvl>
+  </w:abstractNum>
+  <w:abstractNum w:abstractNumId="11" w15:restartNumberingAfterBreak="0">
+    <w:nsid w:val="3C1F37A6"/>
+    <w:multiLevelType w:val="multilevel"/>
+    <w:tmpl w:val="75A4ABDA"/>
+    <w:lvl w:ilvl="0">
+      <w:start w:val="1"/>
+      <w:numFmt w:val="decimal"/>
+      <w:lvlText w:val="%1."/>
+      <w:lvlJc w:val="left"/>
+      <w:pPr>
+        <w:ind w:left="720" w:hanging="360"/>
+      </w:pPr>
+    </w:lvl>
+    <w:lvl w:ilvl="1">
+      <w:start w:val="1"/>
+      <w:numFmt w:val="decimal"/>
+      <w:lvlText w:val="%2."/>
+      <w:lvlJc w:val="left"/>
+      <w:pPr>
+        <w:ind w:left="1080" w:hanging="360"/>
+      </w:pPr>
+    </w:lvl>
+    <w:lvl w:ilvl="2">
+      <w:start w:val="1"/>
+      <w:numFmt w:val="decimal"/>
+      <w:lvlText w:val="%3."/>
+      <w:lvlJc w:val="left"/>
+      <w:pPr>
+        <w:ind w:left="1440" w:hanging="360"/>
+      </w:pPr>
+    </w:lvl>
+    <w:lvl w:ilvl="3">
+      <w:start w:val="1"/>
+      <w:numFmt w:val="decimal"/>
+      <w:lvlText w:val="%4."/>
+      <w:lvlJc w:val="left"/>
+      <w:pPr>
+        <w:ind w:left="1800" w:hanging="360"/>
+      </w:pPr>
+    </w:lvl>
+    <w:lvl w:ilvl="4">
+      <w:start w:val="1"/>
+      <w:numFmt w:val="decimal"/>
+      <w:lvlText w:val="%5."/>
+      <w:lvlJc w:val="left"/>
+      <w:pPr>
+        <w:ind w:left="2160" w:hanging="360"/>
+      </w:pPr>
+    </w:lvl>
+    <w:lvl w:ilvl="5">
+      <w:start w:val="1"/>
+      <w:numFmt w:val="decimal"/>
+      <w:lvlText w:val="%6."/>
+      <w:lvlJc w:val="left"/>
+      <w:pPr>
+        <w:ind w:left="2520" w:hanging="360"/>
+      </w:pPr>
+    </w:lvl>
+    <w:lvl w:ilvl="6">
+      <w:start w:val="1"/>
+      <w:numFmt w:val="decimal"/>
+      <w:lvlText w:val="%7."/>
+      <w:lvlJc w:val="left"/>
+      <w:pPr>
+        <w:ind w:left="2880" w:hanging="360"/>
+      </w:pPr>
+    </w:lvl>
+    <w:lvl w:ilvl="7">
+      <w:start w:val="1"/>
+      <w:numFmt w:val="decimal"/>
+      <w:lvlText w:val="%8."/>
+      <w:lvlJc w:val="left"/>
+      <w:pPr>
+        <w:ind w:left="3240" w:hanging="360"/>
+      </w:pPr>
+    </w:lvl>
+    <w:lvl w:ilvl="8">
+      <w:start w:val="1"/>
+      <w:numFmt w:val="decimal"/>
+      <w:lvlText w:val="%9."/>
+      <w:lvlJc w:val="left"/>
+      <w:pPr>
+        <w:ind w:left="3600" w:hanging="360"/>
+      </w:pPr>
+    </w:lvl>
+  </w:abstractNum>
+  <w:abstractNum w:abstractNumId="12" w15:restartNumberingAfterBreak="0">
     <w:nsid w:val="4D2E196B"/>
     <w:multiLevelType w:val="hybridMultilevel"/>
     <w:tmpl w:val="AF562200"/>
@@ -3686,7 +4439,7 @@
       </w:rPr>
     </w:lvl>
   </w:abstractNum>
-  <w:abstractNum w:abstractNumId="11" w15:restartNumberingAfterBreak="0">
+  <w:abstractNum w:abstractNumId="13" w15:restartNumberingAfterBreak="0">
     <w:nsid w:val="511B3689"/>
     <w:multiLevelType w:val="multilevel"/>
     <w:tmpl w:val="E7C052AA"/>
@@ -3790,7 +4543,7 @@
       </w:rPr>
     </w:lvl>
   </w:abstractNum>
-  <w:abstractNum w:abstractNumId="12" w15:restartNumberingAfterBreak="0">
+  <w:abstractNum w:abstractNumId="14" w15:restartNumberingAfterBreak="0">
     <w:nsid w:val="57A927FB"/>
     <w:multiLevelType w:val="hybridMultilevel"/>
     <w:tmpl w:val="F93ACE84"/>
@@ -3876,7 +4629,7 @@
       </w:pPr>
     </w:lvl>
   </w:abstractNum>
-  <w:abstractNum w:abstractNumId="13" w15:restartNumberingAfterBreak="0">
+  <w:abstractNum w:abstractNumId="15" w15:restartNumberingAfterBreak="0">
     <w:nsid w:val="5AED0B9E"/>
     <w:multiLevelType w:val="multilevel"/>
     <w:tmpl w:val="AC248ACA"/>
@@ -3980,7 +4733,7 @@
       </w:rPr>
     </w:lvl>
   </w:abstractNum>
-  <w:abstractNum w:abstractNumId="14" w15:restartNumberingAfterBreak="0">
+  <w:abstractNum w:abstractNumId="16" w15:restartNumberingAfterBreak="0">
     <w:nsid w:val="5D572DAC"/>
     <w:multiLevelType w:val="multilevel"/>
     <w:tmpl w:val="96362C14"/>
@@ -4066,7 +4819,7 @@
       </w:pPr>
     </w:lvl>
   </w:abstractNum>
-  <w:abstractNum w:abstractNumId="15" w15:restartNumberingAfterBreak="0">
+  <w:abstractNum w:abstractNumId="17" w15:restartNumberingAfterBreak="0">
     <w:nsid w:val="67EF1351"/>
     <w:multiLevelType w:val="hybridMultilevel"/>
     <w:tmpl w:val="6BE2138A"/>
@@ -4179,7 +4932,7 @@
       </w:rPr>
     </w:lvl>
   </w:abstractNum>
-  <w:abstractNum w:abstractNumId="16" w15:restartNumberingAfterBreak="0">
+  <w:abstractNum w:abstractNumId="18" w15:restartNumberingAfterBreak="0">
     <w:nsid w:val="693263A8"/>
     <w:multiLevelType w:val="multilevel"/>
     <w:tmpl w:val="FDDA2FF8"/>
@@ -4265,7 +5018,7 @@
       </w:pPr>
     </w:lvl>
   </w:abstractNum>
-  <w:abstractNum w:abstractNumId="17" w15:restartNumberingAfterBreak="0">
+  <w:abstractNum w:abstractNumId="19" w15:restartNumberingAfterBreak="0">
     <w:nsid w:val="6D7152EC"/>
     <w:multiLevelType w:val="hybridMultilevel"/>
     <w:tmpl w:val="D46A65DC"/>
@@ -4351,7 +5104,7 @@
       </w:pPr>
     </w:lvl>
   </w:abstractNum>
-  <w:abstractNum w:abstractNumId="18" w15:restartNumberingAfterBreak="0">
+  <w:abstractNum w:abstractNumId="20" w15:restartNumberingAfterBreak="0">
     <w:nsid w:val="6DD978C8"/>
     <w:multiLevelType w:val="multilevel"/>
     <w:tmpl w:val="75A4ABDA"/>
@@ -4437,7 +5190,7 @@
       </w:pPr>
     </w:lvl>
   </w:abstractNum>
-  <w:abstractNum w:abstractNumId="19" w15:restartNumberingAfterBreak="0">
+  <w:abstractNum w:abstractNumId="21" w15:restartNumberingAfterBreak="0">
     <w:nsid w:val="6E7E3937"/>
     <w:multiLevelType w:val="hybridMultilevel"/>
     <w:tmpl w:val="E6922586"/>
@@ -4523,7 +5276,7 @@
       </w:pPr>
     </w:lvl>
   </w:abstractNum>
-  <w:abstractNum w:abstractNumId="20" w15:restartNumberingAfterBreak="0">
+  <w:abstractNum w:abstractNumId="22" w15:restartNumberingAfterBreak="0">
     <w:nsid w:val="76641CB7"/>
     <w:multiLevelType w:val="multilevel"/>
     <w:tmpl w:val="AA5C2746"/>
@@ -4609,7 +5362,7 @@
       </w:pPr>
     </w:lvl>
   </w:abstractNum>
-  <w:abstractNum w:abstractNumId="21" w15:restartNumberingAfterBreak="0">
+  <w:abstractNum w:abstractNumId="23" w15:restartNumberingAfterBreak="0">
     <w:nsid w:val="7892562F"/>
     <w:multiLevelType w:val="hybridMultilevel"/>
     <w:tmpl w:val="931ADA90"/>
@@ -4695,7 +5448,98 @@
       </w:pPr>
     </w:lvl>
   </w:abstractNum>
-  <w:abstractNum w:abstractNumId="22" w15:restartNumberingAfterBreak="0">
+  <w:abstractNum w:abstractNumId="24" w15:restartNumberingAfterBreak="0">
+    <w:nsid w:val="7C175947"/>
+    <w:multiLevelType w:val="multilevel"/>
+    <w:tmpl w:val="9FA4DC2A"/>
+    <w:lvl w:ilvl="0">
+      <w:start w:val="1"/>
+      <w:numFmt w:val="decimal"/>
+      <w:lvlText w:val="%1."/>
+      <w:lvlJc w:val="left"/>
+      <w:pPr>
+        <w:ind w:left="720" w:hanging="360"/>
+      </w:pPr>
+      <w:rPr>
+        <w:b w:val="0"/>
+        <w:sz w:val="28"/>
+        <w:szCs w:val="28"/>
+      </w:rPr>
+    </w:lvl>
+    <w:lvl w:ilvl="1">
+      <w:start w:val="1"/>
+      <w:numFmt w:val="decimal"/>
+      <w:lvlText w:val="%2."/>
+      <w:lvlJc w:val="left"/>
+      <w:pPr>
+        <w:ind w:left="1080" w:hanging="360"/>
+      </w:pPr>
+    </w:lvl>
+    <w:lvl w:ilvl="2">
+      <w:start w:val="1"/>
+      <w:numFmt w:val="decimal"/>
+      <w:lvlText w:val="%3."/>
+      <w:lvlJc w:val="left"/>
+      <w:pPr>
+        <w:ind w:left="1440" w:hanging="360"/>
+      </w:pPr>
+    </w:lvl>
+    <w:lvl w:ilvl="3">
+      <w:start w:val="1"/>
+      <w:numFmt w:val="decimal"/>
+      <w:lvlText w:val="%4."/>
+      <w:lvlJc w:val="left"/>
+      <w:pPr>
+        <w:ind w:left="1800" w:hanging="360"/>
+      </w:pPr>
+    </w:lvl>
+    <w:lvl w:ilvl="4">
+      <w:start w:val="1"/>
+      <w:numFmt w:val="decimal"/>
+      <w:lvlText w:val="%5."/>
+      <w:lvlJc w:val="left"/>
+      <w:pPr>
+        <w:ind w:left="2160" w:hanging="360"/>
+      </w:pPr>
+    </w:lvl>
+    <w:lvl w:ilvl="5">
+      <w:start w:val="1"/>
+      <w:numFmt w:val="decimal"/>
+      <w:lvlText w:val="%6."/>
+      <w:lvlJc w:val="left"/>
+      <w:pPr>
+        <w:ind w:left="2520" w:hanging="360"/>
+      </w:pPr>
+    </w:lvl>
+    <w:lvl w:ilvl="6">
+      <w:start w:val="1"/>
+      <w:numFmt w:val="decimal"/>
+      <w:lvlText w:val="%7."/>
+      <w:lvlJc w:val="left"/>
+      <w:pPr>
+        <w:ind w:left="2880" w:hanging="360"/>
+      </w:pPr>
+    </w:lvl>
+    <w:lvl w:ilvl="7">
+      <w:start w:val="1"/>
+      <w:numFmt w:val="decimal"/>
+      <w:lvlText w:val="%8."/>
+      <w:lvlJc w:val="left"/>
+      <w:pPr>
+        <w:ind w:left="3240" w:hanging="360"/>
+      </w:pPr>
+    </w:lvl>
+    <w:lvl w:ilvl="8">
+      <w:start w:val="1"/>
+      <w:numFmt w:val="decimal"/>
+      <w:lvlText w:val="%9."/>
+      <w:lvlJc w:val="left"/>
+      <w:pPr>
+        <w:ind w:left="3600" w:hanging="360"/>
+      </w:pPr>
+    </w:lvl>
+  </w:abstractNum>
+  <w:abstractNum w:abstractNumId="25" w15:restartNumberingAfterBreak="0">
     <w:nsid w:val="7F6E03E3"/>
     <w:multiLevelType w:val="multilevel"/>
     <w:tmpl w:val="91CE192C"/>
@@ -4782,7 +5626,7 @@
     </w:lvl>
   </w:abstractNum>
   <w:num w:numId="1">
-    <w:abstractNumId w:val="11"/>
+    <w:abstractNumId w:val="13"/>
   </w:num>
   <w:num w:numId="2">
     <w:abstractNumId w:val="7"/>
@@ -4797,25 +5641,25 @@
     <w:abstractNumId w:val="4"/>
   </w:num>
   <w:num w:numId="6">
+    <w:abstractNumId w:val="18"/>
+  </w:num>
+  <w:num w:numId="7">
     <w:abstractNumId w:val="16"/>
   </w:num>
-  <w:num w:numId="7">
-    <w:abstractNumId w:val="14"/>
-  </w:num>
   <w:num w:numId="8">
-    <w:abstractNumId w:val="20"/>
+    <w:abstractNumId w:val="22"/>
   </w:num>
   <w:num w:numId="9">
-    <w:abstractNumId w:val="22"/>
+    <w:abstractNumId w:val="25"/>
   </w:num>
   <w:num w:numId="10">
-    <w:abstractNumId w:val="13"/>
+    <w:abstractNumId w:val="15"/>
   </w:num>
   <w:num w:numId="11">
-    <w:abstractNumId w:val="21"/>
+    <w:abstractNumId w:val="23"/>
   </w:num>
   <w:num w:numId="12">
-    <w:abstractNumId w:val="17"/>
+    <w:abstractNumId w:val="19"/>
   </w:num>
   <w:num w:numId="13">
     <w:abstractNumId w:val="3"/>
@@ -4824,13 +5668,13 @@
     <w:abstractNumId w:val="5"/>
   </w:num>
   <w:num w:numId="15">
-    <w:abstractNumId w:val="10"/>
+    <w:abstractNumId w:val="12"/>
   </w:num>
   <w:num w:numId="16">
-    <w:abstractNumId w:val="12"/>
+    <w:abstractNumId w:val="14"/>
   </w:num>
   <w:num w:numId="17">
-    <w:abstractNumId w:val="15"/>
+    <w:abstractNumId w:val="17"/>
   </w:num>
   <w:num w:numId="18">
     <w:abstractNumId w:val="1"/>
@@ -4839,13 +5683,13 @@
     <w:abstractNumId w:val="6"/>
   </w:num>
   <w:num w:numId="20">
-    <w:abstractNumId w:val="19"/>
+    <w:abstractNumId w:val="21"/>
   </w:num>
   <w:num w:numId="21">
-    <w:abstractNumId w:val="18"/>
+    <w:abstractNumId w:val="20"/>
   </w:num>
   <w:num w:numId="22">
-    <w:abstractNumId w:val="11"/>
+    <w:abstractNumId w:val="13"/>
   </w:num>
   <w:num w:numId="23">
     <w:abstractNumId w:val="7"/>
@@ -4941,34 +5785,7 @@
     </w:lvlOverride>
   </w:num>
   <w:num w:numId="27">
-    <w:abstractNumId w:val="16"/>
-    <w:lvlOverride w:ilvl="0">
-      <w:startOverride w:val="1"/>
-    </w:lvlOverride>
-    <w:lvlOverride w:ilvl="1">
-      <w:startOverride w:val="1"/>
-    </w:lvlOverride>
-    <w:lvlOverride w:ilvl="2">
-      <w:startOverride w:val="1"/>
-    </w:lvlOverride>
-    <w:lvlOverride w:ilvl="3">
-      <w:startOverride w:val="1"/>
-    </w:lvlOverride>
-    <w:lvlOverride w:ilvl="4">
-      <w:startOverride w:val="1"/>
-    </w:lvlOverride>
-    <w:lvlOverride w:ilvl="5">
-      <w:startOverride w:val="1"/>
-    </w:lvlOverride>
-    <w:lvlOverride w:ilvl="6">
-      <w:startOverride w:val="1"/>
-    </w:lvlOverride>
-    <w:lvlOverride w:ilvl="7">
-      <w:startOverride w:val="1"/>
-    </w:lvlOverride>
-    <w:lvlOverride w:ilvl="8">
-      <w:startOverride w:val="1"/>
-    </w:lvlOverride>
+    <w:abstractNumId w:val="18"/>
   </w:num>
   <w:num w:numId="28">
     <w:abstractNumId w:val="3"/>
@@ -5001,7 +5818,7 @@
     </w:lvlOverride>
   </w:num>
   <w:num w:numId="29">
-    <w:abstractNumId w:val="21"/>
+    <w:abstractNumId w:val="23"/>
   </w:num>
   <w:num w:numId="30">
     <w:abstractNumId w:val="5"/>
@@ -5034,7 +5851,7 @@
     </w:lvlOverride>
   </w:num>
   <w:num w:numId="31">
-    <w:abstractNumId w:val="18"/>
+    <w:abstractNumId w:val="20"/>
     <w:lvlOverride w:ilvl="0">
       <w:startOverride w:val="1"/>
     </w:lvlOverride>
@@ -5068,6 +5885,15 @@
   </w:num>
   <w:num w:numId="33">
     <w:abstractNumId w:val="8"/>
+  </w:num>
+  <w:num w:numId="34">
+    <w:abstractNumId w:val="24"/>
+  </w:num>
+  <w:num w:numId="35">
+    <w:abstractNumId w:val="11"/>
+  </w:num>
+  <w:num w:numId="36">
+    <w:abstractNumId w:val="10"/>
   </w:num>
 </w:numbering>
 </file>
@@ -5817,7 +6643,7 @@
 </file>
 
 <file path=customXml/itemProps1.xml><?xml version="1.0" encoding="utf-8"?>
-<ds:datastoreItem xmlns:ds="http://schemas.openxmlformats.org/officeDocument/2006/customXml" ds:itemID="{729E1058-3439-47DC-AE36-89B27A63E937}">
+<ds:datastoreItem xmlns:ds="http://schemas.openxmlformats.org/officeDocument/2006/customXml" ds:itemID="{2CEB6540-F375-4B5E-B0F1-4BC8C680D826}">
   <ds:schemaRefs>
     <ds:schemaRef ds:uri="http://schemas.openxmlformats.org/officeDocument/2006/bibliography"/>
   </ds:schemaRefs>

</xml_diff>

<commit_message>
aggiunta serializable e casi d'uso
</commit_message>
<xml_diff>
--- a/Documentazione/CasiD'Uso/GestirePartite.docx
+++ b/Documentazione/CasiD'Uso/GestirePartite.docx
@@ -293,15 +293,71 @@
           <w:szCs w:val="28"/>
           <w:lang w:val="it-IT"/>
         </w:rPr>
-        <w:t>poter richiedere un aggiornamento, alla data corrente, delle partite disponibili</w:t>
-      </w:r>
-      <w:r>
-        <w:rPr>
-          <w:sz w:val="28"/>
-          <w:szCs w:val="28"/>
-          <w:lang w:val="it-IT"/>
-        </w:rPr>
-        <w:t xml:space="preserve">. Vuole poter modificare partite </w:t>
+        <w:t>poter richiedere un aggiornamento,</w:t>
+      </w:r>
+      <w:r>
+        <w:rPr>
+          <w:sz w:val="28"/>
+          <w:szCs w:val="28"/>
+          <w:lang w:val="it-IT"/>
+        </w:rPr>
+        <w:t xml:space="preserve"> con un margine di 15 giorni centrati nella</w:t>
+      </w:r>
+      <w:r>
+        <w:rPr>
+          <w:sz w:val="28"/>
+          <w:szCs w:val="28"/>
+          <w:lang w:val="it-IT"/>
+        </w:rPr>
+        <w:t xml:space="preserve"> data corrente, delle partit</w:t>
+      </w:r>
+      <w:r>
+        <w:rPr>
+          <w:sz w:val="28"/>
+          <w:szCs w:val="28"/>
+          <w:lang w:val="it-IT"/>
+        </w:rPr>
+        <w:t>e</w:t>
+      </w:r>
+      <w:r>
+        <w:rPr>
+          <w:sz w:val="28"/>
+          <w:szCs w:val="28"/>
+          <w:lang w:val="it-IT"/>
+        </w:rPr>
+        <w:t xml:space="preserve">. </w:t>
+      </w:r>
+      <w:r>
+        <w:rPr>
+          <w:sz w:val="28"/>
+          <w:szCs w:val="28"/>
+          <w:lang w:val="it-IT"/>
+        </w:rPr>
+        <w:t>V</w:t>
+      </w:r>
+      <w:r>
+        <w:rPr>
+          <w:sz w:val="28"/>
+          <w:szCs w:val="28"/>
+          <w:lang w:val="it-IT"/>
+        </w:rPr>
+        <w:t>uole poter richiedere un aggiornamento</w:t>
+      </w:r>
+      <w:r>
+        <w:rPr>
+          <w:sz w:val="28"/>
+          <w:szCs w:val="28"/>
+          <w:lang w:val="it-IT"/>
+        </w:rPr>
+        <w:t xml:space="preserve"> delle squadre e dei campionati esistenti. </w:t>
+      </w:r>
+      <w:r>
+        <w:rPr>
+          <w:sz w:val="28"/>
+          <w:szCs w:val="28"/>
+          <w:lang w:val="it-IT"/>
+        </w:rPr>
+        <w:t xml:space="preserve">Vuole poter modificare partite </w:t>
       </w:r>
       <w:r>
         <w:rPr>
@@ -373,7 +429,23 @@
           <w:szCs w:val="28"/>
           <w:lang w:val="it-IT"/>
         </w:rPr>
-        <w:t xml:space="preserve"> abilitati per quella partita</w:t>
+        <w:t xml:space="preserve"> per </w:t>
+      </w:r>
+      <w:r>
+        <w:rPr>
+          <w:sz w:val="28"/>
+          <w:szCs w:val="28"/>
+          <w:lang w:val="it-IT"/>
+        </w:rPr>
+        <w:t xml:space="preserve">una </w:t>
+      </w:r>
+      <w:r>
+        <w:rPr>
+          <w:sz w:val="28"/>
+          <w:szCs w:val="28"/>
+          <w:lang w:val="it-IT"/>
+        </w:rPr>
+        <w:t>partita</w:t>
       </w:r>
       <w:r>
         <w:rPr>
@@ -406,6 +478,14 @@
           <w:lang w:val="it-IT"/>
         </w:rPr>
         <w:t>e esistenti</w:t>
+      </w:r>
+      <w:r>
+        <w:rPr>
+          <w:sz w:val="28"/>
+          <w:szCs w:val="28"/>
+          <w:lang w:val="it-IT"/>
+        </w:rPr>
+        <w:t>, aggiornamento squadre e campionati</w:t>
       </w:r>
       <w:r>
         <w:rPr>
@@ -482,7 +562,39 @@
           <w:szCs w:val="28"/>
           <w:lang w:val="it-IT"/>
         </w:rPr>
-        <w:t>i dati relativi alle partite e ai campionati.</w:t>
+        <w:t>i dati relativi alle partite</w:t>
+      </w:r>
+      <w:r>
+        <w:rPr>
+          <w:sz w:val="28"/>
+          <w:szCs w:val="28"/>
+          <w:lang w:val="it-IT"/>
+        </w:rPr>
+        <w:t>,</w:t>
+      </w:r>
+      <w:r>
+        <w:rPr>
+          <w:sz w:val="28"/>
+          <w:szCs w:val="28"/>
+          <w:lang w:val="it-IT"/>
+        </w:rPr>
+        <w:t xml:space="preserve"> ai campionati</w:t>
+      </w:r>
+      <w:r>
+        <w:rPr>
+          <w:sz w:val="28"/>
+          <w:szCs w:val="28"/>
+          <w:lang w:val="it-IT"/>
+        </w:rPr>
+        <w:t xml:space="preserve"> e alle squadre</w:t>
+      </w:r>
+      <w:r>
+        <w:rPr>
+          <w:sz w:val="28"/>
+          <w:szCs w:val="28"/>
+          <w:lang w:val="it-IT"/>
+        </w:rPr>
+        <w:t>.</w:t>
       </w:r>
     </w:p>
     <w:p>
@@ -573,7 +685,23 @@
           <w:szCs w:val="28"/>
           <w:lang w:val="it-IT"/>
         </w:rPr>
-        <w:t>(aggiornamento delle partite disponibili, modifica partite esistenti).</w:t>
+        <w:t>(aggiornamento delle partite disponibili, modifica partite esistenti</w:t>
+      </w:r>
+      <w:r>
+        <w:rPr>
+          <w:sz w:val="28"/>
+          <w:szCs w:val="28"/>
+          <w:lang w:val="it-IT"/>
+        </w:rPr>
+        <w:t>, aggiornamento squadre e campionati</w:t>
+      </w:r>
+      <w:r>
+        <w:rPr>
+          <w:sz w:val="28"/>
+          <w:szCs w:val="28"/>
+          <w:lang w:val="it-IT"/>
+        </w:rPr>
+        <w:t>).</w:t>
       </w:r>
     </w:p>
     <w:p>
@@ -596,7 +724,23 @@
           <w:szCs w:val="28"/>
           <w:lang w:val="it-IT"/>
         </w:rPr>
-        <w:t>Il sistema ha memorizzato correttamente le modifiche fatte dall’amministratore.</w:t>
+        <w:t xml:space="preserve">Il sistema ha memorizzato correttamente le modifiche </w:t>
+      </w:r>
+      <w:r>
+        <w:rPr>
+          <w:sz w:val="28"/>
+          <w:szCs w:val="28"/>
+          <w:lang w:val="it-IT"/>
+        </w:rPr>
+        <w:t>apportate</w:t>
+      </w:r>
+      <w:r>
+        <w:rPr>
+          <w:sz w:val="28"/>
+          <w:szCs w:val="28"/>
+          <w:lang w:val="it-IT"/>
+        </w:rPr>
+        <w:t xml:space="preserve"> dall’amministratore.</w:t>
       </w:r>
     </w:p>
     <w:p>
@@ -757,51 +901,6 @@
     <w:p>
       <w:pPr>
         <w:pStyle w:val="Standard"/>
-        <w:ind w:left="720"/>
-        <w:rPr>
-          <w:sz w:val="28"/>
-          <w:szCs w:val="28"/>
-          <w:lang w:val="it-IT"/>
-        </w:rPr>
-      </w:pPr>
-    </w:p>
-    <w:p>
-      <w:pPr>
-        <w:pStyle w:val="Standard"/>
-        <w:ind w:left="720"/>
-        <w:rPr>
-          <w:sz w:val="28"/>
-          <w:szCs w:val="28"/>
-          <w:lang w:val="it-IT"/>
-        </w:rPr>
-      </w:pPr>
-    </w:p>
-    <w:p>
-      <w:pPr>
-        <w:pStyle w:val="Standard"/>
-        <w:ind w:left="720"/>
-        <w:rPr>
-          <w:sz w:val="28"/>
-          <w:szCs w:val="28"/>
-          <w:lang w:val="it-IT"/>
-        </w:rPr>
-      </w:pPr>
-    </w:p>
-    <w:p>
-      <w:pPr>
-        <w:pStyle w:val="Standard"/>
-        <w:ind w:left="720"/>
-        <w:rPr>
-          <w:sz w:val="28"/>
-          <w:szCs w:val="28"/>
-          <w:lang w:val="it-IT"/>
-        </w:rPr>
-      </w:pPr>
-    </w:p>
-    <w:p>
-      <w:pPr>
-        <w:pStyle w:val="Standard"/>
-        <w:ind w:left="720"/>
         <w:rPr>
           <w:sz w:val="28"/>
           <w:szCs w:val="28"/>
@@ -874,6 +973,18 @@
     <w:p>
       <w:pPr>
         <w:pStyle w:val="Standard"/>
+        <w:ind w:left="720"/>
+        <w:textAlignment w:val="auto"/>
+        <w:rPr>
+          <w:sz w:val="20"/>
+          <w:szCs w:val="28"/>
+          <w:lang w:val="it-IT"/>
+        </w:rPr>
+      </w:pPr>
+    </w:p>
+    <w:p>
+      <w:pPr>
+        <w:pStyle w:val="Standard"/>
         <w:numPr>
           <w:ilvl w:val="0"/>
           <w:numId w:val="24"/>
@@ -897,6 +1008,17 @@
     <w:p>
       <w:pPr>
         <w:pStyle w:val="Standard"/>
+        <w:textAlignment w:val="auto"/>
+        <w:rPr>
+          <w:sz w:val="20"/>
+          <w:szCs w:val="28"/>
+          <w:lang w:val="it-IT"/>
+        </w:rPr>
+      </w:pPr>
+    </w:p>
+    <w:p>
+      <w:pPr>
+        <w:pStyle w:val="Standard"/>
         <w:numPr>
           <w:ilvl w:val="0"/>
           <w:numId w:val="24"/>
@@ -930,8 +1052,28 @@
           <w:szCs w:val="28"/>
           <w:lang w:val="it-IT"/>
         </w:rPr>
+        <w:t>, aggiorna squadre e campionati</w:t>
+      </w:r>
+      <w:r>
+        <w:rPr>
+          <w:sz w:val="28"/>
+          <w:szCs w:val="28"/>
+          <w:lang w:val="it-IT"/>
+        </w:rPr>
         <w:t>.</w:t>
       </w:r>
+    </w:p>
+    <w:p>
+      <w:pPr>
+        <w:pStyle w:val="Standard"/>
+        <w:ind w:left="720"/>
+        <w:textAlignment w:val="auto"/>
+        <w:rPr>
+          <w:sz w:val="20"/>
+          <w:szCs w:val="28"/>
+          <w:lang w:val="it-IT"/>
+        </w:rPr>
+      </w:pPr>
     </w:p>
     <w:p>
       <w:pPr>
@@ -953,8 +1095,36 @@
           <w:szCs w:val="28"/>
           <w:lang w:val="it-IT"/>
         </w:rPr>
-        <w:t>L’amministratore sceglie di modificare una partita esistente.</w:t>
-      </w:r>
+        <w:t xml:space="preserve">L’amministratore sceglie di modificare </w:t>
+      </w:r>
+      <w:r>
+        <w:rPr>
+          <w:sz w:val="28"/>
+          <w:szCs w:val="28"/>
+          <w:lang w:val="it-IT"/>
+        </w:rPr>
+        <w:t>le quote</w:t>
+      </w:r>
+      <w:r>
+        <w:rPr>
+          <w:sz w:val="28"/>
+          <w:szCs w:val="28"/>
+          <w:lang w:val="it-IT"/>
+        </w:rPr>
+        <w:t>.</w:t>
+      </w:r>
+    </w:p>
+    <w:p>
+      <w:pPr>
+        <w:pStyle w:val="Standard"/>
+        <w:ind w:left="720"/>
+        <w:textAlignment w:val="auto"/>
+        <w:rPr>
+          <w:sz w:val="20"/>
+          <w:szCs w:val="28"/>
+          <w:lang w:val="it-IT"/>
+        </w:rPr>
+      </w:pPr>
     </w:p>
     <w:p>
       <w:pPr>
@@ -976,8 +1146,36 @@
           <w:szCs w:val="28"/>
           <w:lang w:val="it-IT"/>
         </w:rPr>
-        <w:t>Il sistema mostra tutte le partite disponibili.</w:t>
-      </w:r>
+        <w:t>Il sistema mostra tutt</w:t>
+      </w:r>
+      <w:r>
+        <w:rPr>
+          <w:sz w:val="28"/>
+          <w:szCs w:val="28"/>
+          <w:lang w:val="it-IT"/>
+        </w:rPr>
+        <w:t>i i campionati disponibili</w:t>
+      </w:r>
+      <w:r>
+        <w:rPr>
+          <w:sz w:val="28"/>
+          <w:szCs w:val="28"/>
+          <w:lang w:val="it-IT"/>
+        </w:rPr>
+        <w:t>.</w:t>
+      </w:r>
+    </w:p>
+    <w:p>
+      <w:pPr>
+        <w:pStyle w:val="Standard"/>
+        <w:ind w:left="720"/>
+        <w:textAlignment w:val="auto"/>
+        <w:rPr>
+          <w:sz w:val="20"/>
+          <w:szCs w:val="28"/>
+          <w:lang w:val="it-IT"/>
+        </w:rPr>
+      </w:pPr>
     </w:p>
     <w:p>
       <w:pPr>
@@ -999,8 +1197,52 @@
           <w:szCs w:val="28"/>
           <w:lang w:val="it-IT"/>
         </w:rPr>
-        <w:t>L’amministratore seleziona la partita da modificare.</w:t>
-      </w:r>
+        <w:t>Il sistema mostra tutte le partite per i campionat</w:t>
+      </w:r>
+      <w:r>
+        <w:rPr>
+          <w:sz w:val="28"/>
+          <w:szCs w:val="28"/>
+          <w:lang w:val="it-IT"/>
+        </w:rPr>
+        <w:t>i</w:t>
+      </w:r>
+      <w:r>
+        <w:rPr>
+          <w:sz w:val="28"/>
+          <w:szCs w:val="28"/>
+          <w:lang w:val="it-IT"/>
+        </w:rPr>
+        <w:t xml:space="preserve"> selezionat</w:t>
+      </w:r>
+      <w:r>
+        <w:rPr>
+          <w:sz w:val="28"/>
+          <w:szCs w:val="28"/>
+          <w:lang w:val="it-IT"/>
+        </w:rPr>
+        <w:t>i</w:t>
+      </w:r>
+      <w:r>
+        <w:rPr>
+          <w:sz w:val="28"/>
+          <w:szCs w:val="28"/>
+          <w:lang w:val="it-IT"/>
+        </w:rPr>
+        <w:t xml:space="preserve"> con i relativi esiti (abilitati e non).</w:t>
+      </w:r>
+    </w:p>
+    <w:p>
+      <w:pPr>
+        <w:pStyle w:val="Standard"/>
+        <w:ind w:left="720"/>
+        <w:textAlignment w:val="auto"/>
+        <w:rPr>
+          <w:sz w:val="20"/>
+          <w:szCs w:val="28"/>
+          <w:lang w:val="it-IT"/>
+        </w:rPr>
+      </w:pPr>
     </w:p>
     <w:p>
       <w:pPr>
@@ -1022,56 +1264,44 @@
           <w:szCs w:val="28"/>
           <w:lang w:val="it-IT"/>
         </w:rPr>
-        <w:t>Il sistema mostra all’amministratore le operazioni che può svolgere sulla partita selezionata (</w:t>
-      </w:r>
-      <w:r>
-        <w:rPr>
-          <w:sz w:val="28"/>
-          <w:szCs w:val="28"/>
-          <w:lang w:val="it-IT"/>
-        </w:rPr>
-        <w:t>abilita esito</w:t>
-      </w:r>
-      <w:r>
-        <w:rPr>
-          <w:sz w:val="28"/>
-          <w:szCs w:val="28"/>
-          <w:lang w:val="it-IT"/>
-        </w:rPr>
-        <w:t xml:space="preserve">, </w:t>
-      </w:r>
-      <w:r>
-        <w:rPr>
-          <w:sz w:val="28"/>
-          <w:szCs w:val="28"/>
-          <w:lang w:val="it-IT"/>
-        </w:rPr>
-        <w:t>dis</w:t>
-      </w:r>
-      <w:r>
-        <w:rPr>
-          <w:sz w:val="28"/>
-          <w:szCs w:val="28"/>
-          <w:lang w:val="it-IT"/>
-        </w:rPr>
-        <w:t>abilita esito</w:t>
-      </w:r>
-      <w:r>
-        <w:rPr>
-          <w:sz w:val="28"/>
-          <w:szCs w:val="28"/>
-          <w:lang w:val="it-IT"/>
-        </w:rPr>
-        <w:t>, modifica esito</w:t>
-      </w:r>
-      <w:r>
-        <w:rPr>
-          <w:sz w:val="28"/>
-          <w:szCs w:val="28"/>
-          <w:lang w:val="it-IT"/>
-        </w:rPr>
-        <w:t>).</w:t>
-      </w:r>
+        <w:t xml:space="preserve">L’amministratore sceglie di </w:t>
+      </w:r>
+      <w:r>
+        <w:rPr>
+          <w:sz w:val="28"/>
+          <w:szCs w:val="28"/>
+          <w:lang w:val="it-IT"/>
+        </w:rPr>
+        <w:t xml:space="preserve">modificare </w:t>
+      </w:r>
+      <w:r>
+        <w:rPr>
+          <w:sz w:val="28"/>
+          <w:szCs w:val="28"/>
+          <w:lang w:val="it-IT"/>
+        </w:rPr>
+        <w:t>gli esiti relativi ad una partita</w:t>
+      </w:r>
+      <w:r>
+        <w:rPr>
+          <w:sz w:val="28"/>
+          <w:szCs w:val="28"/>
+          <w:lang w:val="it-IT"/>
+        </w:rPr>
+        <w:t>.</w:t>
+      </w:r>
+    </w:p>
+    <w:p>
+      <w:pPr>
+        <w:pStyle w:val="Standard"/>
+        <w:ind w:left="720"/>
+        <w:textAlignment w:val="auto"/>
+        <w:rPr>
+          <w:sz w:val="20"/>
+          <w:szCs w:val="28"/>
+          <w:lang w:val="it-IT"/>
+        </w:rPr>
+      </w:pPr>
     </w:p>
     <w:p>
       <w:pPr>
@@ -1093,16 +1323,20 @@
           <w:szCs w:val="28"/>
           <w:lang w:val="it-IT"/>
         </w:rPr>
-        <w:t xml:space="preserve">L’amministratore sceglie di </w:t>
-      </w:r>
-      <w:r>
-        <w:rPr>
-          <w:sz w:val="28"/>
-          <w:szCs w:val="28"/>
-          <w:lang w:val="it-IT"/>
-        </w:rPr>
-        <w:t>modificare un esito.</w:t>
-      </w:r>
+        <w:t>Il sistema chiede al cliente l’esito da modificare e la nuova quota con la possibilità di richiedere un suggerimento riguardo quest’ultima.</w:t>
+      </w:r>
+    </w:p>
+    <w:p>
+      <w:pPr>
+        <w:pStyle w:val="Standard"/>
+        <w:ind w:left="720"/>
+        <w:textAlignment w:val="auto"/>
+        <w:rPr>
+          <w:sz w:val="20"/>
+          <w:szCs w:val="28"/>
+          <w:lang w:val="it-IT"/>
+        </w:rPr>
+      </w:pPr>
     </w:p>
     <w:p>
       <w:pPr>
@@ -1124,47 +1358,7 @@
           <w:szCs w:val="28"/>
           <w:lang w:val="it-IT"/>
         </w:rPr>
-        <w:t xml:space="preserve">Il sistema </w:t>
-      </w:r>
-      <w:r>
-        <w:rPr>
-          <w:sz w:val="28"/>
-          <w:szCs w:val="28"/>
-          <w:lang w:val="it-IT"/>
-        </w:rPr>
-        <w:t xml:space="preserve">mostra </w:t>
-      </w:r>
-      <w:r>
-        <w:rPr>
-          <w:sz w:val="28"/>
-          <w:szCs w:val="28"/>
-          <w:lang w:val="it-IT"/>
-        </w:rPr>
-        <w:t xml:space="preserve">all’amministratore </w:t>
-      </w:r>
-      <w:r>
-        <w:rPr>
-          <w:sz w:val="28"/>
-          <w:szCs w:val="28"/>
-          <w:lang w:val="it-IT"/>
-        </w:rPr>
-        <w:t xml:space="preserve">gli esiti </w:t>
-      </w:r>
-      <w:r>
-        <w:rPr>
-          <w:sz w:val="28"/>
-          <w:szCs w:val="28"/>
-          <w:lang w:val="it-IT"/>
-        </w:rPr>
-        <w:t>abilitati per la partita selezionata</w:t>
-      </w:r>
-      <w:r>
-        <w:rPr>
-          <w:sz w:val="28"/>
-          <w:szCs w:val="28"/>
-          <w:lang w:val="it-IT"/>
-        </w:rPr>
-        <w:t>.</w:t>
+        <w:t>L’amministratore</w:t>
       </w:r>
       <w:r>
         <w:rPr>
@@ -1174,6 +1368,26 @@
         </w:rPr>
         <w:t xml:space="preserve"> </w:t>
       </w:r>
+      <w:r>
+        <w:rPr>
+          <w:sz w:val="28"/>
+          <w:szCs w:val="28"/>
+          <w:lang w:val="it-IT"/>
+        </w:rPr>
+        <w:t>inserisce l’esito da modificare.</w:t>
+      </w:r>
+    </w:p>
+    <w:p>
+      <w:pPr>
+        <w:pStyle w:val="Standard"/>
+        <w:ind w:left="720"/>
+        <w:textAlignment w:val="auto"/>
+        <w:rPr>
+          <w:sz w:val="20"/>
+          <w:szCs w:val="28"/>
+          <w:lang w:val="it-IT"/>
+        </w:rPr>
+      </w:pPr>
     </w:p>
     <w:p>
       <w:pPr>
@@ -1195,23 +1409,31 @@
           <w:szCs w:val="28"/>
           <w:lang w:val="it-IT"/>
         </w:rPr>
-        <w:t xml:space="preserve">L’amministratore </w:t>
-      </w:r>
-      <w:r>
-        <w:rPr>
-          <w:sz w:val="28"/>
-          <w:szCs w:val="28"/>
-          <w:lang w:val="it-IT"/>
-        </w:rPr>
-        <w:t>seleziona</w:t>
-      </w:r>
-      <w:r>
-        <w:rPr>
-          <w:sz w:val="28"/>
-          <w:szCs w:val="28"/>
-          <w:lang w:val="it-IT"/>
-        </w:rPr>
-        <w:t xml:space="preserve"> l’esito desiderato</w:t>
+        <w:t>L’amministratore</w:t>
+      </w:r>
+      <w:r>
+        <w:rPr>
+          <w:sz w:val="28"/>
+          <w:szCs w:val="28"/>
+          <w:lang w:val="it-IT"/>
+        </w:rPr>
+        <w:t xml:space="preserve"> </w:t>
+      </w:r>
+      <w:r>
+        <w:rPr>
+          <w:sz w:val="28"/>
+          <w:szCs w:val="28"/>
+          <w:lang w:val="it-IT"/>
+        </w:rPr>
+        <w:t xml:space="preserve">inserisce </w:t>
+      </w:r>
+      <w:r>
+        <w:rPr>
+          <w:sz w:val="28"/>
+          <w:szCs w:val="28"/>
+          <w:lang w:val="it-IT"/>
+        </w:rPr>
+        <w:t>la nuova quota</w:t>
       </w:r>
       <w:r>
         <w:rPr>
@@ -1221,6 +1443,18 @@
         </w:rPr>
         <w:t>.</w:t>
       </w:r>
+    </w:p>
+    <w:p>
+      <w:pPr>
+        <w:pStyle w:val="Standard"/>
+        <w:ind w:left="720"/>
+        <w:textAlignment w:val="auto"/>
+        <w:rPr>
+          <w:sz w:val="20"/>
+          <w:szCs w:val="28"/>
+          <w:lang w:val="it-IT"/>
+        </w:rPr>
+      </w:pPr>
     </w:p>
     <w:p>
       <w:pPr>
@@ -1242,48 +1476,20 @@
           <w:szCs w:val="28"/>
           <w:lang w:val="it-IT"/>
         </w:rPr>
-        <w:t>Il sistema chiede all’amministratore di</w:t>
-      </w:r>
-      <w:r>
-        <w:rPr>
-          <w:sz w:val="28"/>
-          <w:szCs w:val="28"/>
-          <w:lang w:val="it-IT"/>
-        </w:rPr>
-        <w:t xml:space="preserve"> inseri</w:t>
-      </w:r>
-      <w:r>
-        <w:rPr>
-          <w:sz w:val="28"/>
-          <w:szCs w:val="28"/>
-          <w:lang w:val="it-IT"/>
-        </w:rPr>
-        <w:t>r</w:t>
-      </w:r>
-      <w:r>
-        <w:rPr>
-          <w:sz w:val="28"/>
-          <w:szCs w:val="28"/>
-          <w:lang w:val="it-IT"/>
-        </w:rPr>
-        <w:t xml:space="preserve">e la </w:t>
-      </w:r>
-      <w:r>
-        <w:rPr>
-          <w:sz w:val="28"/>
-          <w:szCs w:val="28"/>
-          <w:lang w:val="it-IT"/>
-        </w:rPr>
-        <w:t>nuova</w:t>
-      </w:r>
-      <w:r>
-        <w:rPr>
-          <w:sz w:val="28"/>
-          <w:szCs w:val="28"/>
-          <w:lang w:val="it-IT"/>
-        </w:rPr>
-        <w:t xml:space="preserve"> quota.</w:t>
-      </w:r>
+        <w:t>Il sistema controlla che la quota inserita sia valida.</w:t>
+      </w:r>
+    </w:p>
+    <w:p>
+      <w:pPr>
+        <w:pStyle w:val="Standard"/>
+        <w:ind w:left="720"/>
+        <w:textAlignment w:val="auto"/>
+        <w:rPr>
+          <w:sz w:val="20"/>
+          <w:szCs w:val="28"/>
+          <w:lang w:val="it-IT"/>
+        </w:rPr>
+      </w:pPr>
     </w:p>
     <w:p>
       <w:pPr>
@@ -1305,8 +1511,28 @@
           <w:szCs w:val="28"/>
           <w:lang w:val="it-IT"/>
         </w:rPr>
-        <w:t>L’amministratore inserisce la nuova quota per l’esito selezionato.</w:t>
-      </w:r>
+        <w:t>L’amministratore</w:t>
+      </w:r>
+      <w:r>
+        <w:rPr>
+          <w:sz w:val="28"/>
+          <w:szCs w:val="28"/>
+          <w:lang w:val="it-IT"/>
+        </w:rPr>
+        <w:t xml:space="preserve"> decide di salvare le modifiche.</w:t>
+      </w:r>
+    </w:p>
+    <w:p>
+      <w:pPr>
+        <w:pStyle w:val="Standard"/>
+        <w:ind w:left="720"/>
+        <w:textAlignment w:val="auto"/>
+        <w:rPr>
+          <w:sz w:val="20"/>
+          <w:szCs w:val="20"/>
+          <w:lang w:val="it-IT"/>
+        </w:rPr>
+      </w:pPr>
     </w:p>
     <w:p>
       <w:pPr>
@@ -1328,8 +1554,92 @@
           <w:szCs w:val="28"/>
           <w:lang w:val="it-IT"/>
         </w:rPr>
-        <w:t>Il sistema controlla che la quota inserita sia valida.</w:t>
-      </w:r>
+        <w:t xml:space="preserve">Il </w:t>
+      </w:r>
+      <w:r>
+        <w:rPr>
+          <w:sz w:val="28"/>
+          <w:szCs w:val="28"/>
+          <w:lang w:val="it-IT"/>
+        </w:rPr>
+        <w:t>sistema</w:t>
+      </w:r>
+      <w:r>
+        <w:rPr>
+          <w:sz w:val="28"/>
+          <w:szCs w:val="28"/>
+          <w:lang w:val="it-IT"/>
+        </w:rPr>
+        <w:t xml:space="preserve"> </w:t>
+      </w:r>
+      <w:r>
+        <w:rPr>
+          <w:sz w:val="28"/>
+          <w:szCs w:val="28"/>
+          <w:lang w:val="it-IT"/>
+        </w:rPr>
+        <w:t>memorizza l</w:t>
+      </w:r>
+      <w:r>
+        <w:rPr>
+          <w:sz w:val="28"/>
+          <w:szCs w:val="28"/>
+          <w:lang w:val="it-IT"/>
+        </w:rPr>
+        <w:t>a</w:t>
+      </w:r>
+      <w:r>
+        <w:rPr>
+          <w:sz w:val="28"/>
+          <w:szCs w:val="28"/>
+          <w:lang w:val="it-IT"/>
+        </w:rPr>
+        <w:t xml:space="preserve"> modific</w:t>
+      </w:r>
+      <w:r>
+        <w:rPr>
+          <w:sz w:val="28"/>
+          <w:szCs w:val="28"/>
+          <w:lang w:val="it-IT"/>
+        </w:rPr>
+        <w:t>a</w:t>
+      </w:r>
+      <w:r>
+        <w:rPr>
+          <w:sz w:val="28"/>
+          <w:szCs w:val="28"/>
+          <w:lang w:val="it-IT"/>
+        </w:rPr>
+        <w:t xml:space="preserve"> apportat</w:t>
+      </w:r>
+      <w:r>
+        <w:rPr>
+          <w:sz w:val="28"/>
+          <w:szCs w:val="28"/>
+          <w:lang w:val="it-IT"/>
+        </w:rPr>
+        <w:t>a</w:t>
+      </w:r>
+      <w:r>
+        <w:rPr>
+          <w:sz w:val="28"/>
+          <w:szCs w:val="28"/>
+          <w:lang w:val="it-IT"/>
+        </w:rPr>
+        <w:t>.</w:t>
+      </w:r>
+    </w:p>
+    <w:p>
+      <w:pPr>
+        <w:pStyle w:val="Standard"/>
+        <w:ind w:left="720"/>
+        <w:textAlignment w:val="auto"/>
+        <w:rPr>
+          <w:sz w:val="20"/>
+          <w:szCs w:val="20"/>
+          <w:lang w:val="it-IT"/>
+        </w:rPr>
+      </w:pPr>
     </w:p>
     <w:p>
       <w:pPr>
@@ -1351,15 +1661,31 @@
           <w:szCs w:val="28"/>
           <w:lang w:val="it-IT"/>
         </w:rPr>
-        <w:t xml:space="preserve">Il </w:t>
-      </w:r>
-      <w:r>
-        <w:rPr>
-          <w:sz w:val="28"/>
-          <w:szCs w:val="28"/>
-          <w:lang w:val="it-IT"/>
-        </w:rPr>
-        <w:t>sistema</w:t>
+        <w:t xml:space="preserve">Il caso d’uso riprende dal punto </w:t>
+      </w:r>
+      <w:r>
+        <w:rPr>
+          <w:sz w:val="28"/>
+          <w:szCs w:val="28"/>
+          <w:lang w:val="it-IT"/>
+        </w:rPr>
+        <w:t>8</w:t>
+      </w:r>
+      <w:r>
+        <w:rPr>
+          <w:sz w:val="28"/>
+          <w:szCs w:val="28"/>
+          <w:lang w:val="it-IT"/>
+        </w:rPr>
+        <w:t xml:space="preserve"> fin quando l’amministratore</w:t>
+      </w:r>
+      <w:r>
+        <w:rPr>
+          <w:sz w:val="28"/>
+          <w:szCs w:val="28"/>
+          <w:lang w:val="it-IT"/>
+        </w:rPr>
+        <w:t xml:space="preserve"> vuole</w:t>
       </w:r>
       <w:r>
         <w:rPr>
@@ -1375,47 +1701,23 @@
           <w:szCs w:val="28"/>
           <w:lang w:val="it-IT"/>
         </w:rPr>
-        <w:t>memorizza l</w:t>
-      </w:r>
-      <w:r>
-        <w:rPr>
-          <w:sz w:val="28"/>
-          <w:szCs w:val="28"/>
-          <w:lang w:val="it-IT"/>
-        </w:rPr>
-        <w:t>a</w:t>
-      </w:r>
-      <w:r>
-        <w:rPr>
-          <w:sz w:val="28"/>
-          <w:szCs w:val="28"/>
-          <w:lang w:val="it-IT"/>
-        </w:rPr>
-        <w:t xml:space="preserve"> modific</w:t>
-      </w:r>
-      <w:r>
-        <w:rPr>
-          <w:sz w:val="28"/>
-          <w:szCs w:val="28"/>
-          <w:lang w:val="it-IT"/>
-        </w:rPr>
-        <w:t>a</w:t>
-      </w:r>
-      <w:r>
-        <w:rPr>
-          <w:sz w:val="28"/>
-          <w:szCs w:val="28"/>
-          <w:lang w:val="it-IT"/>
-        </w:rPr>
-        <w:t xml:space="preserve"> apportat</w:t>
-      </w:r>
-      <w:r>
-        <w:rPr>
-          <w:sz w:val="28"/>
-          <w:szCs w:val="28"/>
-          <w:lang w:val="it-IT"/>
-        </w:rPr>
-        <w:t>a</w:t>
+        <w:t>modificare</w:t>
+      </w:r>
+      <w:r>
+        <w:rPr>
+          <w:sz w:val="28"/>
+          <w:szCs w:val="28"/>
+          <w:lang w:val="it-IT"/>
+        </w:rPr>
+        <w:t xml:space="preserve"> gli esiti per</w:t>
+      </w:r>
+      <w:r>
+        <w:rPr>
+          <w:sz w:val="28"/>
+          <w:szCs w:val="28"/>
+          <w:lang w:val="it-IT"/>
+        </w:rPr>
+        <w:t xml:space="preserve"> la partita selezionata</w:t>
       </w:r>
       <w:r>
         <w:rPr>
@@ -1425,6 +1727,18 @@
         </w:rPr>
         <w:t>.</w:t>
       </w:r>
+    </w:p>
+    <w:p>
+      <w:pPr>
+        <w:pStyle w:val="Standard"/>
+        <w:ind w:left="720"/>
+        <w:textAlignment w:val="auto"/>
+        <w:rPr>
+          <w:sz w:val="20"/>
+          <w:szCs w:val="22"/>
+          <w:lang w:val="it-IT"/>
+        </w:rPr>
+      </w:pPr>
     </w:p>
     <w:p>
       <w:pPr>
@@ -1454,23 +1768,47 @@
           <w:szCs w:val="28"/>
           <w:lang w:val="it-IT"/>
         </w:rPr>
-        <w:t>7</w:t>
-      </w:r>
-      <w:r>
-        <w:rPr>
-          <w:sz w:val="28"/>
-          <w:szCs w:val="28"/>
-          <w:lang w:val="it-IT"/>
-        </w:rPr>
-        <w:t xml:space="preserve"> fin quando l’amministratore </w:t>
-      </w:r>
-      <w:r>
-        <w:rPr>
-          <w:sz w:val="28"/>
-          <w:szCs w:val="28"/>
-          <w:lang w:val="it-IT"/>
-        </w:rPr>
-        <w:t>modificare la partita selezionata</w:t>
+        <w:t>6</w:t>
+      </w:r>
+      <w:r>
+        <w:rPr>
+          <w:sz w:val="28"/>
+          <w:szCs w:val="28"/>
+          <w:lang w:val="it-IT"/>
+        </w:rPr>
+        <w:t xml:space="preserve"> fin quando l’amministratore vuole </w:t>
+      </w:r>
+      <w:r>
+        <w:rPr>
+          <w:sz w:val="28"/>
+          <w:szCs w:val="28"/>
+          <w:lang w:val="it-IT"/>
+        </w:rPr>
+        <w:t>modificare</w:t>
+      </w:r>
+      <w:r>
+        <w:rPr>
+          <w:sz w:val="28"/>
+          <w:szCs w:val="28"/>
+          <w:lang w:val="it-IT"/>
+        </w:rPr>
+        <w:t xml:space="preserve"> altre</w:t>
+      </w:r>
+      <w:r>
+        <w:rPr>
+          <w:sz w:val="28"/>
+          <w:szCs w:val="28"/>
+          <w:lang w:val="it-IT"/>
+        </w:rPr>
+        <w:t xml:space="preserve"> </w:t>
+      </w:r>
+      <w:r>
+        <w:rPr>
+          <w:sz w:val="28"/>
+          <w:szCs w:val="28"/>
+          <w:lang w:val="it-IT"/>
+        </w:rPr>
+        <w:t>partite</w:t>
       </w:r>
       <w:r>
         <w:rPr>
@@ -1480,6 +1818,18 @@
         </w:rPr>
         <w:t>.</w:t>
       </w:r>
+    </w:p>
+    <w:p>
+      <w:pPr>
+        <w:pStyle w:val="Standard"/>
+        <w:ind w:left="720"/>
+        <w:textAlignment w:val="auto"/>
+        <w:rPr>
+          <w:sz w:val="20"/>
+          <w:szCs w:val="22"/>
+          <w:lang w:val="it-IT"/>
+        </w:rPr>
+      </w:pPr>
     </w:p>
     <w:p>
       <w:pPr>
@@ -1501,31 +1851,23 @@
           <w:szCs w:val="28"/>
           <w:lang w:val="it-IT"/>
         </w:rPr>
-        <w:t xml:space="preserve">Il caso d’uso riprende dal punto </w:t>
-      </w:r>
-      <w:r>
-        <w:rPr>
-          <w:sz w:val="28"/>
-          <w:szCs w:val="28"/>
-          <w:lang w:val="it-IT"/>
-        </w:rPr>
-        <w:t>5</w:t>
-      </w:r>
-      <w:r>
-        <w:rPr>
-          <w:sz w:val="28"/>
-          <w:szCs w:val="28"/>
-          <w:lang w:val="it-IT"/>
-        </w:rPr>
-        <w:t xml:space="preserve"> fin quando l’amministratore modificare </w:t>
-      </w:r>
-      <w:r>
-        <w:rPr>
-          <w:sz w:val="28"/>
-          <w:szCs w:val="28"/>
-          <w:lang w:val="it-IT"/>
-        </w:rPr>
-        <w:t>partite esistenti</w:t>
+        <w:t>L’amministratore torna all’area di</w:t>
+      </w:r>
+      <w:r>
+        <w:rPr>
+          <w:sz w:val="28"/>
+          <w:szCs w:val="28"/>
+          <w:lang w:val="it-IT"/>
+        </w:rPr>
+        <w:t xml:space="preserve"> </w:t>
+      </w:r>
+      <w:r>
+        <w:rPr>
+          <w:sz w:val="28"/>
+          <w:szCs w:val="28"/>
+          <w:lang w:val="it-IT"/>
+        </w:rPr>
+        <w:t>relativa alla manutenzione delle partite</w:t>
       </w:r>
       <w:r>
         <w:rPr>
@@ -1535,6 +1877,18 @@
         </w:rPr>
         <w:t>.</w:t>
       </w:r>
+    </w:p>
+    <w:p>
+      <w:pPr>
+        <w:pStyle w:val="Standard"/>
+        <w:ind w:left="720"/>
+        <w:textAlignment w:val="auto"/>
+        <w:rPr>
+          <w:sz w:val="20"/>
+          <w:szCs w:val="22"/>
+          <w:lang w:val="it-IT"/>
+        </w:rPr>
+      </w:pPr>
     </w:p>
     <w:p>
       <w:pPr>
@@ -1556,40 +1910,19 @@
           <w:szCs w:val="28"/>
           <w:lang w:val="it-IT"/>
         </w:rPr>
-        <w:t xml:space="preserve">Il caso d’uso riprende dal punto </w:t>
-      </w:r>
-      <w:r>
-        <w:rPr>
-          <w:sz w:val="28"/>
-          <w:szCs w:val="28"/>
-          <w:lang w:val="it-IT"/>
-        </w:rPr>
-        <w:t>3</w:t>
-      </w:r>
-      <w:r>
-        <w:rPr>
-          <w:sz w:val="28"/>
-          <w:szCs w:val="28"/>
-          <w:lang w:val="it-IT"/>
-        </w:rPr>
-        <w:t xml:space="preserve"> fin quando l’amministratore </w:t>
-      </w:r>
-      <w:r>
-        <w:rPr>
-          <w:sz w:val="28"/>
-          <w:szCs w:val="28"/>
-          <w:lang w:val="it-IT"/>
-        </w:rPr>
-        <w:t>vuole effettuare operazioni sulle partite</w:t>
-      </w:r>
-      <w:r>
-        <w:rPr>
-          <w:sz w:val="28"/>
-          <w:szCs w:val="28"/>
-          <w:lang w:val="it-IT"/>
-        </w:rPr>
-        <w:t>.</w:t>
-      </w:r>
+        <w:t>Il caso d’uso riprende dal punto 3 fin quando l’amministratore vuole gestire le sue partite.</w:t>
+      </w:r>
+    </w:p>
+    <w:p>
+      <w:pPr>
+        <w:pStyle w:val="Standard"/>
+        <w:ind w:left="720"/>
+        <w:textAlignment w:val="auto"/>
+        <w:rPr>
+          <w:sz w:val="22"/>
+          <w:szCs w:val="22"/>
+        </w:rPr>
+      </w:pPr>
     </w:p>
     <w:p>
       <w:pPr>
@@ -1632,156 +1965,6 @@
           <w:lang w:val="it-IT"/>
         </w:rPr>
       </w:pPr>
-    </w:p>
-    <w:p>
-      <w:pPr>
-        <w:pStyle w:val="Standard"/>
-        <w:rPr>
-          <w:sz w:val="28"/>
-          <w:szCs w:val="28"/>
-          <w:lang w:val="it-IT"/>
-        </w:rPr>
-      </w:pPr>
-    </w:p>
-    <w:p>
-      <w:pPr>
-        <w:pStyle w:val="Standard"/>
-        <w:rPr>
-          <w:sz w:val="28"/>
-          <w:szCs w:val="28"/>
-          <w:lang w:val="it-IT"/>
-        </w:rPr>
-      </w:pPr>
-    </w:p>
-    <w:p>
-      <w:pPr>
-        <w:pStyle w:val="Standard"/>
-        <w:rPr>
-          <w:sz w:val="28"/>
-          <w:szCs w:val="28"/>
-          <w:lang w:val="it-IT"/>
-        </w:rPr>
-      </w:pPr>
-    </w:p>
-    <w:p>
-      <w:pPr>
-        <w:pStyle w:val="Standard"/>
-        <w:rPr>
-          <w:sz w:val="28"/>
-          <w:szCs w:val="28"/>
-          <w:lang w:val="it-IT"/>
-        </w:rPr>
-      </w:pPr>
-    </w:p>
-    <w:p>
-      <w:pPr>
-        <w:pStyle w:val="Standard"/>
-        <w:rPr>
-          <w:sz w:val="28"/>
-          <w:szCs w:val="28"/>
-          <w:lang w:val="it-IT"/>
-        </w:rPr>
-      </w:pPr>
-    </w:p>
-    <w:p>
-      <w:pPr>
-        <w:pStyle w:val="Standard"/>
-        <w:rPr>
-          <w:sz w:val="28"/>
-          <w:szCs w:val="28"/>
-          <w:lang w:val="it-IT"/>
-        </w:rPr>
-      </w:pPr>
-    </w:p>
-    <w:p>
-      <w:pPr>
-        <w:pStyle w:val="Standard"/>
-        <w:rPr>
-          <w:sz w:val="28"/>
-          <w:szCs w:val="28"/>
-          <w:lang w:val="it-IT"/>
-        </w:rPr>
-      </w:pPr>
-    </w:p>
-    <w:p>
-      <w:pPr>
-        <w:pStyle w:val="Standard"/>
-        <w:rPr>
-          <w:sz w:val="28"/>
-          <w:szCs w:val="28"/>
-          <w:lang w:val="it-IT"/>
-        </w:rPr>
-      </w:pPr>
-    </w:p>
-    <w:p>
-      <w:pPr>
-        <w:pStyle w:val="Standard"/>
-        <w:rPr>
-          <w:sz w:val="28"/>
-          <w:szCs w:val="28"/>
-          <w:lang w:val="it-IT"/>
-        </w:rPr>
-      </w:pPr>
-    </w:p>
-    <w:p>
-      <w:pPr>
-        <w:pStyle w:val="Standard"/>
-        <w:rPr>
-          <w:sz w:val="28"/>
-          <w:szCs w:val="28"/>
-          <w:lang w:val="it-IT"/>
-        </w:rPr>
-      </w:pPr>
-    </w:p>
-    <w:p>
-      <w:pPr>
-        <w:pStyle w:val="Standard"/>
-        <w:rPr>
-          <w:sz w:val="28"/>
-          <w:szCs w:val="28"/>
-          <w:lang w:val="it-IT"/>
-        </w:rPr>
-      </w:pPr>
-    </w:p>
-    <w:p>
-      <w:pPr>
-        <w:pStyle w:val="Standard"/>
-        <w:rPr>
-          <w:sz w:val="28"/>
-          <w:szCs w:val="28"/>
-          <w:lang w:val="it-IT"/>
-        </w:rPr>
-      </w:pPr>
-    </w:p>
-    <w:p>
-      <w:pPr>
-        <w:pStyle w:val="Standard"/>
-        <w:rPr>
-          <w:sz w:val="28"/>
-          <w:szCs w:val="28"/>
-          <w:lang w:val="it-IT"/>
-        </w:rPr>
-      </w:pPr>
-    </w:p>
-    <w:p>
-      <w:pPr>
-        <w:pStyle w:val="Standard"/>
-        <w:rPr>
-          <w:sz w:val="28"/>
-          <w:szCs w:val="28"/>
-          <w:lang w:val="it-IT"/>
-        </w:rPr>
-      </w:pPr>
-    </w:p>
-    <w:p>
-      <w:pPr>
-        <w:pStyle w:val="Standard"/>
-        <w:rPr>
-          <w:sz w:val="28"/>
-          <w:szCs w:val="28"/>
-          <w:lang w:val="it-IT"/>
-        </w:rPr>
-      </w:pPr>
       <w:r>
         <w:rPr>
           <w:b/>
@@ -1827,23 +2010,31 @@
           <w:szCs w:val="28"/>
           <w:lang w:val="it-IT"/>
         </w:rPr>
-        <w:t>*a. L’amministratore decide di abbandonare l’area riservata alla manutenzione delle   partite</w:t>
-      </w:r>
-      <w:r>
-        <w:rPr>
-          <w:sz w:val="28"/>
-          <w:szCs w:val="28"/>
-          <w:lang w:val="it-IT"/>
-        </w:rPr>
-        <w:t>,</w:t>
-      </w:r>
-      <w:r>
-        <w:rPr>
-          <w:sz w:val="28"/>
-          <w:szCs w:val="28"/>
-          <w:lang w:val="it-IT"/>
-        </w:rPr>
-        <w:t xml:space="preserve"> cade la connessione</w:t>
+        <w:t>*a.</w:t>
+      </w:r>
+      <w:r>
+        <w:rPr>
+          <w:sz w:val="28"/>
+          <w:szCs w:val="28"/>
+          <w:lang w:val="it-IT"/>
+        </w:rPr>
+        <w:t xml:space="preserve"> </w:t>
+      </w:r>
+      <w:r>
+        <w:rPr>
+          <w:sz w:val="28"/>
+          <w:szCs w:val="28"/>
+          <w:lang w:val="it-IT"/>
+        </w:rPr>
+        <w:t>L’amministratore decide di lasciare l’area, c</w:t>
+      </w:r>
+      <w:r>
+        <w:rPr>
+          <w:sz w:val="28"/>
+          <w:szCs w:val="28"/>
+          <w:lang w:val="it-IT"/>
+        </w:rPr>
+        <w:t>ade la connessione</w:t>
       </w:r>
       <w:r>
         <w:rPr>
@@ -1884,6 +2075,14 @@
         </w:rPr>
         <w:t>Il sistema non rende persistenti le eventuali modifiche incomplete</w:t>
       </w:r>
+      <w:r>
+        <w:rPr>
+          <w:sz w:val="28"/>
+          <w:szCs w:val="28"/>
+          <w:lang w:val="it-IT"/>
+        </w:rPr>
+        <w:t>.</w:t>
+      </w:r>
     </w:p>
     <w:p>
       <w:pPr>
@@ -1933,6 +2132,469 @@
           <w:szCs w:val="28"/>
           <w:lang w:val="it-IT"/>
         </w:rPr>
+        <w:t>*b. L’amministratore decide di scommettere</w:t>
+      </w:r>
+      <w:r>
+        <w:rPr>
+          <w:sz w:val="28"/>
+          <w:szCs w:val="28"/>
+          <w:lang w:val="it-IT"/>
+        </w:rPr>
+        <w:t>.</w:t>
+      </w:r>
+    </w:p>
+    <w:p>
+      <w:pPr>
+        <w:pStyle w:val="Standard"/>
+        <w:numPr>
+          <w:ilvl w:val="0"/>
+          <w:numId w:val="44"/>
+        </w:numPr>
+        <w:textAlignment w:val="auto"/>
+        <w:rPr>
+          <w:sz w:val="28"/>
+          <w:szCs w:val="28"/>
+          <w:lang w:val="it-IT"/>
+        </w:rPr>
+      </w:pPr>
+      <w:r>
+        <w:rPr>
+          <w:sz w:val="28"/>
+          <w:szCs w:val="28"/>
+          <w:lang w:val="it-IT"/>
+        </w:rPr>
+        <w:t>Il caso d’uso termina.</w:t>
+      </w:r>
+    </w:p>
+    <w:p>
+      <w:pPr>
+        <w:pStyle w:val="Standard"/>
+        <w:numPr>
+          <w:ilvl w:val="0"/>
+          <w:numId w:val="44"/>
+        </w:numPr>
+        <w:rPr>
+          <w:sz w:val="28"/>
+          <w:szCs w:val="28"/>
+          <w:lang w:val="it-IT"/>
+        </w:rPr>
+      </w:pPr>
+      <w:r>
+        <w:rPr>
+          <w:sz w:val="28"/>
+          <w:szCs w:val="28"/>
+          <w:lang w:val="it-IT"/>
+        </w:rPr>
+        <w:t>Viene eseguito il caso d’uso Scommettere.</w:t>
+      </w:r>
+    </w:p>
+    <w:p>
+      <w:pPr>
+        <w:pStyle w:val="Standard"/>
+        <w:rPr>
+          <w:sz w:val="28"/>
+          <w:szCs w:val="28"/>
+          <w:lang w:val="it-IT"/>
+        </w:rPr>
+      </w:pPr>
+    </w:p>
+    <w:p>
+      <w:pPr>
+        <w:pStyle w:val="Standard"/>
+        <w:rPr>
+          <w:sz w:val="28"/>
+          <w:szCs w:val="28"/>
+          <w:lang w:val="it-IT"/>
+        </w:rPr>
+      </w:pPr>
+      <w:r>
+        <w:rPr>
+          <w:sz w:val="28"/>
+          <w:szCs w:val="28"/>
+          <w:lang w:val="it-IT"/>
+        </w:rPr>
+        <w:t>*</w:t>
+      </w:r>
+      <w:r>
+        <w:rPr>
+          <w:sz w:val="28"/>
+          <w:szCs w:val="28"/>
+          <w:lang w:val="it-IT"/>
+        </w:rPr>
+        <w:t>c</w:t>
+      </w:r>
+      <w:r>
+        <w:rPr>
+          <w:sz w:val="28"/>
+          <w:szCs w:val="28"/>
+          <w:lang w:val="it-IT"/>
+        </w:rPr>
+        <w:t xml:space="preserve">. L’amministratore decide di </w:t>
+      </w:r>
+      <w:r>
+        <w:rPr>
+          <w:sz w:val="28"/>
+          <w:szCs w:val="28"/>
+          <w:lang w:val="it-IT"/>
+        </w:rPr>
+        <w:t>gestire il suo conto</w:t>
+      </w:r>
+      <w:r>
+        <w:rPr>
+          <w:sz w:val="28"/>
+          <w:szCs w:val="28"/>
+          <w:lang w:val="it-IT"/>
+        </w:rPr>
+        <w:t>.</w:t>
+      </w:r>
+    </w:p>
+    <w:p>
+      <w:pPr>
+        <w:pStyle w:val="Standard"/>
+        <w:numPr>
+          <w:ilvl w:val="0"/>
+          <w:numId w:val="45"/>
+        </w:numPr>
+        <w:textAlignment w:val="auto"/>
+        <w:rPr>
+          <w:sz w:val="28"/>
+          <w:szCs w:val="28"/>
+          <w:lang w:val="it-IT"/>
+        </w:rPr>
+      </w:pPr>
+      <w:r>
+        <w:rPr>
+          <w:sz w:val="28"/>
+          <w:szCs w:val="28"/>
+          <w:lang w:val="it-IT"/>
+        </w:rPr>
+        <w:t>Il caso d’uso termina.</w:t>
+      </w:r>
+    </w:p>
+    <w:p>
+      <w:pPr>
+        <w:pStyle w:val="Standard"/>
+        <w:numPr>
+          <w:ilvl w:val="0"/>
+          <w:numId w:val="45"/>
+        </w:numPr>
+        <w:rPr>
+          <w:sz w:val="28"/>
+          <w:szCs w:val="28"/>
+          <w:lang w:val="it-IT"/>
+        </w:rPr>
+      </w:pPr>
+      <w:r>
+        <w:rPr>
+          <w:sz w:val="28"/>
+          <w:szCs w:val="28"/>
+          <w:lang w:val="it-IT"/>
+        </w:rPr>
+        <w:t xml:space="preserve">Viene eseguito il caso d’uso </w:t>
+      </w:r>
+      <w:r>
+        <w:rPr>
+          <w:sz w:val="28"/>
+          <w:szCs w:val="28"/>
+          <w:lang w:val="it-IT"/>
+        </w:rPr>
+        <w:t>Gestire conto</w:t>
+      </w:r>
+      <w:r>
+        <w:rPr>
+          <w:sz w:val="28"/>
+          <w:szCs w:val="28"/>
+          <w:lang w:val="it-IT"/>
+        </w:rPr>
+        <w:t>.</w:t>
+      </w:r>
+    </w:p>
+    <w:p>
+      <w:pPr>
+        <w:pStyle w:val="Standard"/>
+        <w:rPr>
+          <w:sz w:val="28"/>
+          <w:szCs w:val="28"/>
+          <w:lang w:val="it-IT"/>
+        </w:rPr>
+      </w:pPr>
+    </w:p>
+    <w:p>
+      <w:pPr>
+        <w:pStyle w:val="Standard"/>
+        <w:rPr>
+          <w:sz w:val="28"/>
+          <w:szCs w:val="28"/>
+          <w:lang w:val="it-IT"/>
+        </w:rPr>
+      </w:pPr>
+      <w:r>
+        <w:rPr>
+          <w:sz w:val="28"/>
+          <w:szCs w:val="28"/>
+          <w:lang w:val="it-IT"/>
+        </w:rPr>
+        <w:t>6</w:t>
+      </w:r>
+      <w:r>
+        <w:rPr>
+          <w:sz w:val="28"/>
+          <w:szCs w:val="28"/>
+          <w:lang w:val="it-IT"/>
+        </w:rPr>
+        <w:t>-18a. L’amministratore seleziona un campionato tra quelli mostrati dal sistema.</w:t>
+      </w:r>
+    </w:p>
+    <w:p>
+      <w:pPr>
+        <w:pStyle w:val="Standard"/>
+        <w:numPr>
+          <w:ilvl w:val="0"/>
+          <w:numId w:val="40"/>
+        </w:numPr>
+        <w:rPr>
+          <w:sz w:val="28"/>
+          <w:szCs w:val="28"/>
+          <w:lang w:val="it-IT"/>
+        </w:rPr>
+      </w:pPr>
+      <w:r>
+        <w:rPr>
+          <w:sz w:val="28"/>
+          <w:szCs w:val="28"/>
+          <w:lang w:val="it-IT"/>
+        </w:rPr>
+        <w:t>Il sistema verifica che il campionato non è già stato selezionato</w:t>
+      </w:r>
+      <w:r>
+        <w:rPr>
+          <w:sz w:val="28"/>
+          <w:szCs w:val="28"/>
+          <w:lang w:val="it-IT"/>
+        </w:rPr>
+        <w:t>.</w:t>
+      </w:r>
+    </w:p>
+    <w:p>
+      <w:pPr>
+        <w:pStyle w:val="Standard"/>
+        <w:ind w:left="720"/>
+        <w:rPr>
+          <w:sz w:val="28"/>
+          <w:szCs w:val="28"/>
+          <w:lang w:val="it-IT"/>
+        </w:rPr>
+      </w:pPr>
+      <w:r>
+        <w:rPr>
+          <w:sz w:val="28"/>
+          <w:szCs w:val="28"/>
+          <w:lang w:val="it-IT"/>
+        </w:rPr>
+        <w:t xml:space="preserve">1a. </w:t>
+      </w:r>
+      <w:r>
+        <w:rPr>
+          <w:sz w:val="28"/>
+          <w:szCs w:val="28"/>
+          <w:lang w:val="it-IT"/>
+        </w:rPr>
+        <w:t>Il sistema</w:t>
+      </w:r>
+      <w:r>
+        <w:rPr>
+          <w:sz w:val="28"/>
+          <w:szCs w:val="28"/>
+          <w:lang w:val="it-IT"/>
+        </w:rPr>
+        <w:t xml:space="preserve"> verifica che il campionato è già stato selezionato.</w:t>
+      </w:r>
+    </w:p>
+    <w:p>
+      <w:pPr>
+        <w:pStyle w:val="Standard"/>
+        <w:numPr>
+          <w:ilvl w:val="2"/>
+          <w:numId w:val="40"/>
+        </w:numPr>
+        <w:rPr>
+          <w:sz w:val="28"/>
+          <w:szCs w:val="28"/>
+          <w:lang w:val="it-IT"/>
+        </w:rPr>
+      </w:pPr>
+      <w:r>
+        <w:rPr>
+          <w:sz w:val="28"/>
+          <w:szCs w:val="28"/>
+          <w:lang w:val="it-IT"/>
+        </w:rPr>
+        <w:t xml:space="preserve">Il sistema </w:t>
+      </w:r>
+      <w:r>
+        <w:rPr>
+          <w:sz w:val="28"/>
+          <w:szCs w:val="28"/>
+          <w:lang w:val="it-IT"/>
+        </w:rPr>
+        <w:t>disabilita</w:t>
+      </w:r>
+      <w:r>
+        <w:rPr>
+          <w:sz w:val="28"/>
+          <w:szCs w:val="28"/>
+          <w:lang w:val="it-IT"/>
+        </w:rPr>
+        <w:t xml:space="preserve"> il campionato</w:t>
+      </w:r>
+      <w:r>
+        <w:rPr>
+          <w:sz w:val="28"/>
+          <w:szCs w:val="28"/>
+          <w:lang w:val="it-IT"/>
+        </w:rPr>
+        <w:t>.</w:t>
+      </w:r>
+    </w:p>
+    <w:p>
+      <w:pPr>
+        <w:pStyle w:val="Standard"/>
+        <w:numPr>
+          <w:ilvl w:val="2"/>
+          <w:numId w:val="40"/>
+        </w:numPr>
+        <w:rPr>
+          <w:sz w:val="28"/>
+          <w:szCs w:val="28"/>
+          <w:lang w:val="it-IT"/>
+        </w:rPr>
+      </w:pPr>
+      <w:r>
+        <w:rPr>
+          <w:sz w:val="28"/>
+          <w:szCs w:val="28"/>
+          <w:lang w:val="it-IT"/>
+        </w:rPr>
+        <w:t>Il caso d’uso esegue il punto 3 dell’estensione 5-18a.</w:t>
+      </w:r>
+    </w:p>
+    <w:p>
+      <w:pPr>
+        <w:pStyle w:val="Standard"/>
+        <w:numPr>
+          <w:ilvl w:val="0"/>
+          <w:numId w:val="40"/>
+        </w:numPr>
+        <w:rPr>
+          <w:sz w:val="28"/>
+          <w:szCs w:val="28"/>
+          <w:lang w:val="it-IT"/>
+        </w:rPr>
+      </w:pPr>
+      <w:r>
+        <w:rPr>
+          <w:sz w:val="28"/>
+          <w:szCs w:val="28"/>
+          <w:lang w:val="it-IT"/>
+        </w:rPr>
+        <w:t>Il</w:t>
+      </w:r>
+      <w:r>
+        <w:rPr>
+          <w:sz w:val="28"/>
+          <w:szCs w:val="28"/>
+          <w:lang w:val="it-IT"/>
+        </w:rPr>
+        <w:t xml:space="preserve"> sistema</w:t>
+      </w:r>
+      <w:r>
+        <w:rPr>
+          <w:sz w:val="28"/>
+          <w:szCs w:val="28"/>
+          <w:lang w:val="it-IT"/>
+        </w:rPr>
+        <w:t xml:space="preserve"> abilita il campionato </w:t>
+      </w:r>
+      <w:r>
+        <w:rPr>
+          <w:sz w:val="28"/>
+          <w:szCs w:val="28"/>
+          <w:lang w:val="it-IT"/>
+        </w:rPr>
+        <w:t>selezionato.</w:t>
+      </w:r>
+    </w:p>
+    <w:p>
+      <w:pPr>
+        <w:pStyle w:val="Standard"/>
+        <w:numPr>
+          <w:ilvl w:val="0"/>
+          <w:numId w:val="40"/>
+        </w:numPr>
+        <w:rPr>
+          <w:sz w:val="28"/>
+          <w:szCs w:val="28"/>
+          <w:lang w:val="it-IT"/>
+        </w:rPr>
+      </w:pPr>
+      <w:r>
+        <w:rPr>
+          <w:sz w:val="28"/>
+          <w:szCs w:val="28"/>
+          <w:lang w:val="it-IT"/>
+        </w:rPr>
+        <w:t>Il sistema</w:t>
+      </w:r>
+      <w:r>
+        <w:rPr>
+          <w:sz w:val="28"/>
+          <w:szCs w:val="28"/>
+          <w:lang w:val="it-IT"/>
+        </w:rPr>
+        <w:t xml:space="preserve"> mostra tutti gli esiti </w:t>
+      </w:r>
+      <w:r>
+        <w:rPr>
+          <w:sz w:val="28"/>
+          <w:szCs w:val="28"/>
+          <w:lang w:val="it-IT"/>
+        </w:rPr>
+        <w:t xml:space="preserve">relativi alle partite </w:t>
+      </w:r>
+      <w:r>
+        <w:rPr>
+          <w:sz w:val="28"/>
+          <w:szCs w:val="28"/>
+          <w:lang w:val="it-IT"/>
+        </w:rPr>
+        <w:t>dei campionati abilitati.</w:t>
+      </w:r>
+    </w:p>
+    <w:p>
+      <w:pPr>
+        <w:pStyle w:val="Standard"/>
+        <w:rPr>
+          <w:sz w:val="28"/>
+          <w:szCs w:val="28"/>
+          <w:lang w:val="it-IT"/>
+        </w:rPr>
+      </w:pPr>
+    </w:p>
+    <w:p>
+      <w:pPr>
+        <w:pStyle w:val="Standard"/>
+        <w:rPr>
+          <w:sz w:val="28"/>
+          <w:szCs w:val="28"/>
+          <w:lang w:val="it-IT"/>
+        </w:rPr>
+      </w:pPr>
+      <w:r>
+        <w:rPr>
+          <w:sz w:val="28"/>
+          <w:szCs w:val="28"/>
+          <w:lang w:val="it-IT"/>
+        </w:rPr>
         <w:t xml:space="preserve">2a. Il sistema riscontra che l’amministratore ha effettuato il login </w:t>
       </w:r>
       <w:r>
@@ -1972,7 +2634,23 @@
           <w:szCs w:val="28"/>
           <w:lang w:val="it-IT"/>
         </w:rPr>
-        <w:t>Il sistema mostra all’amministratore un messaggio di invito ad effettuare il</w:t>
+        <w:t xml:space="preserve">Il sistema mostra all’amministratore un messaggio di </w:t>
+      </w:r>
+      <w:r>
+        <w:rPr>
+          <w:sz w:val="28"/>
+          <w:szCs w:val="28"/>
+          <w:lang w:val="it-IT"/>
+        </w:rPr>
+        <w:t xml:space="preserve">errore e lo invita </w:t>
+      </w:r>
+      <w:r>
+        <w:rPr>
+          <w:sz w:val="28"/>
+          <w:szCs w:val="28"/>
+          <w:lang w:val="it-IT"/>
+        </w:rPr>
+        <w:t>ad effettuare il</w:t>
       </w:r>
       <w:r>
         <w:rPr>
@@ -2088,48 +2766,13 @@
           <w:lang w:val="it-IT"/>
         </w:rPr>
       </w:pPr>
-    </w:p>
-    <w:p>
-      <w:pPr>
-        <w:pStyle w:val="Standard"/>
-        <w:textAlignment w:val="auto"/>
-        <w:rPr>
-          <w:sz w:val="28"/>
-          <w:szCs w:val="28"/>
-          <w:lang w:val="it-IT"/>
-        </w:rPr>
-      </w:pPr>
-      <w:r>
-        <w:rPr>
-          <w:sz w:val="28"/>
-          <w:szCs w:val="28"/>
-          <w:lang w:val="it-IT"/>
-        </w:rPr>
-        <w:t xml:space="preserve">2b. </w:t>
-      </w:r>
-      <w:r>
-        <w:rPr>
-          <w:sz w:val="28"/>
-          <w:szCs w:val="28"/>
-          <w:lang w:val="it-IT"/>
-        </w:rPr>
-        <w:t xml:space="preserve">Il sistema riscontra che l’amministratore </w:t>
-      </w:r>
-      <w:r>
-        <w:rPr>
-          <w:sz w:val="28"/>
-          <w:szCs w:val="28"/>
-          <w:lang w:val="it-IT"/>
-        </w:rPr>
-        <w:t xml:space="preserve">non </w:t>
-      </w:r>
-      <w:r>
-        <w:rPr>
-          <w:sz w:val="28"/>
-          <w:szCs w:val="28"/>
-          <w:lang w:val="it-IT"/>
-        </w:rPr>
-        <w:t>ha effettuato il login.</w:t>
+      <w:r>
+        <w:rPr>
+          <w:sz w:val="28"/>
+          <w:szCs w:val="28"/>
+          <w:lang w:val="it-IT"/>
+        </w:rPr>
+        <w:t>2b. Il sistema riscontra che l’amministratore non ha effettuato il login.</w:t>
       </w:r>
     </w:p>
     <w:p>
@@ -2152,23 +2795,7 @@
           <w:szCs w:val="28"/>
           <w:lang w:val="it-IT"/>
         </w:rPr>
-        <w:t>Il sistema mostra all’amministratore un messaggio di invito ad effettuare</w:t>
-      </w:r>
-      <w:r>
-        <w:rPr>
-          <w:sz w:val="28"/>
-          <w:szCs w:val="28"/>
-          <w:lang w:val="it-IT"/>
-        </w:rPr>
-        <w:t xml:space="preserve"> il</w:t>
-      </w:r>
-      <w:r>
-        <w:rPr>
-          <w:sz w:val="28"/>
-          <w:szCs w:val="28"/>
-          <w:lang w:val="it-IT"/>
-        </w:rPr>
-        <w:t xml:space="preserve"> login come amministratore.</w:t>
+        <w:t>Il sistema mostra all’amministratore un messaggio di invito ad effettuare il login come amministratore.</w:t>
       </w:r>
     </w:p>
     <w:p>
@@ -2230,18 +2857,87 @@
     <w:p>
       <w:pPr>
         <w:pStyle w:val="Standard"/>
-        <w:rPr>
-          <w:sz w:val="28"/>
-          <w:szCs w:val="28"/>
-          <w:lang w:val="it-IT"/>
-        </w:rPr>
-      </w:pPr>
-      <w:r>
-        <w:rPr>
-          <w:sz w:val="28"/>
-          <w:szCs w:val="28"/>
-          <w:lang w:val="it-IT"/>
-        </w:rPr>
+        <w:textAlignment w:val="auto"/>
+        <w:rPr>
+          <w:sz w:val="28"/>
+          <w:szCs w:val="28"/>
+          <w:lang w:val="it-IT"/>
+        </w:rPr>
+      </w:pPr>
+    </w:p>
+    <w:p>
+      <w:pPr>
+        <w:pStyle w:val="Standard"/>
+        <w:textAlignment w:val="auto"/>
+        <w:rPr>
+          <w:sz w:val="28"/>
+          <w:szCs w:val="28"/>
+          <w:lang w:val="it-IT"/>
+        </w:rPr>
+      </w:pPr>
+    </w:p>
+    <w:p>
+      <w:pPr>
+        <w:pStyle w:val="Standard"/>
+        <w:textAlignment w:val="auto"/>
+        <w:rPr>
+          <w:sz w:val="28"/>
+          <w:szCs w:val="28"/>
+          <w:lang w:val="it-IT"/>
+        </w:rPr>
+      </w:pPr>
+    </w:p>
+    <w:p>
+      <w:pPr>
+        <w:pStyle w:val="Standard"/>
+        <w:textAlignment w:val="auto"/>
+        <w:rPr>
+          <w:sz w:val="28"/>
+          <w:szCs w:val="28"/>
+          <w:lang w:val="it-IT"/>
+        </w:rPr>
+      </w:pPr>
+    </w:p>
+    <w:p>
+      <w:pPr>
+        <w:pStyle w:val="Standard"/>
+        <w:textAlignment w:val="auto"/>
+        <w:rPr>
+          <w:sz w:val="28"/>
+          <w:szCs w:val="28"/>
+          <w:lang w:val="it-IT"/>
+        </w:rPr>
+      </w:pPr>
+    </w:p>
+    <w:p>
+      <w:pPr>
+        <w:pStyle w:val="Standard"/>
+        <w:textAlignment w:val="auto"/>
+        <w:rPr>
+          <w:sz w:val="28"/>
+          <w:szCs w:val="28"/>
+          <w:lang w:val="it-IT"/>
+        </w:rPr>
+      </w:pPr>
+      <w:bookmarkStart w:id="0" w:name="_GoBack"/>
+      <w:bookmarkEnd w:id="0"/>
+    </w:p>
+    <w:p>
+      <w:pPr>
+        <w:pStyle w:val="Standard"/>
+        <w:rPr>
+          <w:sz w:val="28"/>
+          <w:szCs w:val="28"/>
+          <w:lang w:val="it-IT"/>
+        </w:rPr>
+      </w:pPr>
+      <w:r>
+        <w:rPr>
+          <w:sz w:val="28"/>
+          <w:szCs w:val="28"/>
+          <w:lang w:val="it-IT"/>
+        </w:rPr>
+        <w:lastRenderedPageBreak/>
         <w:t xml:space="preserve">4a. L’amministratore sceglie di </w:t>
       </w:r>
       <w:r>
@@ -2307,7 +3003,7 @@
           <w:szCs w:val="28"/>
           <w:lang w:val="it-IT"/>
         </w:rPr>
-        <w:t xml:space="preserve"> i dati aggiornati alla data corrente.</w:t>
+        <w:t xml:space="preserve"> i dati aggiornati.</w:t>
       </w:r>
     </w:p>
     <w:p>
@@ -2330,15 +3026,7 @@
           <w:szCs w:val="28"/>
           <w:lang w:val="it-IT"/>
         </w:rPr>
-        <w:t xml:space="preserve">Il </w:t>
-      </w:r>
-      <w:r>
-        <w:rPr>
-          <w:sz w:val="28"/>
-          <w:szCs w:val="28"/>
-          <w:lang w:val="it-IT"/>
-        </w:rPr>
-        <w:t>sistema football-data-</w:t>
+        <w:t>Il sistema football-data-</w:t>
       </w:r>
       <w:proofErr w:type="spellStart"/>
       <w:r>
@@ -2356,15 +3044,7 @@
           <w:szCs w:val="28"/>
           <w:lang w:val="it-IT"/>
         </w:rPr>
-        <w:t xml:space="preserve"> </w:t>
-      </w:r>
-      <w:r>
-        <w:rPr>
-          <w:sz w:val="28"/>
-          <w:szCs w:val="28"/>
-          <w:lang w:val="it-IT"/>
-        </w:rPr>
-        <w:t>forn</w:t>
+        <w:t xml:space="preserve"> forn</w:t>
       </w:r>
       <w:r>
         <w:rPr>
@@ -2411,81 +3091,23 @@
           <w:szCs w:val="28"/>
           <w:lang w:val="it-IT"/>
         </w:rPr>
-        <w:t>Il sistema verifica che c’è qualche nuovo dato.</w:t>
-      </w:r>
-    </w:p>
-    <w:p>
-      <w:pPr>
-        <w:pStyle w:val="Standard"/>
-        <w:ind w:left="720"/>
-        <w:textAlignment w:val="auto"/>
-        <w:rPr>
-          <w:sz w:val="28"/>
-          <w:szCs w:val="28"/>
-          <w:lang w:val="it-IT"/>
-        </w:rPr>
-      </w:pPr>
-      <w:r>
-        <w:rPr>
-          <w:sz w:val="28"/>
-          <w:szCs w:val="28"/>
-          <w:lang w:val="it-IT"/>
-        </w:rPr>
-        <w:t>3a.</w:t>
-      </w:r>
-      <w:r>
-        <w:rPr>
-          <w:sz w:val="28"/>
-          <w:szCs w:val="28"/>
-          <w:lang w:val="it-IT"/>
-        </w:rPr>
-        <w:t xml:space="preserve"> il sistema verifica che non c’è nessun nuovo dato non presente nel sistema.</w:t>
-      </w:r>
-    </w:p>
-    <w:p>
-      <w:pPr>
-        <w:pStyle w:val="Standard"/>
-        <w:numPr>
-          <w:ilvl w:val="2"/>
-          <w:numId w:val="27"/>
-        </w:numPr>
-        <w:textAlignment w:val="auto"/>
-        <w:rPr>
-          <w:sz w:val="28"/>
-          <w:szCs w:val="28"/>
-          <w:lang w:val="it-IT"/>
-        </w:rPr>
-      </w:pPr>
-      <w:r>
-        <w:rPr>
-          <w:sz w:val="28"/>
-          <w:szCs w:val="28"/>
-          <w:lang w:val="it-IT"/>
-        </w:rPr>
-        <w:t>Il sistema mostra all’amministratore un messaggio in cui notifica che non ci sono nuovi aggiornamenti.</w:t>
-      </w:r>
-    </w:p>
-    <w:p>
-      <w:pPr>
-        <w:pStyle w:val="Standard"/>
-        <w:numPr>
-          <w:ilvl w:val="2"/>
-          <w:numId w:val="27"/>
-        </w:numPr>
-        <w:textAlignment w:val="auto"/>
-        <w:rPr>
-          <w:sz w:val="28"/>
-          <w:szCs w:val="28"/>
-          <w:lang w:val="it-IT"/>
-        </w:rPr>
-      </w:pPr>
-      <w:r>
-        <w:rPr>
-          <w:sz w:val="28"/>
-          <w:szCs w:val="28"/>
-          <w:lang w:val="it-IT"/>
-        </w:rPr>
-        <w:t>Il caso d’uso riprende eseguendo il punto 17 dello scenario principale di successo.</w:t>
+        <w:t xml:space="preserve">Il sistema </w:t>
+      </w:r>
+      <w:r>
+        <w:rPr>
+          <w:sz w:val="28"/>
+          <w:szCs w:val="28"/>
+          <w:lang w:val="it-IT"/>
+        </w:rPr>
+        <w:t>salva i nuovi dati e aggiorna quelli esistenti</w:t>
+      </w:r>
+      <w:r>
+        <w:rPr>
+          <w:sz w:val="28"/>
+          <w:szCs w:val="28"/>
+          <w:lang w:val="it-IT"/>
+        </w:rPr>
+        <w:t>.</w:t>
       </w:r>
     </w:p>
     <w:p>
@@ -2508,39 +3130,7 @@
           <w:szCs w:val="28"/>
           <w:lang w:val="it-IT"/>
         </w:rPr>
-        <w:t xml:space="preserve">Il </w:t>
-      </w:r>
-      <w:r>
-        <w:rPr>
-          <w:sz w:val="28"/>
-          <w:szCs w:val="28"/>
-          <w:lang w:val="it-IT"/>
-        </w:rPr>
-        <w:t xml:space="preserve">sistema memorizza i </w:t>
-      </w:r>
-      <w:r>
-        <w:rPr>
-          <w:sz w:val="28"/>
-          <w:szCs w:val="28"/>
-          <w:lang w:val="it-IT"/>
-        </w:rPr>
-        <w:t xml:space="preserve">nuovi </w:t>
-      </w:r>
-      <w:r>
-        <w:rPr>
-          <w:sz w:val="28"/>
-          <w:szCs w:val="28"/>
-          <w:lang w:val="it-IT"/>
-        </w:rPr>
-        <w:t xml:space="preserve">dati forniti dal </w:t>
-      </w:r>
-      <w:r>
-        <w:rPr>
-          <w:sz w:val="28"/>
-          <w:szCs w:val="28"/>
-          <w:lang w:val="it-IT"/>
-        </w:rPr>
-        <w:t>sistema football-data-</w:t>
+        <w:t xml:space="preserve">Il sistema procede con la memorizzazione degli esiti, inizialmente </w:t>
       </w:r>
       <w:proofErr w:type="spellStart"/>
       <w:r>
@@ -2549,7 +3139,7 @@
           <w:szCs w:val="28"/>
           <w:lang w:val="it-IT"/>
         </w:rPr>
-        <w:t>org</w:t>
+        <w:t>disabiltati</w:t>
       </w:r>
       <w:proofErr w:type="spellEnd"/>
       <w:r>
@@ -2558,7 +3148,7 @@
           <w:szCs w:val="28"/>
           <w:lang w:val="it-IT"/>
         </w:rPr>
-        <w:t>.</w:t>
+        <w:t>, per le eventuali nuove partite inserite.</w:t>
       </w:r>
     </w:p>
     <w:p>
@@ -2581,25 +3171,115 @@
           <w:szCs w:val="28"/>
           <w:lang w:val="it-IT"/>
         </w:rPr>
-        <w:t xml:space="preserve">Il sistema procede con la memorizzazione degli esiti, inizialmente </w:t>
-      </w:r>
-      <w:proofErr w:type="spellStart"/>
-      <w:r>
-        <w:rPr>
-          <w:sz w:val="28"/>
-          <w:szCs w:val="28"/>
-          <w:lang w:val="it-IT"/>
-        </w:rPr>
-        <w:t>disabiltati</w:t>
-      </w:r>
-      <w:proofErr w:type="spellEnd"/>
-      <w:r>
-        <w:rPr>
-          <w:sz w:val="28"/>
-          <w:szCs w:val="28"/>
-          <w:lang w:val="it-IT"/>
-        </w:rPr>
-        <w:t>, per le eventuali nuove partite inserite.</w:t>
+        <w:t xml:space="preserve">Il </w:t>
+      </w:r>
+      <w:r>
+        <w:rPr>
+          <w:sz w:val="28"/>
+          <w:szCs w:val="28"/>
+          <w:lang w:val="it-IT"/>
+        </w:rPr>
+        <w:t>caso d’uso</w:t>
+      </w:r>
+      <w:r>
+        <w:rPr>
+          <w:sz w:val="28"/>
+          <w:szCs w:val="28"/>
+          <w:lang w:val="it-IT"/>
+        </w:rPr>
+        <w:t xml:space="preserve"> torna al punto </w:t>
+      </w:r>
+      <w:r>
+        <w:rPr>
+          <w:sz w:val="28"/>
+          <w:szCs w:val="28"/>
+          <w:lang w:val="it-IT"/>
+        </w:rPr>
+        <w:t>1</w:t>
+      </w:r>
+      <w:r>
+        <w:rPr>
+          <w:sz w:val="28"/>
+          <w:szCs w:val="28"/>
+          <w:lang w:val="it-IT"/>
+        </w:rPr>
+        <w:t>7</w:t>
+      </w:r>
+      <w:r>
+        <w:rPr>
+          <w:sz w:val="28"/>
+          <w:szCs w:val="28"/>
+          <w:lang w:val="it-IT"/>
+        </w:rPr>
+        <w:t xml:space="preserve"> </w:t>
+      </w:r>
+      <w:r>
+        <w:rPr>
+          <w:sz w:val="28"/>
+          <w:szCs w:val="28"/>
+          <w:lang w:val="it-IT"/>
+        </w:rPr>
+        <w:t>dello scenario principale di successo.</w:t>
+      </w:r>
+    </w:p>
+    <w:p>
+      <w:pPr>
+        <w:pStyle w:val="Standard"/>
+        <w:rPr>
+          <w:sz w:val="28"/>
+          <w:szCs w:val="28"/>
+          <w:lang w:val="it-IT"/>
+        </w:rPr>
+      </w:pPr>
+    </w:p>
+    <w:p>
+      <w:pPr>
+        <w:pStyle w:val="Standard"/>
+        <w:rPr>
+          <w:sz w:val="28"/>
+          <w:szCs w:val="28"/>
+          <w:lang w:val="it-IT"/>
+        </w:rPr>
+      </w:pPr>
+      <w:r>
+        <w:rPr>
+          <w:sz w:val="28"/>
+          <w:szCs w:val="28"/>
+          <w:lang w:val="it-IT"/>
+        </w:rPr>
+        <w:t>4</w:t>
+      </w:r>
+      <w:r>
+        <w:rPr>
+          <w:sz w:val="28"/>
+          <w:szCs w:val="28"/>
+          <w:lang w:val="it-IT"/>
+        </w:rPr>
+        <w:t>b</w:t>
+      </w:r>
+      <w:r>
+        <w:rPr>
+          <w:sz w:val="28"/>
+          <w:szCs w:val="28"/>
+          <w:lang w:val="it-IT"/>
+        </w:rPr>
+        <w:t xml:space="preserve">. L’amministratore sceglie di aggiornare i dati relativi alle </w:t>
+      </w:r>
+      <w:r>
+        <w:rPr>
+          <w:sz w:val="28"/>
+          <w:szCs w:val="28"/>
+          <w:lang w:val="it-IT"/>
+        </w:rPr>
+        <w:t>squadre e ai campionati</w:t>
+      </w:r>
+      <w:r>
+        <w:rPr>
+          <w:sz w:val="28"/>
+          <w:szCs w:val="28"/>
+          <w:lang w:val="it-IT"/>
+        </w:rPr>
+        <w:t>.</w:t>
       </w:r>
     </w:p>
     <w:p>
@@ -2607,7 +3287,7 @@
         <w:pStyle w:val="Standard"/>
         <w:numPr>
           <w:ilvl w:val="0"/>
-          <w:numId w:val="27"/>
+          <w:numId w:val="37"/>
         </w:numPr>
         <w:textAlignment w:val="auto"/>
         <w:rPr>
@@ -2622,7 +3302,25 @@
           <w:szCs w:val="28"/>
           <w:lang w:val="it-IT"/>
         </w:rPr>
-        <w:t>// aggiornare scommesse</w:t>
+        <w:t>Il sistema chiede al sistema football-data-</w:t>
+      </w:r>
+      <w:proofErr w:type="spellStart"/>
+      <w:r>
+        <w:rPr>
+          <w:sz w:val="28"/>
+          <w:szCs w:val="28"/>
+          <w:lang w:val="it-IT"/>
+        </w:rPr>
+        <w:t>org</w:t>
+      </w:r>
+      <w:proofErr w:type="spellEnd"/>
+      <w:r>
+        <w:rPr>
+          <w:sz w:val="28"/>
+          <w:szCs w:val="28"/>
+          <w:lang w:val="it-IT"/>
+        </w:rPr>
+        <w:t xml:space="preserve"> i dati aggiornati.</w:t>
       </w:r>
     </w:p>
     <w:p>
@@ -2630,7 +3328,7 @@
         <w:pStyle w:val="Standard"/>
         <w:numPr>
           <w:ilvl w:val="0"/>
-          <w:numId w:val="27"/>
+          <w:numId w:val="37"/>
         </w:numPr>
         <w:textAlignment w:val="auto"/>
         <w:rPr>
@@ -2645,25 +3343,33 @@
           <w:szCs w:val="28"/>
           <w:lang w:val="it-IT"/>
         </w:rPr>
-        <w:t>// aggiornare partite iniziate</w:t>
-      </w:r>
-      <w:r>
-        <w:rPr>
-          <w:sz w:val="28"/>
-          <w:szCs w:val="28"/>
-          <w:lang w:val="it-IT"/>
-        </w:rPr>
-        <w:t>.</w:t>
-      </w:r>
-      <w:bookmarkStart w:id="0" w:name="_GoBack"/>
-      <w:bookmarkEnd w:id="0"/>
+        <w:t>Il sistema football-data-</w:t>
+      </w:r>
+      <w:proofErr w:type="spellStart"/>
+      <w:r>
+        <w:rPr>
+          <w:sz w:val="28"/>
+          <w:szCs w:val="28"/>
+          <w:lang w:val="it-IT"/>
+        </w:rPr>
+        <w:t>org</w:t>
+      </w:r>
+      <w:proofErr w:type="spellEnd"/>
+      <w:r>
+        <w:rPr>
+          <w:sz w:val="28"/>
+          <w:szCs w:val="28"/>
+          <w:lang w:val="it-IT"/>
+        </w:rPr>
+        <w:t xml:space="preserve"> fornisce i dati richiesti dal sistema.</w:t>
+      </w:r>
     </w:p>
     <w:p>
       <w:pPr>
         <w:pStyle w:val="Standard"/>
         <w:numPr>
           <w:ilvl w:val="0"/>
-          <w:numId w:val="27"/>
+          <w:numId w:val="37"/>
         </w:numPr>
         <w:textAlignment w:val="auto"/>
         <w:rPr>
@@ -2678,31 +3384,88 @@
           <w:szCs w:val="28"/>
           <w:lang w:val="it-IT"/>
         </w:rPr>
-        <w:t xml:space="preserve">Il </w:t>
-      </w:r>
-      <w:r>
-        <w:rPr>
-          <w:sz w:val="28"/>
-          <w:szCs w:val="28"/>
-          <w:lang w:val="it-IT"/>
-        </w:rPr>
-        <w:t>caso d’uso</w:t>
-      </w:r>
-      <w:r>
-        <w:rPr>
-          <w:sz w:val="28"/>
-          <w:szCs w:val="28"/>
-          <w:lang w:val="it-IT"/>
-        </w:rPr>
-        <w:t xml:space="preserve"> torna al punto </w:t>
-      </w:r>
-      <w:r>
-        <w:rPr>
-          <w:sz w:val="28"/>
-          <w:szCs w:val="28"/>
-          <w:lang w:val="it-IT"/>
-        </w:rPr>
-        <w:t>17</w:t>
+        <w:t>Il sistema salva i nuovi dati e aggiorna quelli esistenti.</w:t>
+      </w:r>
+    </w:p>
+    <w:p>
+      <w:pPr>
+        <w:pStyle w:val="Standard"/>
+        <w:numPr>
+          <w:ilvl w:val="0"/>
+          <w:numId w:val="37"/>
+        </w:numPr>
+        <w:textAlignment w:val="auto"/>
+        <w:rPr>
+          <w:sz w:val="28"/>
+          <w:szCs w:val="28"/>
+          <w:lang w:val="it-IT"/>
+        </w:rPr>
+      </w:pPr>
+      <w:r>
+        <w:rPr>
+          <w:sz w:val="28"/>
+          <w:szCs w:val="28"/>
+          <w:lang w:val="it-IT"/>
+        </w:rPr>
+        <w:t>Il caso d’uso torna al punto 1</w:t>
+      </w:r>
+      <w:r>
+        <w:rPr>
+          <w:sz w:val="28"/>
+          <w:szCs w:val="28"/>
+          <w:lang w:val="it-IT"/>
+        </w:rPr>
+        <w:t>7</w:t>
+      </w:r>
+      <w:r>
+        <w:rPr>
+          <w:sz w:val="28"/>
+          <w:szCs w:val="28"/>
+          <w:lang w:val="it-IT"/>
+        </w:rPr>
+        <w:t xml:space="preserve"> dello scenario principale di successo</w:t>
+      </w:r>
+      <w:r>
+        <w:rPr>
+          <w:sz w:val="28"/>
+          <w:szCs w:val="28"/>
+          <w:lang w:val="it-IT"/>
+        </w:rPr>
+        <w:t>.</w:t>
+      </w:r>
+    </w:p>
+    <w:p>
+      <w:pPr>
+        <w:pStyle w:val="Standard"/>
+        <w:rPr>
+          <w:sz w:val="28"/>
+          <w:szCs w:val="28"/>
+          <w:lang w:val="it-IT"/>
+        </w:rPr>
+      </w:pPr>
+      <w:r>
+        <w:rPr>
+          <w:sz w:val="28"/>
+          <w:szCs w:val="28"/>
+          <w:lang w:val="it-IT"/>
+        </w:rPr>
+        <w:t>7</w:t>
+      </w:r>
+      <w:r>
+        <w:rPr>
+          <w:sz w:val="28"/>
+          <w:szCs w:val="28"/>
+          <w:lang w:val="it-IT"/>
+        </w:rPr>
+        <w:t>a. L’amministratore s</w:t>
+      </w:r>
+      <w:r>
+        <w:rPr>
+          <w:sz w:val="28"/>
+          <w:szCs w:val="28"/>
+          <w:lang w:val="it-IT"/>
+        </w:rPr>
+        <w:t>eleziona</w:t>
       </w:r>
       <w:r>
         <w:rPr>
@@ -2718,61 +3481,47 @@
           <w:szCs w:val="28"/>
           <w:lang w:val="it-IT"/>
         </w:rPr>
-        <w:t>dello scenario principale di successo.</w:t>
-      </w:r>
-    </w:p>
-    <w:p>
-      <w:pPr>
-        <w:pStyle w:val="Standard"/>
-        <w:ind w:left="720"/>
-        <w:textAlignment w:val="auto"/>
-        <w:rPr>
-          <w:sz w:val="28"/>
-          <w:szCs w:val="28"/>
-          <w:lang w:val="it-IT"/>
-        </w:rPr>
-      </w:pPr>
-      <w:r>
-        <w:rPr>
-          <w:sz w:val="28"/>
-          <w:szCs w:val="28"/>
-          <w:lang w:val="it-IT"/>
-        </w:rPr>
-        <w:t xml:space="preserve"> </w:t>
-      </w:r>
-    </w:p>
-    <w:p>
-      <w:pPr>
-        <w:pStyle w:val="Standard"/>
-        <w:rPr>
-          <w:sz w:val="28"/>
-          <w:szCs w:val="28"/>
-          <w:lang w:val="it-IT"/>
-        </w:rPr>
-      </w:pPr>
-      <w:r>
-        <w:rPr>
-          <w:sz w:val="28"/>
-          <w:szCs w:val="28"/>
-          <w:lang w:val="it-IT"/>
-        </w:rPr>
-        <w:t xml:space="preserve">8a. L’amministratore sceglie di </w:t>
-      </w:r>
-      <w:r>
-        <w:rPr>
-          <w:sz w:val="28"/>
-          <w:szCs w:val="28"/>
-          <w:lang w:val="it-IT"/>
-        </w:rPr>
-        <w:t xml:space="preserve">abilitare un esito </w:t>
-      </w:r>
-      <w:r>
-        <w:rPr>
-          <w:sz w:val="28"/>
-          <w:szCs w:val="28"/>
-          <w:lang w:val="it-IT"/>
-        </w:rPr>
-        <w:t>esistente per la partita selezionata.</w:t>
+        <w:t xml:space="preserve">un esito </w:t>
+      </w:r>
+      <w:r>
+        <w:rPr>
+          <w:sz w:val="28"/>
+          <w:szCs w:val="28"/>
+          <w:lang w:val="it-IT"/>
+        </w:rPr>
+        <w:t xml:space="preserve">per </w:t>
+      </w:r>
+      <w:r>
+        <w:rPr>
+          <w:sz w:val="28"/>
+          <w:szCs w:val="28"/>
+          <w:lang w:val="it-IT"/>
+        </w:rPr>
+        <w:t xml:space="preserve">una delle </w:t>
+      </w:r>
+      <w:r>
+        <w:rPr>
+          <w:sz w:val="28"/>
+          <w:szCs w:val="28"/>
+          <w:lang w:val="it-IT"/>
+        </w:rPr>
+        <w:t>partit</w:t>
+      </w:r>
+      <w:r>
+        <w:rPr>
+          <w:sz w:val="28"/>
+          <w:szCs w:val="28"/>
+          <w:lang w:val="it-IT"/>
+        </w:rPr>
+        <w:t>e mostrate</w:t>
+      </w:r>
+      <w:r>
+        <w:rPr>
+          <w:sz w:val="28"/>
+          <w:szCs w:val="28"/>
+          <w:lang w:val="it-IT"/>
+        </w:rPr>
+        <w:t>.</w:t>
       </w:r>
     </w:p>
     <w:p>
@@ -2795,15 +3544,114 @@
           <w:szCs w:val="28"/>
           <w:lang w:val="it-IT"/>
         </w:rPr>
-        <w:t>Il sistema mostra all’amministratore gli esiti</w:t>
-      </w:r>
-      <w:r>
-        <w:rPr>
-          <w:sz w:val="28"/>
-          <w:szCs w:val="28"/>
-          <w:lang w:val="it-IT"/>
-        </w:rPr>
-        <w:t xml:space="preserve"> disabilitati.</w:t>
+        <w:t>Il sistema verifica che l’esito selezionato è disabilitato</w:t>
+      </w:r>
+      <w:r>
+        <w:rPr>
+          <w:sz w:val="28"/>
+          <w:szCs w:val="28"/>
+          <w:lang w:val="it-IT"/>
+        </w:rPr>
+        <w:t>.</w:t>
+      </w:r>
+    </w:p>
+    <w:p>
+      <w:pPr>
+        <w:pStyle w:val="Standard"/>
+        <w:ind w:left="1080"/>
+        <w:textAlignment w:val="auto"/>
+        <w:rPr>
+          <w:sz w:val="28"/>
+          <w:szCs w:val="28"/>
+          <w:lang w:val="it-IT"/>
+        </w:rPr>
+      </w:pPr>
+      <w:r>
+        <w:rPr>
+          <w:sz w:val="28"/>
+          <w:szCs w:val="28"/>
+          <w:lang w:val="it-IT"/>
+        </w:rPr>
+        <w:t>1a.</w:t>
+      </w:r>
+      <w:r>
+        <w:rPr>
+          <w:sz w:val="28"/>
+          <w:szCs w:val="28"/>
+          <w:lang w:val="it-IT"/>
+        </w:rPr>
+        <w:t xml:space="preserve"> </w:t>
+      </w:r>
+      <w:r>
+        <w:rPr>
+          <w:sz w:val="28"/>
+          <w:szCs w:val="28"/>
+          <w:lang w:val="it-IT"/>
+        </w:rPr>
+        <w:t xml:space="preserve">Il sistema verifica che l’esito selezionato è </w:t>
+      </w:r>
+      <w:r>
+        <w:rPr>
+          <w:sz w:val="28"/>
+          <w:szCs w:val="28"/>
+          <w:lang w:val="it-IT"/>
+        </w:rPr>
+        <w:t>abilitato</w:t>
+      </w:r>
+      <w:r>
+        <w:rPr>
+          <w:sz w:val="28"/>
+          <w:szCs w:val="28"/>
+          <w:lang w:val="it-IT"/>
+        </w:rPr>
+        <w:t>.</w:t>
+      </w:r>
+    </w:p>
+    <w:p>
+      <w:pPr>
+        <w:pStyle w:val="Standard"/>
+        <w:numPr>
+          <w:ilvl w:val="3"/>
+          <w:numId w:val="41"/>
+        </w:numPr>
+        <w:textAlignment w:val="auto"/>
+        <w:rPr>
+          <w:sz w:val="28"/>
+          <w:szCs w:val="28"/>
+          <w:lang w:val="it-IT"/>
+        </w:rPr>
+      </w:pPr>
+      <w:r>
+        <w:rPr>
+          <w:sz w:val="28"/>
+          <w:szCs w:val="28"/>
+          <w:lang w:val="it-IT"/>
+        </w:rPr>
+        <w:t xml:space="preserve">Il sistema </w:t>
+      </w:r>
+      <w:r>
+        <w:rPr>
+          <w:sz w:val="28"/>
+          <w:szCs w:val="28"/>
+          <w:lang w:val="it-IT"/>
+        </w:rPr>
+        <w:t>dis</w:t>
+      </w:r>
+      <w:r>
+        <w:rPr>
+          <w:sz w:val="28"/>
+          <w:szCs w:val="28"/>
+          <w:lang w:val="it-IT"/>
+        </w:rPr>
+        <w:t>abilita l’esito selezionato</w:t>
+      </w:r>
+      <w:r>
+        <w:rPr>
+          <w:sz w:val="28"/>
+          <w:szCs w:val="28"/>
+          <w:lang w:val="it-IT"/>
+        </w:rPr>
+        <w:t>.</w:t>
       </w:r>
     </w:p>
     <w:p>
@@ -2826,39 +3674,23 @@
           <w:szCs w:val="28"/>
           <w:lang w:val="it-IT"/>
         </w:rPr>
-        <w:t>L’amministratore seleziona un</w:t>
-      </w:r>
-      <w:r>
-        <w:rPr>
-          <w:sz w:val="28"/>
-          <w:szCs w:val="28"/>
-          <w:lang w:val="it-IT"/>
-        </w:rPr>
-        <w:t>o</w:t>
-      </w:r>
-      <w:r>
-        <w:rPr>
-          <w:sz w:val="28"/>
-          <w:szCs w:val="28"/>
-          <w:lang w:val="it-IT"/>
-        </w:rPr>
-        <w:t xml:space="preserve"> de</w:t>
-      </w:r>
-      <w:r>
-        <w:rPr>
-          <w:sz w:val="28"/>
-          <w:szCs w:val="28"/>
-          <w:lang w:val="it-IT"/>
-        </w:rPr>
-        <w:t>gli</w:t>
-      </w:r>
-      <w:r>
-        <w:rPr>
-          <w:sz w:val="28"/>
-          <w:szCs w:val="28"/>
-          <w:lang w:val="it-IT"/>
-        </w:rPr>
-        <w:t xml:space="preserve"> esiti mostrati.</w:t>
+        <w:t xml:space="preserve">Il sistema </w:t>
+      </w:r>
+      <w:r>
+        <w:rPr>
+          <w:sz w:val="28"/>
+          <w:szCs w:val="28"/>
+          <w:lang w:val="it-IT"/>
+        </w:rPr>
+        <w:t>abilita l’esito selezionato</w:t>
+      </w:r>
+      <w:r>
+        <w:rPr>
+          <w:sz w:val="28"/>
+          <w:szCs w:val="28"/>
+          <w:lang w:val="it-IT"/>
+        </w:rPr>
+        <w:t>.</w:t>
       </w:r>
     </w:p>
     <w:p>
@@ -2881,45 +3713,6 @@
           <w:szCs w:val="28"/>
           <w:lang w:val="it-IT"/>
         </w:rPr>
-        <w:t xml:space="preserve">Il sistema </w:t>
-      </w:r>
-      <w:r>
-        <w:rPr>
-          <w:sz w:val="28"/>
-          <w:szCs w:val="28"/>
-          <w:lang w:val="it-IT"/>
-        </w:rPr>
-        <w:t>abilita l’esito selezionato</w:t>
-      </w:r>
-      <w:r>
-        <w:rPr>
-          <w:sz w:val="28"/>
-          <w:szCs w:val="28"/>
-          <w:lang w:val="it-IT"/>
-        </w:rPr>
-        <w:t>.</w:t>
-      </w:r>
-    </w:p>
-    <w:p>
-      <w:pPr>
-        <w:pStyle w:val="Standard"/>
-        <w:numPr>
-          <w:ilvl w:val="1"/>
-          <w:numId w:val="30"/>
-        </w:numPr>
-        <w:textAlignment w:val="auto"/>
-        <w:rPr>
-          <w:sz w:val="28"/>
-          <w:szCs w:val="28"/>
-          <w:lang w:val="it-IT"/>
-        </w:rPr>
-      </w:pPr>
-      <w:r>
-        <w:rPr>
-          <w:sz w:val="28"/>
-          <w:szCs w:val="28"/>
-          <w:lang w:val="it-IT"/>
-        </w:rPr>
         <w:t>Il caso d’uso riprende dal punto 15 dello scenario principale di successo.</w:t>
       </w:r>
     </w:p>
@@ -2937,203 +3730,20 @@
       <w:pPr>
         <w:pStyle w:val="Standard"/>
         <w:rPr>
-          <w:sz w:val="28"/>
-          <w:szCs w:val="28"/>
-          <w:lang w:val="it-IT"/>
-        </w:rPr>
-      </w:pPr>
-    </w:p>
-    <w:p>
-      <w:pPr>
-        <w:pStyle w:val="Standard"/>
-        <w:rPr>
-          <w:sz w:val="28"/>
-          <w:szCs w:val="28"/>
-          <w:lang w:val="it-IT"/>
-        </w:rPr>
-      </w:pPr>
-      <w:r>
-        <w:rPr>
-          <w:sz w:val="28"/>
-          <w:szCs w:val="28"/>
-          <w:lang w:val="it-IT"/>
-        </w:rPr>
-        <w:t xml:space="preserve">8b. L’amministratore sceglie di </w:t>
-      </w:r>
-      <w:r>
-        <w:rPr>
-          <w:sz w:val="28"/>
-          <w:szCs w:val="28"/>
-          <w:lang w:val="it-IT"/>
-        </w:rPr>
-        <w:t>dis</w:t>
-      </w:r>
-      <w:r>
-        <w:rPr>
-          <w:sz w:val="28"/>
-          <w:szCs w:val="28"/>
-          <w:lang w:val="it-IT"/>
-        </w:rPr>
-        <w:t>abilitare un esito esistente per la partita selezionata.</w:t>
-      </w:r>
-    </w:p>
-    <w:p>
-      <w:pPr>
-        <w:pStyle w:val="Standard"/>
-        <w:numPr>
-          <w:ilvl w:val="1"/>
-          <w:numId w:val="35"/>
-        </w:numPr>
-        <w:textAlignment w:val="auto"/>
-        <w:rPr>
-          <w:sz w:val="28"/>
-          <w:szCs w:val="28"/>
-          <w:lang w:val="it-IT"/>
-        </w:rPr>
-      </w:pPr>
-      <w:r>
-        <w:rPr>
-          <w:sz w:val="28"/>
-          <w:szCs w:val="28"/>
-          <w:lang w:val="it-IT"/>
-        </w:rPr>
-        <w:t>Il sistema mostra all’amministratore gli esiti abilitati.</w:t>
-      </w:r>
-    </w:p>
-    <w:p>
-      <w:pPr>
-        <w:pStyle w:val="Standard"/>
-        <w:numPr>
-          <w:ilvl w:val="1"/>
-          <w:numId w:val="35"/>
-        </w:numPr>
-        <w:textAlignment w:val="auto"/>
-        <w:rPr>
-          <w:sz w:val="28"/>
-          <w:szCs w:val="28"/>
-          <w:lang w:val="it-IT"/>
-        </w:rPr>
-      </w:pPr>
-      <w:r>
-        <w:rPr>
-          <w:sz w:val="28"/>
-          <w:szCs w:val="28"/>
-          <w:lang w:val="it-IT"/>
-        </w:rPr>
-        <w:t>L’amministratore seleziona uno degli esiti mostrati.</w:t>
-      </w:r>
-    </w:p>
-    <w:p>
-      <w:pPr>
-        <w:pStyle w:val="Standard"/>
-        <w:numPr>
-          <w:ilvl w:val="1"/>
-          <w:numId w:val="35"/>
-        </w:numPr>
-        <w:textAlignment w:val="auto"/>
-        <w:rPr>
-          <w:sz w:val="28"/>
-          <w:szCs w:val="28"/>
-          <w:lang w:val="it-IT"/>
-        </w:rPr>
-      </w:pPr>
-      <w:r>
-        <w:rPr>
-          <w:sz w:val="28"/>
-          <w:szCs w:val="28"/>
-          <w:lang w:val="it-IT"/>
-        </w:rPr>
-        <w:t xml:space="preserve">Il sistema </w:t>
-      </w:r>
-      <w:r>
-        <w:rPr>
-          <w:sz w:val="28"/>
-          <w:szCs w:val="28"/>
-          <w:lang w:val="it-IT"/>
-        </w:rPr>
-        <w:t>dis</w:t>
-      </w:r>
-      <w:r>
-        <w:rPr>
-          <w:sz w:val="28"/>
-          <w:szCs w:val="28"/>
-          <w:lang w:val="it-IT"/>
-        </w:rPr>
-        <w:t>abilita l’esito selezionato.</w:t>
-      </w:r>
-    </w:p>
-    <w:p>
-      <w:pPr>
-        <w:pStyle w:val="Standard"/>
-        <w:numPr>
-          <w:ilvl w:val="1"/>
-          <w:numId w:val="35"/>
-        </w:numPr>
-        <w:textAlignment w:val="auto"/>
-        <w:rPr>
-          <w:sz w:val="28"/>
-          <w:szCs w:val="28"/>
-          <w:lang w:val="it-IT"/>
-        </w:rPr>
-      </w:pPr>
-      <w:r>
-        <w:rPr>
-          <w:sz w:val="28"/>
-          <w:szCs w:val="28"/>
-          <w:lang w:val="it-IT"/>
-        </w:rPr>
-        <w:t>Il caso d’uso riprende dal punto 15 dello scenario principale di successo.</w:t>
-      </w:r>
-    </w:p>
-    <w:p>
-      <w:pPr>
-        <w:pStyle w:val="Standard"/>
-        <w:textAlignment w:val="auto"/>
-        <w:rPr>
           <w:bCs/>
           <w:sz w:val="28"/>
           <w:szCs w:val="28"/>
           <w:lang w:val="it-IT"/>
         </w:rPr>
       </w:pPr>
-    </w:p>
-    <w:p>
-      <w:pPr>
-        <w:pStyle w:val="Standard"/>
-        <w:textAlignment w:val="auto"/>
+      <w:r>
         <w:rPr>
           <w:bCs/>
           <w:sz w:val="28"/>
           <w:szCs w:val="28"/>
           <w:lang w:val="it-IT"/>
         </w:rPr>
-      </w:pPr>
-      <w:r>
-        <w:rPr>
-          <w:bCs/>
-          <w:sz w:val="28"/>
-          <w:szCs w:val="28"/>
-          <w:lang w:val="it-IT"/>
-        </w:rPr>
-        <w:t>1</w:t>
-      </w:r>
-      <w:r>
-        <w:rPr>
-          <w:bCs/>
-          <w:sz w:val="28"/>
-          <w:szCs w:val="28"/>
-          <w:lang w:val="it-IT"/>
-        </w:rPr>
-        <w:t>3</w:t>
-      </w:r>
-      <w:r>
-        <w:rPr>
-          <w:bCs/>
-          <w:sz w:val="28"/>
-          <w:szCs w:val="28"/>
-          <w:lang w:val="it-IT"/>
-        </w:rPr>
-        <w:t>a. Il sistema verifica che la quota inserita non è valida.</w:t>
+        <w:t>9-10a. L’amministratore decide di annullare l’operazione di modifica attualmente in corso.</w:t>
       </w:r>
     </w:p>
     <w:p>
@@ -3141,9 +3751,8 @@
         <w:pStyle w:val="Standard"/>
         <w:numPr>
           <w:ilvl w:val="0"/>
-          <w:numId w:val="33"/>
+          <w:numId w:val="42"/>
         </w:numPr>
-        <w:textAlignment w:val="auto"/>
         <w:rPr>
           <w:bCs/>
           <w:sz w:val="28"/>
@@ -3158,7 +3767,57 @@
           <w:szCs w:val="28"/>
           <w:lang w:val="it-IT"/>
         </w:rPr>
-        <w:t>Il sistema mostra un messaggio di errore, chiedendo all’amministratore di inserire una quota valida.</w:t>
+        <w:t>Il caso d’uso esegue il punto 1</w:t>
+      </w:r>
+      <w:r>
+        <w:rPr>
+          <w:bCs/>
+          <w:sz w:val="28"/>
+          <w:szCs w:val="28"/>
+          <w:lang w:val="it-IT"/>
+        </w:rPr>
+        <w:t>5</w:t>
+      </w:r>
+      <w:r>
+        <w:rPr>
+          <w:bCs/>
+          <w:sz w:val="28"/>
+          <w:szCs w:val="28"/>
+          <w:lang w:val="it-IT"/>
+        </w:rPr>
+        <w:t xml:space="preserve"> dello scenario principale di successo.</w:t>
+      </w:r>
+    </w:p>
+    <w:p>
+      <w:pPr>
+        <w:pStyle w:val="Standard"/>
+        <w:ind w:left="708"/>
+        <w:rPr>
+          <w:bCs/>
+          <w:sz w:val="28"/>
+          <w:szCs w:val="28"/>
+          <w:lang w:val="it-IT"/>
+        </w:rPr>
+      </w:pPr>
+    </w:p>
+    <w:p>
+      <w:pPr>
+        <w:pStyle w:val="Standard"/>
+        <w:rPr>
+          <w:bCs/>
+          <w:sz w:val="28"/>
+          <w:szCs w:val="28"/>
+          <w:lang w:val="it-IT"/>
+        </w:rPr>
+      </w:pPr>
+      <w:r>
+        <w:rPr>
+          <w:bCs/>
+          <w:sz w:val="28"/>
+          <w:szCs w:val="28"/>
+          <w:lang w:val="it-IT"/>
+        </w:rPr>
+        <w:t>10a. L’amministratore chiede il suggerimento quota.</w:t>
       </w:r>
     </w:p>
     <w:p>
@@ -3166,9 +3825,8 @@
         <w:pStyle w:val="Standard"/>
         <w:numPr>
           <w:ilvl w:val="0"/>
-          <w:numId w:val="33"/>
+          <w:numId w:val="43"/>
         </w:numPr>
-        <w:textAlignment w:val="auto"/>
         <w:rPr>
           <w:bCs/>
           <w:sz w:val="28"/>
@@ -3183,7 +3841,7 @@
           <w:szCs w:val="28"/>
           <w:lang w:val="it-IT"/>
         </w:rPr>
-        <w:t>L’amministratore inserisce la nuova quota.</w:t>
+        <w:t>Il sistema calcola la quota.</w:t>
       </w:r>
     </w:p>
     <w:p>
@@ -3191,9 +3849,8 @@
         <w:pStyle w:val="Standard"/>
         <w:numPr>
           <w:ilvl w:val="0"/>
-          <w:numId w:val="33"/>
+          <w:numId w:val="43"/>
         </w:numPr>
-        <w:textAlignment w:val="auto"/>
         <w:rPr>
           <w:bCs/>
           <w:sz w:val="28"/>
@@ -3208,12 +3865,16 @@
           <w:szCs w:val="28"/>
           <w:lang w:val="it-IT"/>
         </w:rPr>
-        <w:t>Il caso d’uso esegue il punto 11 dello scenario principale di successo.</w:t>
-      </w:r>
-    </w:p>
-    <w:p>
-      <w:pPr>
-        <w:pStyle w:val="Standard"/>
+        <w:t>Il sistema fornisce all’amministratore la quota calcolata.</w:t>
+      </w:r>
+    </w:p>
+    <w:p>
+      <w:pPr>
+        <w:pStyle w:val="Standard"/>
+        <w:numPr>
+          <w:ilvl w:val="0"/>
+          <w:numId w:val="43"/>
+        </w:numPr>
         <w:rPr>
           <w:bCs/>
           <w:sz w:val="28"/>
@@ -3221,6 +3882,146 @@
           <w:lang w:val="it-IT"/>
         </w:rPr>
       </w:pPr>
+      <w:r>
+        <w:rPr>
+          <w:sz w:val="28"/>
+          <w:szCs w:val="28"/>
+          <w:lang w:val="it-IT"/>
+        </w:rPr>
+        <w:t>L’amministratore</w:t>
+      </w:r>
+      <w:r>
+        <w:rPr>
+          <w:sz w:val="28"/>
+          <w:szCs w:val="28"/>
+          <w:lang w:val="it-IT"/>
+        </w:rPr>
+        <w:t xml:space="preserve"> decide di memorizzare la quota suggerita.</w:t>
+      </w:r>
+    </w:p>
+    <w:p>
+      <w:pPr>
+        <w:pStyle w:val="Standard"/>
+        <w:ind w:left="1068"/>
+        <w:rPr>
+          <w:sz w:val="28"/>
+          <w:szCs w:val="28"/>
+          <w:lang w:val="it-IT"/>
+        </w:rPr>
+      </w:pPr>
+      <w:r>
+        <w:rPr>
+          <w:bCs/>
+          <w:sz w:val="28"/>
+          <w:szCs w:val="28"/>
+          <w:lang w:val="it-IT"/>
+        </w:rPr>
+        <w:t xml:space="preserve">3a. </w:t>
+      </w:r>
+      <w:r>
+        <w:rPr>
+          <w:sz w:val="28"/>
+          <w:szCs w:val="28"/>
+          <w:lang w:val="it-IT"/>
+        </w:rPr>
+        <w:t>L’amministratore</w:t>
+      </w:r>
+      <w:r>
+        <w:rPr>
+          <w:sz w:val="28"/>
+          <w:szCs w:val="28"/>
+          <w:lang w:val="it-IT"/>
+        </w:rPr>
+        <w:t xml:space="preserve"> vuole modificare la quota suggerita.</w:t>
+      </w:r>
+    </w:p>
+    <w:p>
+      <w:pPr>
+        <w:pStyle w:val="Standard"/>
+        <w:numPr>
+          <w:ilvl w:val="2"/>
+          <w:numId w:val="43"/>
+        </w:numPr>
+        <w:rPr>
+          <w:bCs/>
+          <w:sz w:val="28"/>
+          <w:szCs w:val="28"/>
+          <w:lang w:val="it-IT"/>
+        </w:rPr>
+      </w:pPr>
+      <w:r>
+        <w:rPr>
+          <w:bCs/>
+          <w:sz w:val="28"/>
+          <w:szCs w:val="28"/>
+          <w:lang w:val="it-IT"/>
+        </w:rPr>
+        <w:t>Il caso d’uso riprende dal punto 10 dello scenario principale di successo.</w:t>
+      </w:r>
+    </w:p>
+    <w:p>
+      <w:pPr>
+        <w:pStyle w:val="Standard"/>
+        <w:numPr>
+          <w:ilvl w:val="0"/>
+          <w:numId w:val="43"/>
+        </w:numPr>
+        <w:rPr>
+          <w:bCs/>
+          <w:sz w:val="28"/>
+          <w:szCs w:val="28"/>
+          <w:lang w:val="it-IT"/>
+        </w:rPr>
+      </w:pPr>
+      <w:r>
+        <w:rPr>
+          <w:bCs/>
+          <w:sz w:val="28"/>
+          <w:szCs w:val="28"/>
+          <w:lang w:val="it-IT"/>
+        </w:rPr>
+        <w:t>Il caso d’uso riprende dal punto 13 dello scenario principale di successo.</w:t>
+      </w:r>
+      <w:r>
+        <w:rPr>
+          <w:bCs/>
+          <w:sz w:val="28"/>
+          <w:szCs w:val="28"/>
+          <w:lang w:val="it-IT"/>
+        </w:rPr>
+        <w:tab/>
+      </w:r>
+    </w:p>
+    <w:p>
+      <w:pPr>
+        <w:pStyle w:val="Standard"/>
+        <w:rPr>
+          <w:bCs/>
+          <w:sz w:val="28"/>
+          <w:szCs w:val="28"/>
+          <w:lang w:val="it-IT"/>
+        </w:rPr>
+      </w:pPr>
+    </w:p>
+    <w:p>
+      <w:pPr>
+        <w:pStyle w:val="Standard"/>
+        <w:rPr>
+          <w:bCs/>
+          <w:sz w:val="28"/>
+          <w:szCs w:val="28"/>
+          <w:lang w:val="it-IT"/>
+        </w:rPr>
+      </w:pPr>
+      <w:r>
+        <w:rPr>
+          <w:bCs/>
+          <w:sz w:val="28"/>
+          <w:szCs w:val="28"/>
+          <w:lang w:val="it-IT"/>
+        </w:rPr>
+        <w:t xml:space="preserve"> </w:t>
+      </w:r>
     </w:p>
     <w:p>
       <w:pPr>
@@ -3444,6 +4245,92 @@
     </w:lvl>
   </w:abstractNum>
   <w:abstractNum w:abstractNumId="2" w15:restartNumberingAfterBreak="0">
+    <w:nsid w:val="050D7C0F"/>
+    <w:multiLevelType w:val="multilevel"/>
+    <w:tmpl w:val="75A4ABDA"/>
+    <w:lvl w:ilvl="0">
+      <w:start w:val="1"/>
+      <w:numFmt w:val="decimal"/>
+      <w:lvlText w:val="%1."/>
+      <w:lvlJc w:val="left"/>
+      <w:pPr>
+        <w:ind w:left="1068" w:hanging="360"/>
+      </w:pPr>
+    </w:lvl>
+    <w:lvl w:ilvl="1">
+      <w:start w:val="1"/>
+      <w:numFmt w:val="decimal"/>
+      <w:lvlText w:val="%2."/>
+      <w:lvlJc w:val="left"/>
+      <w:pPr>
+        <w:ind w:left="1428" w:hanging="360"/>
+      </w:pPr>
+    </w:lvl>
+    <w:lvl w:ilvl="2">
+      <w:start w:val="1"/>
+      <w:numFmt w:val="decimal"/>
+      <w:lvlText w:val="%3."/>
+      <w:lvlJc w:val="left"/>
+      <w:pPr>
+        <w:ind w:left="1788" w:hanging="360"/>
+      </w:pPr>
+    </w:lvl>
+    <w:lvl w:ilvl="3">
+      <w:start w:val="1"/>
+      <w:numFmt w:val="decimal"/>
+      <w:lvlText w:val="%4."/>
+      <w:lvlJc w:val="left"/>
+      <w:pPr>
+        <w:ind w:left="2148" w:hanging="360"/>
+      </w:pPr>
+    </w:lvl>
+    <w:lvl w:ilvl="4">
+      <w:start w:val="1"/>
+      <w:numFmt w:val="decimal"/>
+      <w:lvlText w:val="%5."/>
+      <w:lvlJc w:val="left"/>
+      <w:pPr>
+        <w:ind w:left="2508" w:hanging="360"/>
+      </w:pPr>
+    </w:lvl>
+    <w:lvl w:ilvl="5">
+      <w:start w:val="1"/>
+      <w:numFmt w:val="decimal"/>
+      <w:lvlText w:val="%6."/>
+      <w:lvlJc w:val="left"/>
+      <w:pPr>
+        <w:ind w:left="2868" w:hanging="360"/>
+      </w:pPr>
+    </w:lvl>
+    <w:lvl w:ilvl="6">
+      <w:start w:val="1"/>
+      <w:numFmt w:val="decimal"/>
+      <w:lvlText w:val="%7."/>
+      <w:lvlJc w:val="left"/>
+      <w:pPr>
+        <w:ind w:left="3228" w:hanging="360"/>
+      </w:pPr>
+    </w:lvl>
+    <w:lvl w:ilvl="7">
+      <w:start w:val="1"/>
+      <w:numFmt w:val="decimal"/>
+      <w:lvlText w:val="%8."/>
+      <w:lvlJc w:val="left"/>
+      <w:pPr>
+        <w:ind w:left="3588" w:hanging="360"/>
+      </w:pPr>
+    </w:lvl>
+    <w:lvl w:ilvl="8">
+      <w:start w:val="1"/>
+      <w:numFmt w:val="decimal"/>
+      <w:lvlText w:val="%9."/>
+      <w:lvlJc w:val="left"/>
+      <w:pPr>
+        <w:ind w:left="3948" w:hanging="360"/>
+      </w:pPr>
+    </w:lvl>
+  </w:abstractNum>
+  <w:abstractNum w:abstractNumId="3" w15:restartNumberingAfterBreak="0">
     <w:nsid w:val="05A40AB8"/>
     <w:multiLevelType w:val="multilevel"/>
     <w:tmpl w:val="E6BA0B0C"/>
@@ -3529,7 +4416,7 @@
       </w:pPr>
     </w:lvl>
   </w:abstractNum>
-  <w:abstractNum w:abstractNumId="3" w15:restartNumberingAfterBreak="0">
+  <w:abstractNum w:abstractNumId="4" w15:restartNumberingAfterBreak="0">
     <w:nsid w:val="0AB91BFD"/>
     <w:multiLevelType w:val="hybridMultilevel"/>
     <w:tmpl w:val="BFA0EE94"/>
@@ -3615,7 +4502,93 @@
       </w:pPr>
     </w:lvl>
   </w:abstractNum>
-  <w:abstractNum w:abstractNumId="4" w15:restartNumberingAfterBreak="0">
+  <w:abstractNum w:abstractNumId="5" w15:restartNumberingAfterBreak="0">
+    <w:nsid w:val="0B4D3840"/>
+    <w:multiLevelType w:val="multilevel"/>
+    <w:tmpl w:val="75A4ABDA"/>
+    <w:lvl w:ilvl="0">
+      <w:start w:val="1"/>
+      <w:numFmt w:val="decimal"/>
+      <w:lvlText w:val="%1."/>
+      <w:lvlJc w:val="left"/>
+      <w:pPr>
+        <w:ind w:left="720" w:hanging="360"/>
+      </w:pPr>
+    </w:lvl>
+    <w:lvl w:ilvl="1">
+      <w:start w:val="1"/>
+      <w:numFmt w:val="decimal"/>
+      <w:lvlText w:val="%2."/>
+      <w:lvlJc w:val="left"/>
+      <w:pPr>
+        <w:ind w:left="1080" w:hanging="360"/>
+      </w:pPr>
+    </w:lvl>
+    <w:lvl w:ilvl="2">
+      <w:start w:val="1"/>
+      <w:numFmt w:val="decimal"/>
+      <w:lvlText w:val="%3."/>
+      <w:lvlJc w:val="left"/>
+      <w:pPr>
+        <w:ind w:left="1440" w:hanging="360"/>
+      </w:pPr>
+    </w:lvl>
+    <w:lvl w:ilvl="3">
+      <w:start w:val="1"/>
+      <w:numFmt w:val="decimal"/>
+      <w:lvlText w:val="%4."/>
+      <w:lvlJc w:val="left"/>
+      <w:pPr>
+        <w:ind w:left="1800" w:hanging="360"/>
+      </w:pPr>
+    </w:lvl>
+    <w:lvl w:ilvl="4">
+      <w:start w:val="1"/>
+      <w:numFmt w:val="decimal"/>
+      <w:lvlText w:val="%5."/>
+      <w:lvlJc w:val="left"/>
+      <w:pPr>
+        <w:ind w:left="2160" w:hanging="360"/>
+      </w:pPr>
+    </w:lvl>
+    <w:lvl w:ilvl="5">
+      <w:start w:val="1"/>
+      <w:numFmt w:val="decimal"/>
+      <w:lvlText w:val="%6."/>
+      <w:lvlJc w:val="left"/>
+      <w:pPr>
+        <w:ind w:left="2520" w:hanging="360"/>
+      </w:pPr>
+    </w:lvl>
+    <w:lvl w:ilvl="6">
+      <w:start w:val="1"/>
+      <w:numFmt w:val="decimal"/>
+      <w:lvlText w:val="%7."/>
+      <w:lvlJc w:val="left"/>
+      <w:pPr>
+        <w:ind w:left="2880" w:hanging="360"/>
+      </w:pPr>
+    </w:lvl>
+    <w:lvl w:ilvl="7">
+      <w:start w:val="1"/>
+      <w:numFmt w:val="decimal"/>
+      <w:lvlText w:val="%8."/>
+      <w:lvlJc w:val="left"/>
+      <w:pPr>
+        <w:ind w:left="3240" w:hanging="360"/>
+      </w:pPr>
+    </w:lvl>
+    <w:lvl w:ilvl="8">
+      <w:start w:val="1"/>
+      <w:numFmt w:val="decimal"/>
+      <w:lvlText w:val="%9."/>
+      <w:lvlJc w:val="left"/>
+      <w:pPr>
+        <w:ind w:left="3600" w:hanging="360"/>
+      </w:pPr>
+    </w:lvl>
+  </w:abstractNum>
+  <w:abstractNum w:abstractNumId="6" w15:restartNumberingAfterBreak="0">
     <w:nsid w:val="0E4118C7"/>
     <w:multiLevelType w:val="multilevel"/>
     <w:tmpl w:val="823CC090"/>
@@ -3706,7 +4679,179 @@
       </w:pPr>
     </w:lvl>
   </w:abstractNum>
-  <w:abstractNum w:abstractNumId="5" w15:restartNumberingAfterBreak="0">
+  <w:abstractNum w:abstractNumId="7" w15:restartNumberingAfterBreak="0">
+    <w:nsid w:val="149663D6"/>
+    <w:multiLevelType w:val="multilevel"/>
+    <w:tmpl w:val="75A4ABDA"/>
+    <w:lvl w:ilvl="0">
+      <w:start w:val="1"/>
+      <w:numFmt w:val="decimal"/>
+      <w:lvlText w:val="%1."/>
+      <w:lvlJc w:val="left"/>
+      <w:pPr>
+        <w:ind w:left="720" w:hanging="360"/>
+      </w:pPr>
+    </w:lvl>
+    <w:lvl w:ilvl="1">
+      <w:start w:val="1"/>
+      <w:numFmt w:val="decimal"/>
+      <w:lvlText w:val="%2."/>
+      <w:lvlJc w:val="left"/>
+      <w:pPr>
+        <w:ind w:left="1080" w:hanging="360"/>
+      </w:pPr>
+    </w:lvl>
+    <w:lvl w:ilvl="2">
+      <w:start w:val="1"/>
+      <w:numFmt w:val="decimal"/>
+      <w:lvlText w:val="%3."/>
+      <w:lvlJc w:val="left"/>
+      <w:pPr>
+        <w:ind w:left="1440" w:hanging="360"/>
+      </w:pPr>
+    </w:lvl>
+    <w:lvl w:ilvl="3">
+      <w:start w:val="1"/>
+      <w:numFmt w:val="decimal"/>
+      <w:lvlText w:val="%4."/>
+      <w:lvlJc w:val="left"/>
+      <w:pPr>
+        <w:ind w:left="1800" w:hanging="360"/>
+      </w:pPr>
+    </w:lvl>
+    <w:lvl w:ilvl="4">
+      <w:start w:val="1"/>
+      <w:numFmt w:val="decimal"/>
+      <w:lvlText w:val="%5."/>
+      <w:lvlJc w:val="left"/>
+      <w:pPr>
+        <w:ind w:left="2160" w:hanging="360"/>
+      </w:pPr>
+    </w:lvl>
+    <w:lvl w:ilvl="5">
+      <w:start w:val="1"/>
+      <w:numFmt w:val="decimal"/>
+      <w:lvlText w:val="%6."/>
+      <w:lvlJc w:val="left"/>
+      <w:pPr>
+        <w:ind w:left="2520" w:hanging="360"/>
+      </w:pPr>
+    </w:lvl>
+    <w:lvl w:ilvl="6">
+      <w:start w:val="1"/>
+      <w:numFmt w:val="decimal"/>
+      <w:lvlText w:val="%7."/>
+      <w:lvlJc w:val="left"/>
+      <w:pPr>
+        <w:ind w:left="2880" w:hanging="360"/>
+      </w:pPr>
+    </w:lvl>
+    <w:lvl w:ilvl="7">
+      <w:start w:val="1"/>
+      <w:numFmt w:val="decimal"/>
+      <w:lvlText w:val="%8."/>
+      <w:lvlJc w:val="left"/>
+      <w:pPr>
+        <w:ind w:left="3240" w:hanging="360"/>
+      </w:pPr>
+    </w:lvl>
+    <w:lvl w:ilvl="8">
+      <w:start w:val="1"/>
+      <w:numFmt w:val="decimal"/>
+      <w:lvlText w:val="%9."/>
+      <w:lvlJc w:val="left"/>
+      <w:pPr>
+        <w:ind w:left="3600" w:hanging="360"/>
+      </w:pPr>
+    </w:lvl>
+  </w:abstractNum>
+  <w:abstractNum w:abstractNumId="8" w15:restartNumberingAfterBreak="0">
+    <w:nsid w:val="1B8B63D1"/>
+    <w:multiLevelType w:val="multilevel"/>
+    <w:tmpl w:val="75A4ABDA"/>
+    <w:lvl w:ilvl="0">
+      <w:start w:val="1"/>
+      <w:numFmt w:val="decimal"/>
+      <w:lvlText w:val="%1."/>
+      <w:lvlJc w:val="left"/>
+      <w:pPr>
+        <w:ind w:left="720" w:hanging="360"/>
+      </w:pPr>
+    </w:lvl>
+    <w:lvl w:ilvl="1">
+      <w:start w:val="1"/>
+      <w:numFmt w:val="decimal"/>
+      <w:lvlText w:val="%2."/>
+      <w:lvlJc w:val="left"/>
+      <w:pPr>
+        <w:ind w:left="1080" w:hanging="360"/>
+      </w:pPr>
+    </w:lvl>
+    <w:lvl w:ilvl="2">
+      <w:start w:val="1"/>
+      <w:numFmt w:val="decimal"/>
+      <w:lvlText w:val="%3."/>
+      <w:lvlJc w:val="left"/>
+      <w:pPr>
+        <w:ind w:left="1440" w:hanging="360"/>
+      </w:pPr>
+    </w:lvl>
+    <w:lvl w:ilvl="3">
+      <w:start w:val="1"/>
+      <w:numFmt w:val="decimal"/>
+      <w:lvlText w:val="%4."/>
+      <w:lvlJc w:val="left"/>
+      <w:pPr>
+        <w:ind w:left="1800" w:hanging="360"/>
+      </w:pPr>
+    </w:lvl>
+    <w:lvl w:ilvl="4">
+      <w:start w:val="1"/>
+      <w:numFmt w:val="decimal"/>
+      <w:lvlText w:val="%5."/>
+      <w:lvlJc w:val="left"/>
+      <w:pPr>
+        <w:ind w:left="2160" w:hanging="360"/>
+      </w:pPr>
+    </w:lvl>
+    <w:lvl w:ilvl="5">
+      <w:start w:val="1"/>
+      <w:numFmt w:val="decimal"/>
+      <w:lvlText w:val="%6."/>
+      <w:lvlJc w:val="left"/>
+      <w:pPr>
+        <w:ind w:left="2520" w:hanging="360"/>
+      </w:pPr>
+    </w:lvl>
+    <w:lvl w:ilvl="6">
+      <w:start w:val="1"/>
+      <w:numFmt w:val="decimal"/>
+      <w:lvlText w:val="%7."/>
+      <w:lvlJc w:val="left"/>
+      <w:pPr>
+        <w:ind w:left="2880" w:hanging="360"/>
+      </w:pPr>
+    </w:lvl>
+    <w:lvl w:ilvl="7">
+      <w:start w:val="1"/>
+      <w:numFmt w:val="decimal"/>
+      <w:lvlText w:val="%8."/>
+      <w:lvlJc w:val="left"/>
+      <w:pPr>
+        <w:ind w:left="3240" w:hanging="360"/>
+      </w:pPr>
+    </w:lvl>
+    <w:lvl w:ilvl="8">
+      <w:start w:val="1"/>
+      <w:numFmt w:val="decimal"/>
+      <w:lvlText w:val="%9."/>
+      <w:lvlJc w:val="left"/>
+      <w:pPr>
+        <w:ind w:left="3600" w:hanging="360"/>
+      </w:pPr>
+    </w:lvl>
+  </w:abstractNum>
+  <w:abstractNum w:abstractNumId="9" w15:restartNumberingAfterBreak="0">
     <w:nsid w:val="1C617F26"/>
     <w:multiLevelType w:val="multilevel"/>
     <w:tmpl w:val="75A4ABDA"/>
@@ -3792,7 +4937,7 @@
       </w:pPr>
     </w:lvl>
   </w:abstractNum>
-  <w:abstractNum w:abstractNumId="6" w15:restartNumberingAfterBreak="0">
+  <w:abstractNum w:abstractNumId="10" w15:restartNumberingAfterBreak="0">
     <w:nsid w:val="1FA53898"/>
     <w:multiLevelType w:val="hybridMultilevel"/>
     <w:tmpl w:val="9A9E30AC"/>
@@ -3878,7 +5023,93 @@
       </w:pPr>
     </w:lvl>
   </w:abstractNum>
-  <w:abstractNum w:abstractNumId="7" w15:restartNumberingAfterBreak="0">
+  <w:abstractNum w:abstractNumId="11" w15:restartNumberingAfterBreak="0">
+    <w:nsid w:val="218472B9"/>
+    <w:multiLevelType w:val="multilevel"/>
+    <w:tmpl w:val="FDDA2FF8"/>
+    <w:lvl w:ilvl="0">
+      <w:start w:val="1"/>
+      <w:numFmt w:val="decimal"/>
+      <w:lvlText w:val="%1."/>
+      <w:lvlJc w:val="left"/>
+      <w:pPr>
+        <w:ind w:left="720" w:hanging="360"/>
+      </w:pPr>
+    </w:lvl>
+    <w:lvl w:ilvl="1">
+      <w:start w:val="1"/>
+      <w:numFmt w:val="decimal"/>
+      <w:lvlText w:val="%2."/>
+      <w:lvlJc w:val="left"/>
+      <w:pPr>
+        <w:ind w:left="1080" w:hanging="360"/>
+      </w:pPr>
+    </w:lvl>
+    <w:lvl w:ilvl="2">
+      <w:start w:val="1"/>
+      <w:numFmt w:val="decimal"/>
+      <w:lvlText w:val="%3."/>
+      <w:lvlJc w:val="left"/>
+      <w:pPr>
+        <w:ind w:left="1440" w:hanging="360"/>
+      </w:pPr>
+    </w:lvl>
+    <w:lvl w:ilvl="3">
+      <w:start w:val="1"/>
+      <w:numFmt w:val="decimal"/>
+      <w:lvlText w:val="%4."/>
+      <w:lvlJc w:val="left"/>
+      <w:pPr>
+        <w:ind w:left="1800" w:hanging="360"/>
+      </w:pPr>
+    </w:lvl>
+    <w:lvl w:ilvl="4">
+      <w:start w:val="1"/>
+      <w:numFmt w:val="decimal"/>
+      <w:lvlText w:val="%5."/>
+      <w:lvlJc w:val="left"/>
+      <w:pPr>
+        <w:ind w:left="2160" w:hanging="360"/>
+      </w:pPr>
+    </w:lvl>
+    <w:lvl w:ilvl="5">
+      <w:start w:val="1"/>
+      <w:numFmt w:val="decimal"/>
+      <w:lvlText w:val="%6."/>
+      <w:lvlJc w:val="left"/>
+      <w:pPr>
+        <w:ind w:left="2520" w:hanging="360"/>
+      </w:pPr>
+    </w:lvl>
+    <w:lvl w:ilvl="6">
+      <w:start w:val="1"/>
+      <w:numFmt w:val="decimal"/>
+      <w:lvlText w:val="%7."/>
+      <w:lvlJc w:val="left"/>
+      <w:pPr>
+        <w:ind w:left="2880" w:hanging="360"/>
+      </w:pPr>
+    </w:lvl>
+    <w:lvl w:ilvl="7">
+      <w:start w:val="1"/>
+      <w:numFmt w:val="decimal"/>
+      <w:lvlText w:val="%8."/>
+      <w:lvlJc w:val="left"/>
+      <w:pPr>
+        <w:ind w:left="3240" w:hanging="360"/>
+      </w:pPr>
+    </w:lvl>
+    <w:lvl w:ilvl="8">
+      <w:start w:val="1"/>
+      <w:numFmt w:val="decimal"/>
+      <w:lvlText w:val="%9."/>
+      <w:lvlJc w:val="left"/>
+      <w:pPr>
+        <w:ind w:left="3600" w:hanging="360"/>
+      </w:pPr>
+    </w:lvl>
+  </w:abstractNum>
+  <w:abstractNum w:abstractNumId="12" w15:restartNumberingAfterBreak="0">
     <w:nsid w:val="23CE4156"/>
     <w:multiLevelType w:val="multilevel"/>
     <w:tmpl w:val="7B60A9B6"/>
@@ -3982,7 +5213,7 @@
       </w:rPr>
     </w:lvl>
   </w:abstractNum>
-  <w:abstractNum w:abstractNumId="8" w15:restartNumberingAfterBreak="0">
+  <w:abstractNum w:abstractNumId="13" w15:restartNumberingAfterBreak="0">
     <w:nsid w:val="295E28E9"/>
     <w:multiLevelType w:val="multilevel"/>
     <w:tmpl w:val="75A4ABDA"/>
@@ -4068,7 +5299,93 @@
       </w:pPr>
     </w:lvl>
   </w:abstractNum>
-  <w:abstractNum w:abstractNumId="9" w15:restartNumberingAfterBreak="0">
+  <w:abstractNum w:abstractNumId="14" w15:restartNumberingAfterBreak="0">
+    <w:nsid w:val="3490338E"/>
+    <w:multiLevelType w:val="multilevel"/>
+    <w:tmpl w:val="75A4ABDA"/>
+    <w:lvl w:ilvl="0">
+      <w:start w:val="1"/>
+      <w:numFmt w:val="decimal"/>
+      <w:lvlText w:val="%1."/>
+      <w:lvlJc w:val="left"/>
+      <w:pPr>
+        <w:ind w:left="1068" w:hanging="360"/>
+      </w:pPr>
+    </w:lvl>
+    <w:lvl w:ilvl="1">
+      <w:start w:val="1"/>
+      <w:numFmt w:val="decimal"/>
+      <w:lvlText w:val="%2."/>
+      <w:lvlJc w:val="left"/>
+      <w:pPr>
+        <w:ind w:left="1428" w:hanging="360"/>
+      </w:pPr>
+    </w:lvl>
+    <w:lvl w:ilvl="2">
+      <w:start w:val="1"/>
+      <w:numFmt w:val="decimal"/>
+      <w:lvlText w:val="%3."/>
+      <w:lvlJc w:val="left"/>
+      <w:pPr>
+        <w:ind w:left="1788" w:hanging="360"/>
+      </w:pPr>
+    </w:lvl>
+    <w:lvl w:ilvl="3">
+      <w:start w:val="1"/>
+      <w:numFmt w:val="decimal"/>
+      <w:lvlText w:val="%4."/>
+      <w:lvlJc w:val="left"/>
+      <w:pPr>
+        <w:ind w:left="2148" w:hanging="360"/>
+      </w:pPr>
+    </w:lvl>
+    <w:lvl w:ilvl="4">
+      <w:start w:val="1"/>
+      <w:numFmt w:val="decimal"/>
+      <w:lvlText w:val="%5."/>
+      <w:lvlJc w:val="left"/>
+      <w:pPr>
+        <w:ind w:left="2508" w:hanging="360"/>
+      </w:pPr>
+    </w:lvl>
+    <w:lvl w:ilvl="5">
+      <w:start w:val="1"/>
+      <w:numFmt w:val="decimal"/>
+      <w:lvlText w:val="%6."/>
+      <w:lvlJc w:val="left"/>
+      <w:pPr>
+        <w:ind w:left="2868" w:hanging="360"/>
+      </w:pPr>
+    </w:lvl>
+    <w:lvl w:ilvl="6">
+      <w:start w:val="1"/>
+      <w:numFmt w:val="decimal"/>
+      <w:lvlText w:val="%7."/>
+      <w:lvlJc w:val="left"/>
+      <w:pPr>
+        <w:ind w:left="3228" w:hanging="360"/>
+      </w:pPr>
+    </w:lvl>
+    <w:lvl w:ilvl="7">
+      <w:start w:val="1"/>
+      <w:numFmt w:val="decimal"/>
+      <w:lvlText w:val="%8."/>
+      <w:lvlJc w:val="left"/>
+      <w:pPr>
+        <w:ind w:left="3588" w:hanging="360"/>
+      </w:pPr>
+    </w:lvl>
+    <w:lvl w:ilvl="8">
+      <w:start w:val="1"/>
+      <w:numFmt w:val="decimal"/>
+      <w:lvlText w:val="%9."/>
+      <w:lvlJc w:val="left"/>
+      <w:pPr>
+        <w:ind w:left="3948" w:hanging="360"/>
+      </w:pPr>
+    </w:lvl>
+  </w:abstractNum>
+  <w:abstractNum w:abstractNumId="15" w15:restartNumberingAfterBreak="0">
     <w:nsid w:val="35BB7783"/>
     <w:multiLevelType w:val="multilevel"/>
     <w:tmpl w:val="75A4ABDA"/>
@@ -4154,7 +5471,7 @@
       </w:pPr>
     </w:lvl>
   </w:abstractNum>
-  <w:abstractNum w:abstractNumId="10" w15:restartNumberingAfterBreak="0">
+  <w:abstractNum w:abstractNumId="16" w15:restartNumberingAfterBreak="0">
     <w:nsid w:val="36FE7C1A"/>
     <w:multiLevelType w:val="multilevel"/>
     <w:tmpl w:val="75A4ABDA"/>
@@ -4240,7 +5557,7 @@
       </w:pPr>
     </w:lvl>
   </w:abstractNum>
-  <w:abstractNum w:abstractNumId="11" w15:restartNumberingAfterBreak="0">
+  <w:abstractNum w:abstractNumId="17" w15:restartNumberingAfterBreak="0">
     <w:nsid w:val="3C1F37A6"/>
     <w:multiLevelType w:val="multilevel"/>
     <w:tmpl w:val="75A4ABDA"/>
@@ -4326,7 +5643,93 @@
       </w:pPr>
     </w:lvl>
   </w:abstractNum>
-  <w:abstractNum w:abstractNumId="12" w15:restartNumberingAfterBreak="0">
+  <w:abstractNum w:abstractNumId="18" w15:restartNumberingAfterBreak="0">
+    <w:nsid w:val="403D1D98"/>
+    <w:multiLevelType w:val="multilevel"/>
+    <w:tmpl w:val="FDDA2FF8"/>
+    <w:lvl w:ilvl="0">
+      <w:start w:val="1"/>
+      <w:numFmt w:val="decimal"/>
+      <w:lvlText w:val="%1."/>
+      <w:lvlJc w:val="left"/>
+      <w:pPr>
+        <w:ind w:left="720" w:hanging="360"/>
+      </w:pPr>
+    </w:lvl>
+    <w:lvl w:ilvl="1">
+      <w:start w:val="1"/>
+      <w:numFmt w:val="decimal"/>
+      <w:lvlText w:val="%2."/>
+      <w:lvlJc w:val="left"/>
+      <w:pPr>
+        <w:ind w:left="1080" w:hanging="360"/>
+      </w:pPr>
+    </w:lvl>
+    <w:lvl w:ilvl="2">
+      <w:start w:val="1"/>
+      <w:numFmt w:val="decimal"/>
+      <w:lvlText w:val="%3."/>
+      <w:lvlJc w:val="left"/>
+      <w:pPr>
+        <w:ind w:left="1440" w:hanging="360"/>
+      </w:pPr>
+    </w:lvl>
+    <w:lvl w:ilvl="3">
+      <w:start w:val="1"/>
+      <w:numFmt w:val="decimal"/>
+      <w:lvlText w:val="%4."/>
+      <w:lvlJc w:val="left"/>
+      <w:pPr>
+        <w:ind w:left="1800" w:hanging="360"/>
+      </w:pPr>
+    </w:lvl>
+    <w:lvl w:ilvl="4">
+      <w:start w:val="1"/>
+      <w:numFmt w:val="decimal"/>
+      <w:lvlText w:val="%5."/>
+      <w:lvlJc w:val="left"/>
+      <w:pPr>
+        <w:ind w:left="2160" w:hanging="360"/>
+      </w:pPr>
+    </w:lvl>
+    <w:lvl w:ilvl="5">
+      <w:start w:val="1"/>
+      <w:numFmt w:val="decimal"/>
+      <w:lvlText w:val="%6."/>
+      <w:lvlJc w:val="left"/>
+      <w:pPr>
+        <w:ind w:left="2520" w:hanging="360"/>
+      </w:pPr>
+    </w:lvl>
+    <w:lvl w:ilvl="6">
+      <w:start w:val="1"/>
+      <w:numFmt w:val="decimal"/>
+      <w:lvlText w:val="%7."/>
+      <w:lvlJc w:val="left"/>
+      <w:pPr>
+        <w:ind w:left="2880" w:hanging="360"/>
+      </w:pPr>
+    </w:lvl>
+    <w:lvl w:ilvl="7">
+      <w:start w:val="1"/>
+      <w:numFmt w:val="decimal"/>
+      <w:lvlText w:val="%8."/>
+      <w:lvlJc w:val="left"/>
+      <w:pPr>
+        <w:ind w:left="3240" w:hanging="360"/>
+      </w:pPr>
+    </w:lvl>
+    <w:lvl w:ilvl="8">
+      <w:start w:val="1"/>
+      <w:numFmt w:val="decimal"/>
+      <w:lvlText w:val="%9."/>
+      <w:lvlJc w:val="left"/>
+      <w:pPr>
+        <w:ind w:left="3600" w:hanging="360"/>
+      </w:pPr>
+    </w:lvl>
+  </w:abstractNum>
+  <w:abstractNum w:abstractNumId="19" w15:restartNumberingAfterBreak="0">
     <w:nsid w:val="4D2E196B"/>
     <w:multiLevelType w:val="hybridMultilevel"/>
     <w:tmpl w:val="AF562200"/>
@@ -4439,7 +5842,7 @@
       </w:rPr>
     </w:lvl>
   </w:abstractNum>
-  <w:abstractNum w:abstractNumId="13" w15:restartNumberingAfterBreak="0">
+  <w:abstractNum w:abstractNumId="20" w15:restartNumberingAfterBreak="0">
     <w:nsid w:val="511B3689"/>
     <w:multiLevelType w:val="multilevel"/>
     <w:tmpl w:val="E7C052AA"/>
@@ -4543,7 +5946,7 @@
       </w:rPr>
     </w:lvl>
   </w:abstractNum>
-  <w:abstractNum w:abstractNumId="14" w15:restartNumberingAfterBreak="0">
+  <w:abstractNum w:abstractNumId="21" w15:restartNumberingAfterBreak="0">
     <w:nsid w:val="57A927FB"/>
     <w:multiLevelType w:val="hybridMultilevel"/>
     <w:tmpl w:val="F93ACE84"/>
@@ -4629,7 +6032,7 @@
       </w:pPr>
     </w:lvl>
   </w:abstractNum>
-  <w:abstractNum w:abstractNumId="15" w15:restartNumberingAfterBreak="0">
+  <w:abstractNum w:abstractNumId="22" w15:restartNumberingAfterBreak="0">
     <w:nsid w:val="5AED0B9E"/>
     <w:multiLevelType w:val="multilevel"/>
     <w:tmpl w:val="AC248ACA"/>
@@ -4733,7 +6136,7 @@
       </w:rPr>
     </w:lvl>
   </w:abstractNum>
-  <w:abstractNum w:abstractNumId="16" w15:restartNumberingAfterBreak="0">
+  <w:abstractNum w:abstractNumId="23" w15:restartNumberingAfterBreak="0">
     <w:nsid w:val="5D572DAC"/>
     <w:multiLevelType w:val="multilevel"/>
     <w:tmpl w:val="96362C14"/>
@@ -4819,7 +6222,93 @@
       </w:pPr>
     </w:lvl>
   </w:abstractNum>
-  <w:abstractNum w:abstractNumId="17" w15:restartNumberingAfterBreak="0">
+  <w:abstractNum w:abstractNumId="24" w15:restartNumberingAfterBreak="0">
+    <w:nsid w:val="5E7B5956"/>
+    <w:multiLevelType w:val="multilevel"/>
+    <w:tmpl w:val="FDDA2FF8"/>
+    <w:lvl w:ilvl="0">
+      <w:start w:val="1"/>
+      <w:numFmt w:val="decimal"/>
+      <w:lvlText w:val="%1."/>
+      <w:lvlJc w:val="left"/>
+      <w:pPr>
+        <w:ind w:left="720" w:hanging="360"/>
+      </w:pPr>
+    </w:lvl>
+    <w:lvl w:ilvl="1">
+      <w:start w:val="1"/>
+      <w:numFmt w:val="decimal"/>
+      <w:lvlText w:val="%2."/>
+      <w:lvlJc w:val="left"/>
+      <w:pPr>
+        <w:ind w:left="1080" w:hanging="360"/>
+      </w:pPr>
+    </w:lvl>
+    <w:lvl w:ilvl="2">
+      <w:start w:val="1"/>
+      <w:numFmt w:val="decimal"/>
+      <w:lvlText w:val="%3."/>
+      <w:lvlJc w:val="left"/>
+      <w:pPr>
+        <w:ind w:left="1440" w:hanging="360"/>
+      </w:pPr>
+    </w:lvl>
+    <w:lvl w:ilvl="3">
+      <w:start w:val="1"/>
+      <w:numFmt w:val="decimal"/>
+      <w:lvlText w:val="%4."/>
+      <w:lvlJc w:val="left"/>
+      <w:pPr>
+        <w:ind w:left="1800" w:hanging="360"/>
+      </w:pPr>
+    </w:lvl>
+    <w:lvl w:ilvl="4">
+      <w:start w:val="1"/>
+      <w:numFmt w:val="decimal"/>
+      <w:lvlText w:val="%5."/>
+      <w:lvlJc w:val="left"/>
+      <w:pPr>
+        <w:ind w:left="2160" w:hanging="360"/>
+      </w:pPr>
+    </w:lvl>
+    <w:lvl w:ilvl="5">
+      <w:start w:val="1"/>
+      <w:numFmt w:val="decimal"/>
+      <w:lvlText w:val="%6."/>
+      <w:lvlJc w:val="left"/>
+      <w:pPr>
+        <w:ind w:left="2520" w:hanging="360"/>
+      </w:pPr>
+    </w:lvl>
+    <w:lvl w:ilvl="6">
+      <w:start w:val="1"/>
+      <w:numFmt w:val="decimal"/>
+      <w:lvlText w:val="%7."/>
+      <w:lvlJc w:val="left"/>
+      <w:pPr>
+        <w:ind w:left="2880" w:hanging="360"/>
+      </w:pPr>
+    </w:lvl>
+    <w:lvl w:ilvl="7">
+      <w:start w:val="1"/>
+      <w:numFmt w:val="decimal"/>
+      <w:lvlText w:val="%8."/>
+      <w:lvlJc w:val="left"/>
+      <w:pPr>
+        <w:ind w:left="3240" w:hanging="360"/>
+      </w:pPr>
+    </w:lvl>
+    <w:lvl w:ilvl="8">
+      <w:start w:val="1"/>
+      <w:numFmt w:val="decimal"/>
+      <w:lvlText w:val="%9."/>
+      <w:lvlJc w:val="left"/>
+      <w:pPr>
+        <w:ind w:left="3600" w:hanging="360"/>
+      </w:pPr>
+    </w:lvl>
+  </w:abstractNum>
+  <w:abstractNum w:abstractNumId="25" w15:restartNumberingAfterBreak="0">
     <w:nsid w:val="67EF1351"/>
     <w:multiLevelType w:val="hybridMultilevel"/>
     <w:tmpl w:val="6BE2138A"/>
@@ -4932,7 +6421,7 @@
       </w:rPr>
     </w:lvl>
   </w:abstractNum>
-  <w:abstractNum w:abstractNumId="18" w15:restartNumberingAfterBreak="0">
+  <w:abstractNum w:abstractNumId="26" w15:restartNumberingAfterBreak="0">
     <w:nsid w:val="693263A8"/>
     <w:multiLevelType w:val="multilevel"/>
     <w:tmpl w:val="FDDA2FF8"/>
@@ -5018,7 +6507,93 @@
       </w:pPr>
     </w:lvl>
   </w:abstractNum>
-  <w:abstractNum w:abstractNumId="19" w15:restartNumberingAfterBreak="0">
+  <w:abstractNum w:abstractNumId="27" w15:restartNumberingAfterBreak="0">
+    <w:nsid w:val="69FD6738"/>
+    <w:multiLevelType w:val="multilevel"/>
+    <w:tmpl w:val="FDDA2FF8"/>
+    <w:lvl w:ilvl="0">
+      <w:start w:val="1"/>
+      <w:numFmt w:val="decimal"/>
+      <w:lvlText w:val="%1."/>
+      <w:lvlJc w:val="left"/>
+      <w:pPr>
+        <w:ind w:left="720" w:hanging="360"/>
+      </w:pPr>
+    </w:lvl>
+    <w:lvl w:ilvl="1">
+      <w:start w:val="1"/>
+      <w:numFmt w:val="decimal"/>
+      <w:lvlText w:val="%2."/>
+      <w:lvlJc w:val="left"/>
+      <w:pPr>
+        <w:ind w:left="1080" w:hanging="360"/>
+      </w:pPr>
+    </w:lvl>
+    <w:lvl w:ilvl="2">
+      <w:start w:val="1"/>
+      <w:numFmt w:val="decimal"/>
+      <w:lvlText w:val="%3."/>
+      <w:lvlJc w:val="left"/>
+      <w:pPr>
+        <w:ind w:left="1440" w:hanging="360"/>
+      </w:pPr>
+    </w:lvl>
+    <w:lvl w:ilvl="3">
+      <w:start w:val="1"/>
+      <w:numFmt w:val="decimal"/>
+      <w:lvlText w:val="%4."/>
+      <w:lvlJc w:val="left"/>
+      <w:pPr>
+        <w:ind w:left="1800" w:hanging="360"/>
+      </w:pPr>
+    </w:lvl>
+    <w:lvl w:ilvl="4">
+      <w:start w:val="1"/>
+      <w:numFmt w:val="decimal"/>
+      <w:lvlText w:val="%5."/>
+      <w:lvlJc w:val="left"/>
+      <w:pPr>
+        <w:ind w:left="2160" w:hanging="360"/>
+      </w:pPr>
+    </w:lvl>
+    <w:lvl w:ilvl="5">
+      <w:start w:val="1"/>
+      <w:numFmt w:val="decimal"/>
+      <w:lvlText w:val="%6."/>
+      <w:lvlJc w:val="left"/>
+      <w:pPr>
+        <w:ind w:left="2520" w:hanging="360"/>
+      </w:pPr>
+    </w:lvl>
+    <w:lvl w:ilvl="6">
+      <w:start w:val="1"/>
+      <w:numFmt w:val="decimal"/>
+      <w:lvlText w:val="%7."/>
+      <w:lvlJc w:val="left"/>
+      <w:pPr>
+        <w:ind w:left="2880" w:hanging="360"/>
+      </w:pPr>
+    </w:lvl>
+    <w:lvl w:ilvl="7">
+      <w:start w:val="1"/>
+      <w:numFmt w:val="decimal"/>
+      <w:lvlText w:val="%8."/>
+      <w:lvlJc w:val="left"/>
+      <w:pPr>
+        <w:ind w:left="3240" w:hanging="360"/>
+      </w:pPr>
+    </w:lvl>
+    <w:lvl w:ilvl="8">
+      <w:start w:val="1"/>
+      <w:numFmt w:val="decimal"/>
+      <w:lvlText w:val="%9."/>
+      <w:lvlJc w:val="left"/>
+      <w:pPr>
+        <w:ind w:left="3600" w:hanging="360"/>
+      </w:pPr>
+    </w:lvl>
+  </w:abstractNum>
+  <w:abstractNum w:abstractNumId="28" w15:restartNumberingAfterBreak="0">
     <w:nsid w:val="6D7152EC"/>
     <w:multiLevelType w:val="hybridMultilevel"/>
     <w:tmpl w:val="D46A65DC"/>
@@ -5104,7 +6679,7 @@
       </w:pPr>
     </w:lvl>
   </w:abstractNum>
-  <w:abstractNum w:abstractNumId="20" w15:restartNumberingAfterBreak="0">
+  <w:abstractNum w:abstractNumId="29" w15:restartNumberingAfterBreak="0">
     <w:nsid w:val="6DD978C8"/>
     <w:multiLevelType w:val="multilevel"/>
     <w:tmpl w:val="75A4ABDA"/>
@@ -5190,7 +6765,7 @@
       </w:pPr>
     </w:lvl>
   </w:abstractNum>
-  <w:abstractNum w:abstractNumId="21" w15:restartNumberingAfterBreak="0">
+  <w:abstractNum w:abstractNumId="30" w15:restartNumberingAfterBreak="0">
     <w:nsid w:val="6E7E3937"/>
     <w:multiLevelType w:val="hybridMultilevel"/>
     <w:tmpl w:val="E6922586"/>
@@ -5276,7 +6851,7 @@
       </w:pPr>
     </w:lvl>
   </w:abstractNum>
-  <w:abstractNum w:abstractNumId="22" w15:restartNumberingAfterBreak="0">
+  <w:abstractNum w:abstractNumId="31" w15:restartNumberingAfterBreak="0">
     <w:nsid w:val="76641CB7"/>
     <w:multiLevelType w:val="multilevel"/>
     <w:tmpl w:val="AA5C2746"/>
@@ -5362,7 +6937,93 @@
       </w:pPr>
     </w:lvl>
   </w:abstractNum>
-  <w:abstractNum w:abstractNumId="23" w15:restartNumberingAfterBreak="0">
+  <w:abstractNum w:abstractNumId="32" w15:restartNumberingAfterBreak="0">
+    <w:nsid w:val="786503DC"/>
+    <w:multiLevelType w:val="multilevel"/>
+    <w:tmpl w:val="FDDA2FF8"/>
+    <w:lvl w:ilvl="0">
+      <w:start w:val="1"/>
+      <w:numFmt w:val="decimal"/>
+      <w:lvlText w:val="%1."/>
+      <w:lvlJc w:val="left"/>
+      <w:pPr>
+        <w:ind w:left="720" w:hanging="360"/>
+      </w:pPr>
+    </w:lvl>
+    <w:lvl w:ilvl="1">
+      <w:start w:val="1"/>
+      <w:numFmt w:val="decimal"/>
+      <w:lvlText w:val="%2."/>
+      <w:lvlJc w:val="left"/>
+      <w:pPr>
+        <w:ind w:left="1080" w:hanging="360"/>
+      </w:pPr>
+    </w:lvl>
+    <w:lvl w:ilvl="2">
+      <w:start w:val="1"/>
+      <w:numFmt w:val="decimal"/>
+      <w:lvlText w:val="%3."/>
+      <w:lvlJc w:val="left"/>
+      <w:pPr>
+        <w:ind w:left="1440" w:hanging="360"/>
+      </w:pPr>
+    </w:lvl>
+    <w:lvl w:ilvl="3">
+      <w:start w:val="1"/>
+      <w:numFmt w:val="decimal"/>
+      <w:lvlText w:val="%4."/>
+      <w:lvlJc w:val="left"/>
+      <w:pPr>
+        <w:ind w:left="1800" w:hanging="360"/>
+      </w:pPr>
+    </w:lvl>
+    <w:lvl w:ilvl="4">
+      <w:start w:val="1"/>
+      <w:numFmt w:val="decimal"/>
+      <w:lvlText w:val="%5."/>
+      <w:lvlJc w:val="left"/>
+      <w:pPr>
+        <w:ind w:left="2160" w:hanging="360"/>
+      </w:pPr>
+    </w:lvl>
+    <w:lvl w:ilvl="5">
+      <w:start w:val="1"/>
+      <w:numFmt w:val="decimal"/>
+      <w:lvlText w:val="%6."/>
+      <w:lvlJc w:val="left"/>
+      <w:pPr>
+        <w:ind w:left="2520" w:hanging="360"/>
+      </w:pPr>
+    </w:lvl>
+    <w:lvl w:ilvl="6">
+      <w:start w:val="1"/>
+      <w:numFmt w:val="decimal"/>
+      <w:lvlText w:val="%7."/>
+      <w:lvlJc w:val="left"/>
+      <w:pPr>
+        <w:ind w:left="2880" w:hanging="360"/>
+      </w:pPr>
+    </w:lvl>
+    <w:lvl w:ilvl="7">
+      <w:start w:val="1"/>
+      <w:numFmt w:val="decimal"/>
+      <w:lvlText w:val="%8."/>
+      <w:lvlJc w:val="left"/>
+      <w:pPr>
+        <w:ind w:left="3240" w:hanging="360"/>
+      </w:pPr>
+    </w:lvl>
+    <w:lvl w:ilvl="8">
+      <w:start w:val="1"/>
+      <w:numFmt w:val="decimal"/>
+      <w:lvlText w:val="%9."/>
+      <w:lvlJc w:val="left"/>
+      <w:pPr>
+        <w:ind w:left="3600" w:hanging="360"/>
+      </w:pPr>
+    </w:lvl>
+  </w:abstractNum>
+  <w:abstractNum w:abstractNumId="33" w15:restartNumberingAfterBreak="0">
     <w:nsid w:val="7892562F"/>
     <w:multiLevelType w:val="hybridMultilevel"/>
     <w:tmpl w:val="931ADA90"/>
@@ -5448,7 +7109,7 @@
       </w:pPr>
     </w:lvl>
   </w:abstractNum>
-  <w:abstractNum w:abstractNumId="24" w15:restartNumberingAfterBreak="0">
+  <w:abstractNum w:abstractNumId="34" w15:restartNumberingAfterBreak="0">
     <w:nsid w:val="7C175947"/>
     <w:multiLevelType w:val="multilevel"/>
     <w:tmpl w:val="9FA4DC2A"/>
@@ -5539,7 +7200,7 @@
       </w:pPr>
     </w:lvl>
   </w:abstractNum>
-  <w:abstractNum w:abstractNumId="25" w15:restartNumberingAfterBreak="0">
+  <w:abstractNum w:abstractNumId="35" w15:restartNumberingAfterBreak="0">
     <w:nsid w:val="7F6E03E3"/>
     <w:multiLevelType w:val="multilevel"/>
     <w:tmpl w:val="91CE192C"/>
@@ -5626,73 +7287,73 @@
     </w:lvl>
   </w:abstractNum>
   <w:num w:numId="1">
-    <w:abstractNumId w:val="13"/>
+    <w:abstractNumId w:val="20"/>
   </w:num>
   <w:num w:numId="2">
-    <w:abstractNumId w:val="7"/>
+    <w:abstractNumId w:val="12"/>
   </w:num>
   <w:num w:numId="3">
     <w:abstractNumId w:val="0"/>
   </w:num>
   <w:num w:numId="4">
-    <w:abstractNumId w:val="2"/>
+    <w:abstractNumId w:val="3"/>
   </w:num>
   <w:num w:numId="5">
+    <w:abstractNumId w:val="6"/>
+  </w:num>
+  <w:num w:numId="6">
+    <w:abstractNumId w:val="26"/>
+  </w:num>
+  <w:num w:numId="7">
+    <w:abstractNumId w:val="23"/>
+  </w:num>
+  <w:num w:numId="8">
+    <w:abstractNumId w:val="31"/>
+  </w:num>
+  <w:num w:numId="9">
+    <w:abstractNumId w:val="35"/>
+  </w:num>
+  <w:num w:numId="10">
+    <w:abstractNumId w:val="22"/>
+  </w:num>
+  <w:num w:numId="11">
+    <w:abstractNumId w:val="33"/>
+  </w:num>
+  <w:num w:numId="12">
+    <w:abstractNumId w:val="28"/>
+  </w:num>
+  <w:num w:numId="13">
     <w:abstractNumId w:val="4"/>
   </w:num>
-  <w:num w:numId="6">
-    <w:abstractNumId w:val="18"/>
+  <w:num w:numId="14">
+    <w:abstractNumId w:val="9"/>
   </w:num>
-  <w:num w:numId="7">
-    <w:abstractNumId w:val="16"/>
-  </w:num>
-  <w:num w:numId="8">
-    <w:abstractNumId w:val="22"/>
-  </w:num>
-  <w:num w:numId="9">
-    <w:abstractNumId w:val="25"/>
-  </w:num>
-  <w:num w:numId="10">
-    <w:abstractNumId w:val="15"/>
-  </w:num>
-  <w:num w:numId="11">
-    <w:abstractNumId w:val="23"/>
-  </w:num>
-  <w:num w:numId="12">
+  <w:num w:numId="15">
     <w:abstractNumId w:val="19"/>
   </w:num>
-  <w:num w:numId="13">
-    <w:abstractNumId w:val="3"/>
-  </w:num>
-  <w:num w:numId="14">
-    <w:abstractNumId w:val="5"/>
-  </w:num>
-  <w:num w:numId="15">
-    <w:abstractNumId w:val="12"/>
-  </w:num>
   <w:num w:numId="16">
-    <w:abstractNumId w:val="14"/>
+    <w:abstractNumId w:val="21"/>
   </w:num>
   <w:num w:numId="17">
-    <w:abstractNumId w:val="17"/>
+    <w:abstractNumId w:val="25"/>
   </w:num>
   <w:num w:numId="18">
     <w:abstractNumId w:val="1"/>
   </w:num>
   <w:num w:numId="19">
-    <w:abstractNumId w:val="6"/>
+    <w:abstractNumId w:val="10"/>
   </w:num>
   <w:num w:numId="20">
-    <w:abstractNumId w:val="21"/>
+    <w:abstractNumId w:val="30"/>
   </w:num>
   <w:num w:numId="21">
+    <w:abstractNumId w:val="29"/>
+  </w:num>
+  <w:num w:numId="22">
     <w:abstractNumId w:val="20"/>
   </w:num>
-  <w:num w:numId="22">
-    <w:abstractNumId w:val="13"/>
-  </w:num>
   <w:num w:numId="23">
-    <w:abstractNumId w:val="7"/>
+    <w:abstractNumId w:val="12"/>
   </w:num>
   <w:num w:numId="24">
     <w:abstractNumId w:val="0"/>
@@ -5725,7 +7386,7 @@
     </w:lvlOverride>
   </w:num>
   <w:num w:numId="25">
-    <w:abstractNumId w:val="2"/>
+    <w:abstractNumId w:val="3"/>
     <w:lvlOverride w:ilvl="0">
       <w:startOverride w:val="1"/>
     </w:lvlOverride>
@@ -5755,6 +7416,39 @@
     </w:lvlOverride>
   </w:num>
   <w:num w:numId="26">
+    <w:abstractNumId w:val="6"/>
+    <w:lvlOverride w:ilvl="0">
+      <w:startOverride w:val="1"/>
+    </w:lvlOverride>
+    <w:lvlOverride w:ilvl="1">
+      <w:startOverride w:val="1"/>
+    </w:lvlOverride>
+    <w:lvlOverride w:ilvl="2">
+      <w:startOverride w:val="1"/>
+    </w:lvlOverride>
+    <w:lvlOverride w:ilvl="3">
+      <w:startOverride w:val="1"/>
+    </w:lvlOverride>
+    <w:lvlOverride w:ilvl="4">
+      <w:startOverride w:val="1"/>
+    </w:lvlOverride>
+    <w:lvlOverride w:ilvl="5">
+      <w:startOverride w:val="1"/>
+    </w:lvlOverride>
+    <w:lvlOverride w:ilvl="6">
+      <w:startOverride w:val="1"/>
+    </w:lvlOverride>
+    <w:lvlOverride w:ilvl="7">
+      <w:startOverride w:val="1"/>
+    </w:lvlOverride>
+    <w:lvlOverride w:ilvl="8">
+      <w:startOverride w:val="1"/>
+    </w:lvlOverride>
+  </w:num>
+  <w:num w:numId="27">
+    <w:abstractNumId w:val="26"/>
+  </w:num>
+  <w:num w:numId="28">
     <w:abstractNumId w:val="4"/>
     <w:lvlOverride w:ilvl="0">
       <w:startOverride w:val="1"/>
@@ -5784,74 +7478,14 @@
       <w:startOverride w:val="1"/>
     </w:lvlOverride>
   </w:num>
-  <w:num w:numId="27">
-    <w:abstractNumId w:val="18"/>
-  </w:num>
-  <w:num w:numId="28">
-    <w:abstractNumId w:val="3"/>
-    <w:lvlOverride w:ilvl="0">
-      <w:startOverride w:val="1"/>
-    </w:lvlOverride>
-    <w:lvlOverride w:ilvl="1">
-      <w:startOverride w:val="1"/>
-    </w:lvlOverride>
-    <w:lvlOverride w:ilvl="2">
-      <w:startOverride w:val="1"/>
-    </w:lvlOverride>
-    <w:lvlOverride w:ilvl="3">
-      <w:startOverride w:val="1"/>
-    </w:lvlOverride>
-    <w:lvlOverride w:ilvl="4">
-      <w:startOverride w:val="1"/>
-    </w:lvlOverride>
-    <w:lvlOverride w:ilvl="5">
-      <w:startOverride w:val="1"/>
-    </w:lvlOverride>
-    <w:lvlOverride w:ilvl="6">
-      <w:startOverride w:val="1"/>
-    </w:lvlOverride>
-    <w:lvlOverride w:ilvl="7">
-      <w:startOverride w:val="1"/>
-    </w:lvlOverride>
-    <w:lvlOverride w:ilvl="8">
-      <w:startOverride w:val="1"/>
-    </w:lvlOverride>
-  </w:num>
   <w:num w:numId="29">
-    <w:abstractNumId w:val="23"/>
+    <w:abstractNumId w:val="33"/>
   </w:num>
   <w:num w:numId="30">
-    <w:abstractNumId w:val="5"/>
-    <w:lvlOverride w:ilvl="0">
-      <w:startOverride w:val="1"/>
-    </w:lvlOverride>
-    <w:lvlOverride w:ilvl="1">
-      <w:startOverride w:val="1"/>
-    </w:lvlOverride>
-    <w:lvlOverride w:ilvl="2">
-      <w:startOverride w:val="1"/>
-    </w:lvlOverride>
-    <w:lvlOverride w:ilvl="3">
-      <w:startOverride w:val="1"/>
-    </w:lvlOverride>
-    <w:lvlOverride w:ilvl="4">
-      <w:startOverride w:val="1"/>
-    </w:lvlOverride>
-    <w:lvlOverride w:ilvl="5">
-      <w:startOverride w:val="1"/>
-    </w:lvlOverride>
-    <w:lvlOverride w:ilvl="6">
-      <w:startOverride w:val="1"/>
-    </w:lvlOverride>
-    <w:lvlOverride w:ilvl="7">
-      <w:startOverride w:val="1"/>
-    </w:lvlOverride>
-    <w:lvlOverride w:ilvl="8">
-      <w:startOverride w:val="1"/>
-    </w:lvlOverride>
+    <w:abstractNumId w:val="9"/>
   </w:num>
   <w:num w:numId="31">
-    <w:abstractNumId w:val="20"/>
+    <w:abstractNumId w:val="29"/>
     <w:lvlOverride w:ilvl="0">
       <w:startOverride w:val="1"/>
     </w:lvlOverride>
@@ -5881,19 +7515,49 @@
     </w:lvlOverride>
   </w:num>
   <w:num w:numId="32">
-    <w:abstractNumId w:val="9"/>
+    <w:abstractNumId w:val="15"/>
   </w:num>
   <w:num w:numId="33">
+    <w:abstractNumId w:val="13"/>
+  </w:num>
+  <w:num w:numId="34">
+    <w:abstractNumId w:val="34"/>
+  </w:num>
+  <w:num w:numId="35">
+    <w:abstractNumId w:val="17"/>
+  </w:num>
+  <w:num w:numId="36">
+    <w:abstractNumId w:val="16"/>
+  </w:num>
+  <w:num w:numId="37">
+    <w:abstractNumId w:val="11"/>
+  </w:num>
+  <w:num w:numId="38">
+    <w:abstractNumId w:val="24"/>
+  </w:num>
+  <w:num w:numId="39">
+    <w:abstractNumId w:val="18"/>
+  </w:num>
+  <w:num w:numId="40">
+    <w:abstractNumId w:val="27"/>
+  </w:num>
+  <w:num w:numId="41">
+    <w:abstractNumId w:val="32"/>
+  </w:num>
+  <w:num w:numId="42">
+    <w:abstractNumId w:val="2"/>
+  </w:num>
+  <w:num w:numId="43">
+    <w:abstractNumId w:val="14"/>
+  </w:num>
+  <w:num w:numId="44">
+    <w:abstractNumId w:val="7"/>
+  </w:num>
+  <w:num w:numId="45">
     <w:abstractNumId w:val="8"/>
   </w:num>
-  <w:num w:numId="34">
-    <w:abstractNumId w:val="24"/>
-  </w:num>
-  <w:num w:numId="35">
-    <w:abstractNumId w:val="11"/>
-  </w:num>
-  <w:num w:numId="36">
-    <w:abstractNumId w:val="10"/>
+  <w:num w:numId="46">
+    <w:abstractNumId w:val="5"/>
   </w:num>
 </w:numbering>
 </file>
@@ -6340,6 +8004,17 @@
       <w:lang w:val="en-US" w:eastAsia="zh-CN" w:bidi="hi-IN"/>
     </w:rPr>
   </w:style>
+  <w:style w:type="paragraph" w:styleId="Paragrafoelenco">
+    <w:name w:val="List Paragraph"/>
+    <w:basedOn w:val="Normale"/>
+    <w:uiPriority w:val="34"/>
+    <w:qFormat/>
+    <w:rsid w:val="009E041A"/>
+    <w:pPr>
+      <w:ind w:left="720"/>
+      <w:contextualSpacing/>
+    </w:pPr>
+  </w:style>
 </w:styles>
 </file>
 
@@ -6643,7 +8318,7 @@
 </file>
 
 <file path=customXml/itemProps1.xml><?xml version="1.0" encoding="utf-8"?>
-<ds:datastoreItem xmlns:ds="http://schemas.openxmlformats.org/officeDocument/2006/customXml" ds:itemID="{2CEB6540-F375-4B5E-B0F1-4BC8C680D826}">
+<ds:datastoreItem xmlns:ds="http://schemas.openxmlformats.org/officeDocument/2006/customXml" ds:itemID="{EA613F68-C273-434E-A6C3-EFF12E3A1D34}">
   <ds:schemaRefs>
     <ds:schemaRef ds:uri="http://schemas.openxmlformats.org/officeDocument/2006/bibliography"/>
   </ds:schemaRefs>

</xml_diff>